<commit_message>
Hice las correcciones de nuevo y agrego rol al crear usuario
</commit_message>
<xml_diff>
--- a/Version diploma/TP final.docx
+++ b/Version diploma/TP final.docx
@@ -5690,7 +5690,73 @@
         </w:numPr>
       </w:pPr>
       <w:r>
-        <w:t xml:space="preserve">El cliente le indica al cajero que productos desea pedir y en qué cantidad. En este punto el cliente también brinda sus datos personales para realizar el </w:t>
+        <w:t xml:space="preserve">El </w:t>
+      </w:r>
+      <w:r>
+        <w:rPr>
+          <w:b/>
+          <w:bCs/>
+        </w:rPr>
+        <w:t>cliente</w:t>
+      </w:r>
+      <w:r>
+        <w:t xml:space="preserve"> le indica al cajero que </w:t>
+      </w:r>
+      <w:r>
+        <w:rPr>
+          <w:b/>
+          <w:bCs/>
+        </w:rPr>
+        <w:t>productos</w:t>
+      </w:r>
+      <w:r>
+        <w:t xml:space="preserve"> desea pedir </w:t>
+      </w:r>
+      <w:r>
+        <w:t>(</w:t>
+      </w:r>
+      <w:r>
+        <w:rPr>
+          <w:i/>
+          <w:iCs/>
+        </w:rPr>
+        <w:t>Nombre, cantidad</w:t>
+      </w:r>
+      <w:r>
+        <w:rPr>
+          <w:i/>
+          <w:iCs/>
+        </w:rPr>
+        <w:t>, etc</w:t>
+      </w:r>
+      <w:r>
+        <w:rPr>
+          <w:i/>
+          <w:iCs/>
+        </w:rPr>
+        <w:t>.</w:t>
+      </w:r>
+      <w:r>
+        <w:t>)</w:t>
+      </w:r>
+      <w:r>
+        <w:t>. En este punto el cliente también brinda sus datos personales</w:t>
+      </w:r>
+      <w:r>
+        <w:t xml:space="preserve"> (</w:t>
+      </w:r>
+      <w:r>
+        <w:rPr>
+          <w:i/>
+          <w:iCs/>
+        </w:rPr>
+        <w:t>DNI, nombre, apellido y teléfono</w:t>
+      </w:r>
+      <w:r>
+        <w:t>)</w:t>
+      </w:r>
+      <w:r>
+        <w:t xml:space="preserve"> para realizar el </w:t>
       </w:r>
       <w:r>
         <w:rPr>
@@ -5700,7 +5766,58 @@
         <w:t>pedido</w:t>
       </w:r>
       <w:r>
-        <w:t xml:space="preserve">, como, por ejemplo: </w:t>
+        <w:rPr>
+          <w:b/>
+          <w:bCs/>
+        </w:rPr>
+        <w:t xml:space="preserve"> </w:t>
+      </w:r>
+      <w:r>
+        <w:t>(</w:t>
+      </w:r>
+      <w:r>
+        <w:rPr>
+          <w:i/>
+          <w:iCs/>
+        </w:rPr>
+        <w:t>número, fecha, estado, etc</w:t>
+      </w:r>
+      <w:r>
+        <w:t>.</w:t>
+      </w:r>
+      <w:r>
+        <w:t>)</w:t>
+      </w:r>
+      <w:r>
+        <w:t>.</w:t>
+      </w:r>
+      <w:r>
+        <w:t xml:space="preserve"> </w:t>
+      </w:r>
+    </w:p>
+    <w:p>
+      <w:pPr>
+        <w:pStyle w:val="ListParagraph"/>
+        <w:numPr>
+          <w:ilvl w:val="0"/>
+          <w:numId w:val="32"/>
+        </w:numPr>
+      </w:pPr>
+      <w:r>
+        <w:t xml:space="preserve">El cajero registra los datos del </w:t>
+      </w:r>
+      <w:r>
+        <w:rPr>
+          <w:b/>
+          <w:bCs/>
+        </w:rPr>
+        <w:t>cliente</w:t>
+      </w:r>
+      <w:r>
+        <w:t xml:space="preserve"> </w:t>
+      </w:r>
+      <w:r>
+        <w:t>(</w:t>
       </w:r>
       <w:r>
         <w:rPr>
@@ -5710,7 +5827,69 @@
         <w:t>DNI, nombre, apellido y teléfono</w:t>
       </w:r>
       <w:r>
+        <w:t>)</w:t>
+      </w:r>
+      <w:r>
+        <w:t xml:space="preserve"> y los productos que desea, creando así la orden del cliente</w:t>
+      </w:r>
+      <w:r>
+        <w:t xml:space="preserve"> </w:t>
+      </w:r>
+      <w:r>
+        <w:rPr>
+          <w:b/>
+          <w:bCs/>
+        </w:rPr>
+        <w:t>(pedido)</w:t>
+      </w:r>
+      <w:r>
+        <w:rPr>
+          <w:b/>
+          <w:bCs/>
+        </w:rPr>
+        <w:t xml:space="preserve"> </w:t>
+      </w:r>
+      <w:r>
+        <w:t xml:space="preserve">con la siguiente informacion: </w:t>
+      </w:r>
+      <w:r>
+        <w:rPr>
+          <w:i/>
+          <w:iCs/>
+        </w:rPr>
+        <w:t>N</w:t>
+      </w:r>
+      <w:r>
+        <w:rPr>
+          <w:i/>
+          <w:iCs/>
+        </w:rPr>
+        <w:t>úmero, fecha, estado, etc</w:t>
+      </w:r>
+      <w:r>
         <w:t>.</w:t>
+      </w:r>
+      <w:r>
+        <w:t xml:space="preserve"> en un </w:t>
+      </w:r>
+      <w:r>
+        <w:rPr>
+          <w:i/>
+          <w:iCs/>
+        </w:rPr>
+        <w:t>estado por verificar</w:t>
+      </w:r>
+      <w:r>
+        <w:t xml:space="preserve">, pasando </w:t>
+      </w:r>
+      <w:r>
+        <w:t>el pedido</w:t>
+      </w:r>
+      <w:r>
+        <w:t xml:space="preserve"> al jefe de cocina.</w:t>
+      </w:r>
+      <w:r>
+        <w:t xml:space="preserve"> </w:t>
       </w:r>
     </w:p>
     <w:p>
@@ -5722,20 +5901,143 @@
         </w:numPr>
       </w:pPr>
       <w:r>
-        <w:t>El cajero registra los datos del cliente y los productos que desea, creando así la orden del cliente</w:t>
-      </w:r>
-      <w:r>
-        <w:t xml:space="preserve"> </w:t>
+        <w:t>El jefe de cocina procede a verificar la disponibilidad de los productos</w:t>
+      </w:r>
+      <w:r>
+        <w:t xml:space="preserve"> contenidos en </w:t>
+      </w:r>
+      <w:r>
+        <w:t xml:space="preserve">el </w:t>
       </w:r>
       <w:r>
         <w:rPr>
           <w:b/>
           <w:bCs/>
         </w:rPr>
-        <w:t>(pedido)</w:t>
-      </w:r>
-      <w:r>
-        <w:t xml:space="preserve"> en un estado por verificar, pasando la orden al jefe de cocina.</w:t>
+        <w:t>pedido</w:t>
+      </w:r>
+      <w:r>
+        <w:rPr>
+          <w:b/>
+          <w:bCs/>
+        </w:rPr>
+        <w:t xml:space="preserve"> </w:t>
+      </w:r>
+      <w:r>
+        <w:t>(</w:t>
+      </w:r>
+      <w:r>
+        <w:rPr>
+          <w:i/>
+          <w:iCs/>
+        </w:rPr>
+        <w:t>número, fecha, estado, etc</w:t>
+      </w:r>
+      <w:r>
+        <w:t>.</w:t>
+      </w:r>
+      <w:r>
+        <w:t>)</w:t>
+      </w:r>
+      <w:r>
+        <w:t>. En este caso, chequea</w:t>
+      </w:r>
+      <w:r>
+        <w:t xml:space="preserve"> en sistema</w:t>
+      </w:r>
+      <w:r>
+        <w:t xml:space="preserve"> que haya en existencia la cantidad de </w:t>
+      </w:r>
+      <w:r>
+        <w:rPr>
+          <w:b/>
+          <w:bCs/>
+        </w:rPr>
+        <w:t>ingredientes</w:t>
+      </w:r>
+      <w:r>
+        <w:t xml:space="preserve"> (</w:t>
+      </w:r>
+      <w:r>
+        <w:rPr>
+          <w:i/>
+          <w:iCs/>
+        </w:rPr>
+        <w:t>c</w:t>
+      </w:r>
+      <w:r>
+        <w:rPr>
+          <w:i/>
+          <w:iCs/>
+        </w:rPr>
+        <w:t>ó</w:t>
+      </w:r>
+      <w:r>
+        <w:rPr>
+          <w:i/>
+          <w:iCs/>
+        </w:rPr>
+        <w:t>digo, cantidad, nombre</w:t>
+      </w:r>
+      <w:r>
+        <w:t>)</w:t>
+      </w:r>
+      <w:r>
+        <w:t xml:space="preserve"> necesarios para </w:t>
+      </w:r>
+      <w:r>
+        <w:t xml:space="preserve">la preparación de </w:t>
+      </w:r>
+      <w:r>
+        <w:t>todo el pedido. En caso de q</w:t>
+      </w:r>
+      <w:r>
+        <w:t xml:space="preserve">ue </w:t>
+      </w:r>
+      <w:r>
+        <w:t>todos los ingredientes se encuentren</w:t>
+      </w:r>
+      <w:r>
+        <w:t xml:space="preserve"> disponibles, se le notifica al cajero que el pedido fue </w:t>
+      </w:r>
+      <w:r>
+        <w:rPr>
+          <w:i/>
+          <w:iCs/>
+        </w:rPr>
+        <w:t>aceptado</w:t>
+      </w:r>
+      <w:r>
+        <w:t xml:space="preserve">, y en caso contrario, se le notifica su </w:t>
+      </w:r>
+      <w:r>
+        <w:rPr>
+          <w:i/>
+          <w:iCs/>
+        </w:rPr>
+        <w:t>rechazo</w:t>
+      </w:r>
+      <w:r>
+        <w:t>.</w:t>
+      </w:r>
+      <w:r>
+        <w:t xml:space="preserve"> El </w:t>
+      </w:r>
+      <w:r>
+        <w:t>jefe de cocina reserva en sistema</w:t>
+      </w:r>
+      <w:r>
+        <w:t xml:space="preserve"> la </w:t>
+      </w:r>
+      <w:r>
+        <w:rPr>
+          <w:i/>
+          <w:iCs/>
+        </w:rPr>
+        <w:t>cantidad</w:t>
+      </w:r>
+      <w:r>
+        <w:t xml:space="preserve"> de cada ingrediente requerido para la preparación del pedido.</w:t>
       </w:r>
     </w:p>
     <w:p>
@@ -5747,13 +6049,7 @@
         </w:numPr>
       </w:pPr>
       <w:r>
-        <w:t>El jefe de cocina procede a verificar la disponibilidad de los productos</w:t>
-      </w:r>
-      <w:r>
-        <w:t xml:space="preserve"> contenidos en </w:t>
-      </w:r>
-      <w:r>
-        <w:t xml:space="preserve">el </w:t>
+        <w:t xml:space="preserve">El jefe de cocina ordena la preparación del </w:t>
       </w:r>
       <w:r>
         <w:rPr>
@@ -5763,47 +6059,99 @@
         <w:t>pedido</w:t>
       </w:r>
       <w:r>
-        <w:t>. En este caso, chequea</w:t>
-      </w:r>
-      <w:r>
-        <w:t xml:space="preserve"> en sistema</w:t>
-      </w:r>
-      <w:r>
-        <w:t xml:space="preserve"> que haya en existencia la cantidad de ingredientes necesarios para </w:t>
-      </w:r>
-      <w:r>
-        <w:t xml:space="preserve">la preparación de </w:t>
-      </w:r>
-      <w:r>
-        <w:t>todo el pedido. En caso de q</w:t>
-      </w:r>
-      <w:r>
-        <w:t xml:space="preserve">ue </w:t>
-      </w:r>
-      <w:r>
-        <w:t>todos los ingredientes se encuentren</w:t>
-      </w:r>
-      <w:r>
-        <w:t xml:space="preserve"> disponibles, se le notifica al cajero que el pedido fue </w:t>
+        <w:rPr>
+          <w:b/>
+          <w:bCs/>
+        </w:rPr>
+        <w:t xml:space="preserve"> </w:t>
+      </w:r>
+      <w:r>
+        <w:t>(</w:t>
       </w:r>
       <w:r>
         <w:rPr>
           <w:i/>
           <w:iCs/>
         </w:rPr>
-        <w:t>aceptado</w:t>
-      </w:r>
-      <w:r>
-        <w:t>, y en caso contrario, se le notifica su rechazo.</w:t>
-      </w:r>
-      <w:r>
-        <w:t xml:space="preserve"> El </w:t>
-      </w:r>
-      <w:r>
-        <w:t>jefe de cocina reserva en sistema</w:t>
-      </w:r>
-      <w:r>
-        <w:t xml:space="preserve"> la cantidad de cada ingrediente requerido para la preparación del pedido.</w:t>
+        <w:t>número, fecha, estado, etc</w:t>
+      </w:r>
+      <w:r>
+        <w:t>.</w:t>
+      </w:r>
+      <w:r>
+        <w:t>)</w:t>
+      </w:r>
+      <w:r>
+        <w:t xml:space="preserve"> al </w:t>
+      </w:r>
+      <w:r>
+        <w:rPr>
+          <w:b/>
+          <w:bCs/>
+        </w:rPr>
+        <w:t>cocinero</w:t>
+      </w:r>
+      <w:r>
+        <w:t xml:space="preserve"> (nombre, apellido, DNI, disponibilidad, etc.)</w:t>
+      </w:r>
+      <w:r>
+        <w:t xml:space="preserve"> de turno que se encuentre </w:t>
+      </w:r>
+      <w:r>
+        <w:rPr>
+          <w:i/>
+          <w:iCs/>
+        </w:rPr>
+        <w:t>disponible</w:t>
+      </w:r>
+      <w:r>
+        <w:t xml:space="preserve">. Para esto, el jefe de cocina genera una </w:t>
+      </w:r>
+      <w:r>
+        <w:rPr>
+          <w:b/>
+          <w:bCs/>
+        </w:rPr>
+        <w:t>comanda</w:t>
+      </w:r>
+      <w:r>
+        <w:rPr>
+          <w:b/>
+          <w:bCs/>
+        </w:rPr>
+        <w:t xml:space="preserve"> </w:t>
+      </w:r>
+      <w:r>
+        <w:t>(</w:t>
+      </w:r>
+      <w:r>
+        <w:rPr>
+          <w:i/>
+          <w:iCs/>
+        </w:rPr>
+        <w:t>pedido,</w:t>
+      </w:r>
+      <w:r>
+        <w:t xml:space="preserve"> </w:t>
+      </w:r>
+      <w:r>
+        <w:rPr>
+          <w:i/>
+          <w:iCs/>
+        </w:rPr>
+        <w:t>descripción, cocinero</w:t>
+      </w:r>
+      <w:r>
+        <w:t>)</w:t>
+      </w:r>
+      <w:r>
+        <w:t xml:space="preserve"> con los productos a realizar y las instrucciones especiales en caso de </w:t>
+      </w:r>
+      <w:r>
+        <w:t>existir</w:t>
+      </w:r>
+      <w:r>
+        <w:t>, y esta es asignada al cocinero.</w:t>
       </w:r>
     </w:p>
     <w:p>
@@ -5815,7 +6163,13 @@
         </w:numPr>
       </w:pPr>
       <w:r>
-        <w:t xml:space="preserve">El jefe de cocina ordena la preparación del </w:t>
+        <w:t xml:space="preserve">Paralelamente a su preparación, el cajero puede gestionar el </w:t>
+      </w:r>
+      <w:r>
+        <w:t>cobro</w:t>
+      </w:r>
+      <w:r>
+        <w:t xml:space="preserve"> del </w:t>
       </w:r>
       <w:r>
         <w:rPr>
@@ -5825,33 +6179,138 @@
         <w:t>pedido</w:t>
       </w:r>
       <w:r>
-        <w:t xml:space="preserve"> al cocinero de turno que se encuentre </w:t>
+        <w:rPr>
+          <w:b/>
+          <w:bCs/>
+        </w:rPr>
+        <w:t xml:space="preserve"> </w:t>
+      </w:r>
+      <w:r>
+        <w:t>(</w:t>
       </w:r>
       <w:r>
         <w:rPr>
           <w:i/>
           <w:iCs/>
         </w:rPr>
-        <w:t>disponible</w:t>
-      </w:r>
-      <w:r>
-        <w:t xml:space="preserve">. Para esto, el jefe de cocina genera una </w:t>
+        <w:t>número, fecha, estado, etc</w:t>
+      </w:r>
+      <w:r>
+        <w:t>.</w:t>
+      </w:r>
+      <w:r>
+        <w:t>)</w:t>
+      </w:r>
+      <w:r>
+        <w:t>. Para esto, le comunica al cliente</w:t>
+      </w:r>
+      <w:r>
+        <w:t xml:space="preserve"> el </w:t>
+      </w:r>
+      <w:r>
+        <w:rPr>
+          <w:i/>
+          <w:iCs/>
+        </w:rPr>
+        <w:t>monto</w:t>
+      </w:r>
+      <w:r>
+        <w:t xml:space="preserve"> a pagar y le ofrece </w:t>
+      </w:r>
+      <w:r>
+        <w:t xml:space="preserve">los </w:t>
       </w:r>
       <w:r>
         <w:rPr>
           <w:b/>
           <w:bCs/>
         </w:rPr>
-        <w:t>comanda</w:t>
-      </w:r>
-      <w:r>
-        <w:t xml:space="preserve"> con los productos a realizar y las instrucciones especiales en caso de </w:t>
-      </w:r>
-      <w:r>
-        <w:t>existir</w:t>
-      </w:r>
-      <w:r>
-        <w:t>, y esta es asignada al cocinero.</w:t>
+        <w:t>métodos</w:t>
+      </w:r>
+      <w:r>
+        <w:rPr>
+          <w:b/>
+          <w:bCs/>
+        </w:rPr>
+        <w:t xml:space="preserve"> de pago</w:t>
+      </w:r>
+      <w:r>
+        <w:rPr>
+          <w:b/>
+          <w:bCs/>
+        </w:rPr>
+        <w:t xml:space="preserve"> </w:t>
+      </w:r>
+      <w:r>
+        <w:t>(</w:t>
+      </w:r>
+      <w:r>
+        <w:rPr>
+          <w:i/>
+          <w:iCs/>
+        </w:rPr>
+        <w:t>tipo</w:t>
+      </w:r>
+      <w:r>
+        <w:t>)</w:t>
+      </w:r>
+      <w:r>
+        <w:t xml:space="preserve">: </w:t>
+      </w:r>
+      <w:r>
+        <w:rPr>
+          <w:i/>
+          <w:iCs/>
+        </w:rPr>
+        <w:t>Efectivo</w:t>
+      </w:r>
+      <w:r>
+        <w:t xml:space="preserve"> o </w:t>
+      </w:r>
+      <w:r>
+        <w:rPr>
+          <w:i/>
+          <w:iCs/>
+        </w:rPr>
+        <w:t>tarjeta</w:t>
+      </w:r>
+      <w:r>
+        <w:t>.</w:t>
+      </w:r>
+      <w:r>
+        <w:t xml:space="preserve"> En caso de que sea tarjeta, el cajero le solicitara los datos de </w:t>
+      </w:r>
+      <w:r>
+        <w:t>esta</w:t>
+      </w:r>
+      <w:r>
+        <w:t xml:space="preserve">: </w:t>
+      </w:r>
+      <w:r>
+        <w:rPr>
+          <w:i/>
+          <w:iCs/>
+        </w:rPr>
+        <w:t>Número de tarjeta, fecha de vencimiento, titular y CVV</w:t>
+      </w:r>
+      <w:r>
+        <w:t>, para registrar el pago.</w:t>
+      </w:r>
+      <w:r>
+        <w:t xml:space="preserve"> En caso de ser cobro en efectivo, el cajero ingresa el </w:t>
+      </w:r>
+      <w:r>
+        <w:rPr>
+          <w:i/>
+          <w:iCs/>
+        </w:rPr>
+        <w:t>monto recibido</w:t>
+      </w:r>
+      <w:r>
+        <w:t xml:space="preserve"> del cliente</w:t>
+      </w:r>
+      <w:r>
+        <w:t>.</w:t>
       </w:r>
     </w:p>
     <w:p>
@@ -5863,22 +6322,34 @@
         </w:numPr>
       </w:pPr>
       <w:r>
-        <w:t>El cocinero procede</w:t>
-      </w:r>
-      <w:r>
-        <w:t xml:space="preserve"> </w:t>
-      </w:r>
-      <w:r>
-        <w:t>registra</w:t>
-      </w:r>
-      <w:r>
-        <w:t>r</w:t>
-      </w:r>
-      <w:r>
-        <w:t xml:space="preserve"> en el sistema que</w:t>
-      </w:r>
-      <w:r>
-        <w:t xml:space="preserve"> el </w:t>
+        <w:t xml:space="preserve">Finalmente, el cajero emite un </w:t>
+      </w:r>
+      <w:r>
+        <w:rPr>
+          <w:i/>
+          <w:iCs/>
+        </w:rPr>
+        <w:t>documento (recibo de pago)</w:t>
+      </w:r>
+      <w:r>
+        <w:t xml:space="preserve"> constatando </w:t>
+      </w:r>
+      <w:r>
+        <w:rPr>
+          <w:i/>
+          <w:iCs/>
+        </w:rPr>
+        <w:t xml:space="preserve">la fecha, los productos pedidos, su cantidad, precio y </w:t>
+      </w:r>
+      <w:r>
+        <w:rPr>
+          <w:i/>
+          <w:iCs/>
+        </w:rPr>
+        <w:t>total</w:t>
+      </w:r>
+      <w:r>
+        <w:t xml:space="preserve"> del </w:t>
       </w:r>
       <w:r>
         <w:rPr>
@@ -5888,27 +6359,32 @@
         <w:t>pedido</w:t>
       </w:r>
       <w:r>
-        <w:t xml:space="preserve"> está </w:t>
+        <w:rPr>
+          <w:b/>
+          <w:bCs/>
+        </w:rPr>
+        <w:t xml:space="preserve"> </w:t>
+      </w:r>
+      <w:r>
+        <w:t>(</w:t>
       </w:r>
       <w:r>
         <w:rPr>
           <w:i/>
           <w:iCs/>
         </w:rPr>
-        <w:t>list</w:t>
-      </w:r>
-      <w:r>
-        <w:rPr>
-          <w:i/>
-          <w:iCs/>
-        </w:rPr>
-        <w:t>o</w:t>
-      </w:r>
-      <w:r>
-        <w:rPr>
-          <w:i/>
-          <w:iCs/>
-        </w:rPr>
+        <w:t>número, fecha, estado, etc</w:t>
+      </w:r>
+      <w:r>
+        <w:t>.</w:t>
+      </w:r>
+      <w:r>
+        <w:t>)</w:t>
+      </w:r>
+      <w:r>
+        <w:t>, el cual es entregado al cliente</w:t>
+      </w:r>
+      <w:r>
         <w:t>.</w:t>
       </w:r>
     </w:p>
@@ -5921,13 +6397,10 @@
         </w:numPr>
       </w:pPr>
       <w:r>
-        <w:t xml:space="preserve">Paralelamente a su preparación, el cajero puede gestionar el </w:t>
-      </w:r>
-      <w:r>
-        <w:t>cobro</w:t>
-      </w:r>
-      <w:r>
-        <w:t xml:space="preserve"> del </w:t>
+        <w:t>U</w:t>
+      </w:r>
+      <w:r>
+        <w:t xml:space="preserve">na vez que el </w:t>
       </w:r>
       <w:r>
         <w:rPr>
@@ -5937,152 +6410,29 @@
         <w:t>pedido</w:t>
       </w:r>
       <w:r>
-        <w:t xml:space="preserve"> en cuestión. Para esto, le comunica al cliente</w:t>
-      </w:r>
-      <w:r>
-        <w:t xml:space="preserve"> el </w:t>
+        <w:t xml:space="preserve"> </w:t>
+      </w:r>
+      <w:r>
+        <w:t>(</w:t>
       </w:r>
       <w:r>
         <w:rPr>
           <w:i/>
           <w:iCs/>
         </w:rPr>
-        <w:t>monto</w:t>
-      </w:r>
-      <w:r>
-        <w:t xml:space="preserve"> a pagar y le ofrece las opciones de pago: </w:t>
-      </w:r>
-      <w:r>
-        <w:rPr>
-          <w:i/>
-          <w:iCs/>
-        </w:rPr>
-        <w:t>Efectivo</w:t>
-      </w:r>
-      <w:r>
-        <w:t xml:space="preserve"> o </w:t>
-      </w:r>
-      <w:r>
-        <w:rPr>
-          <w:i/>
-          <w:iCs/>
-        </w:rPr>
-        <w:t>tarjeta</w:t>
+        <w:t>número, fecha, estado, etc</w:t>
       </w:r>
       <w:r>
         <w:t>.</w:t>
       </w:r>
       <w:r>
-        <w:t xml:space="preserve"> En caso de que sea tarjeta, el cajero le solicitara los datos de </w:t>
-      </w:r>
-      <w:r>
-        <w:t>esta</w:t>
-      </w:r>
-      <w:r>
-        <w:t xml:space="preserve">: </w:t>
-      </w:r>
-      <w:r>
-        <w:rPr>
-          <w:i/>
-          <w:iCs/>
-        </w:rPr>
-        <w:t>Número de tarjeta, fecha de vencimiento, titular y CVV</w:t>
-      </w:r>
-      <w:r>
-        <w:t>, para registrar el pago.</w:t>
-      </w:r>
-      <w:r>
-        <w:t xml:space="preserve"> En caso de ser cobro en efectivo, el cajero ingresa el </w:t>
-      </w:r>
-      <w:r>
-        <w:rPr>
-          <w:i/>
-          <w:iCs/>
-        </w:rPr>
-        <w:t>monto recibido</w:t>
-      </w:r>
-      <w:r>
-        <w:t xml:space="preserve"> del cliente</w:t>
-      </w:r>
-      <w:r>
-        <w:t>.</w:t>
-      </w:r>
-    </w:p>
-    <w:p>
-      <w:pPr>
-        <w:pStyle w:val="ListParagraph"/>
-        <w:numPr>
-          <w:ilvl w:val="0"/>
-          <w:numId w:val="32"/>
-        </w:numPr>
-      </w:pPr>
-      <w:r>
-        <w:t xml:space="preserve">Finalmente, el cajero emite un </w:t>
-      </w:r>
-      <w:r>
-        <w:rPr>
-          <w:i/>
-          <w:iCs/>
-        </w:rPr>
-        <w:t>recibo</w:t>
-      </w:r>
-      <w:r>
-        <w:t xml:space="preserve"> constatando </w:t>
-      </w:r>
-      <w:r>
-        <w:rPr>
-          <w:i/>
-          <w:iCs/>
-        </w:rPr>
-        <w:t xml:space="preserve">la fecha, los productos pedidos, su cantidad, precio y </w:t>
-      </w:r>
-      <w:r>
-        <w:rPr>
-          <w:i/>
-          <w:iCs/>
-        </w:rPr>
-        <w:t>total</w:t>
-      </w:r>
-      <w:r>
-        <w:t xml:space="preserve"> del </w:t>
-      </w:r>
-      <w:r>
-        <w:rPr>
-          <w:b/>
-          <w:bCs/>
-        </w:rPr>
-        <w:t>pedido</w:t>
-      </w:r>
-      <w:r>
-        <w:t>, el cual es entregado al cliente</w:t>
-      </w:r>
-      <w:r>
-        <w:t>.</w:t>
-      </w:r>
-    </w:p>
-    <w:p>
-      <w:pPr>
-        <w:pStyle w:val="ListParagraph"/>
-        <w:numPr>
-          <w:ilvl w:val="0"/>
-          <w:numId w:val="32"/>
-        </w:numPr>
-      </w:pPr>
-      <w:r>
-        <w:t>U</w:t>
-      </w:r>
-      <w:r>
-        <w:t xml:space="preserve">na vez que el </w:t>
-      </w:r>
-      <w:r>
-        <w:rPr>
-          <w:b/>
-          <w:bCs/>
-        </w:rPr>
-        <w:t>pedido</w:t>
-      </w:r>
-      <w:r>
-        <w:t xml:space="preserve"> est</w:t>
+        <w:t>)</w:t>
+      </w:r>
+      <w:r>
+        <w:t xml:space="preserve"> </w:t>
+      </w:r>
+      <w:r>
+        <w:t>est</w:t>
       </w:r>
       <w:r>
         <w:t>á</w:t>
@@ -6128,6 +6478,7 @@
           <w:b/>
           <w:bCs/>
         </w:rPr>
+        <w:lastRenderedPageBreak/>
         <w:t>RFN2: Gestión de compras de insumos</w:t>
       </w:r>
       <w:r>
@@ -6150,7 +6501,6 @@
           <w:b/>
           <w:bCs/>
         </w:rPr>
-        <w:lastRenderedPageBreak/>
         <w:t>PN2. Comprar insumos</w:t>
       </w:r>
     </w:p>
@@ -6176,11 +6526,31 @@
         <w:t xml:space="preserve">, comparando con </w:t>
       </w:r>
       <w:r>
+        <w:t>los</w:t>
+      </w:r>
+      <w:r>
         <w:rPr>
           <w:b/>
           <w:bCs/>
         </w:rPr>
-        <w:t>inventario de ingredientes</w:t>
+        <w:t xml:space="preserve"> ingredientes</w:t>
+      </w:r>
+      <w:r>
+        <w:rPr>
+          <w:b/>
+          <w:bCs/>
+        </w:rPr>
+        <w:t xml:space="preserve"> </w:t>
+      </w:r>
+      <w:r>
+        <w:t>(</w:t>
+      </w:r>
+      <w:r>
+        <w:rPr>
+          <w:i/>
+          <w:iCs/>
+        </w:rPr>
+        <w:t>nombre, cantidad, stockMínimo, stockMáximo, etc.)</w:t>
       </w:r>
       <w:r>
         <w:t xml:space="preserve"> registrados en sistema.</w:t>
@@ -6208,7 +6578,30 @@
         <w:t>solicitud de compra</w:t>
       </w:r>
       <w:r>
-        <w:t xml:space="preserve"> y esta es enviada al encargado.</w:t>
+        <w:t xml:space="preserve"> </w:t>
+      </w:r>
+      <w:r>
+        <w:t>(</w:t>
+      </w:r>
+      <w:r>
+        <w:rPr>
+          <w:i/>
+          <w:iCs/>
+        </w:rPr>
+        <w:t>nroSolicitud, fecha</w:t>
+      </w:r>
+      <w:r>
+        <w:rPr>
+          <w:i/>
+          <w:iCs/>
+        </w:rPr>
+        <w:t>, ingredientes, estado</w:t>
+      </w:r>
+      <w:r>
+        <w:t xml:space="preserve">) </w:t>
+      </w:r>
+      <w:r>
+        <w:t>y esta es enviada al encargado.</w:t>
       </w:r>
     </w:p>
     <w:p>
@@ -6230,6 +6623,33 @@
         <w:t>solicitud de compra</w:t>
       </w:r>
       <w:r>
+        <w:rPr>
+          <w:b/>
+          <w:bCs/>
+        </w:rPr>
+        <w:t xml:space="preserve"> </w:t>
+      </w:r>
+      <w:r>
+        <w:t>(</w:t>
+      </w:r>
+      <w:r>
+        <w:rPr>
+          <w:i/>
+          <w:iCs/>
+        </w:rPr>
+        <w:t>nroSolicitud, fecha</w:t>
+      </w:r>
+      <w:r>
+        <w:rPr>
+          <w:i/>
+          <w:iCs/>
+        </w:rPr>
+        <w:t>, ingredientes, estado</w:t>
+      </w:r>
+      <w:r>
+        <w:t>)</w:t>
+      </w:r>
+      <w:r>
         <w:t xml:space="preserve">. En caso de que no sea </w:t>
       </w:r>
       <w:r>
@@ -6266,13 +6686,46 @@
       </w:r>
       <w:r>
         <w:rPr>
+          <w:b/>
+          <w:bCs/>
+        </w:rPr>
+        <w:t>cotizaciones</w:t>
+      </w:r>
+      <w:r>
+        <w:t xml:space="preserve"> (</w:t>
+      </w:r>
+      <w:r>
+        <w:rPr>
           <w:i/>
           <w:iCs/>
         </w:rPr>
-        <w:t>presupuestos</w:t>
-      </w:r>
-      <w:r>
-        <w:t xml:space="preserve"> a distintos proveedores</w:t>
+        <w:t>fecha, nroCotizacion, ingredientes con cantidad y precios</w:t>
+      </w:r>
+      <w:r>
+        <w:t>)</w:t>
+      </w:r>
+      <w:r>
+        <w:t xml:space="preserve"> a distintos </w:t>
+      </w:r>
+      <w:r>
+        <w:rPr>
+          <w:b/>
+          <w:bCs/>
+        </w:rPr>
+        <w:t>proveedores</w:t>
+      </w:r>
+      <w:r>
+        <w:t xml:space="preserve"> (</w:t>
+      </w:r>
+      <w:r>
+        <w:rPr>
+          <w:i/>
+          <w:iCs/>
+        </w:rPr>
+        <w:t>nombre, email, telefono, direccion, cuit</w:t>
+      </w:r>
+      <w:r>
+        <w:t>)</w:t>
       </w:r>
       <w:r>
         <w:t xml:space="preserve"> en base a la </w:t>
@@ -6285,6 +6738,36 @@
         <w:t>solicitud de compra</w:t>
       </w:r>
       <w:r>
+        <w:rPr>
+          <w:b/>
+          <w:bCs/>
+        </w:rPr>
+        <w:t xml:space="preserve"> </w:t>
+      </w:r>
+      <w:r>
+        <w:t>(</w:t>
+      </w:r>
+      <w:r>
+        <w:rPr>
+          <w:i/>
+          <w:iCs/>
+        </w:rPr>
+        <w:t>nroSolicitud, fecha</w:t>
+      </w:r>
+      <w:r>
+        <w:rPr>
+          <w:i/>
+          <w:iCs/>
+        </w:rPr>
+        <w:t>, ingredientes, estado</w:t>
+      </w:r>
+      <w:r>
+        <w:t>)</w:t>
+      </w:r>
+      <w:r>
+        <w:t>.</w:t>
+      </w:r>
+      <w:r>
         <w:t xml:space="preserve">, solicitando </w:t>
       </w:r>
       <w:r>
@@ -6314,7 +6797,33 @@
           <w:i/>
           <w:iCs/>
         </w:rPr>
-        <w:t>las cotizaciones recibidas</w:t>
+        <w:t xml:space="preserve">las </w:t>
+      </w:r>
+      <w:r>
+        <w:rPr>
+          <w:b/>
+          <w:bCs/>
+        </w:rPr>
+        <w:t xml:space="preserve">cotizaciones </w:t>
+      </w:r>
+      <w:r>
+        <w:t>recibidas</w:t>
+      </w:r>
+      <w:r>
+        <w:t xml:space="preserve"> </w:t>
+      </w:r>
+      <w:r>
+        <w:t>(</w:t>
+      </w:r>
+      <w:r>
+        <w:rPr>
+          <w:i/>
+          <w:iCs/>
+        </w:rPr>
+        <w:t>fecha, nroCotizacion, ingredientes con cantidad y precios</w:t>
+      </w:r>
+      <w:r>
+        <w:t>)</w:t>
       </w:r>
       <w:r>
         <w:t xml:space="preserve">, seleccionando la </w:t>
@@ -6342,7 +6851,37 @@
         <w:t>cotizaciones</w:t>
       </w:r>
       <w:r>
-        <w:t xml:space="preserve"> a distintos proveedores.</w:t>
+        <w:t xml:space="preserve"> a distintos </w:t>
+      </w:r>
+      <w:r>
+        <w:rPr>
+          <w:b/>
+          <w:bCs/>
+        </w:rPr>
+        <w:t>proveedores</w:t>
+      </w:r>
+      <w:r>
+        <w:rPr>
+          <w:b/>
+          <w:bCs/>
+        </w:rPr>
+        <w:t xml:space="preserve"> </w:t>
+      </w:r>
+      <w:r>
+        <w:t>(</w:t>
+      </w:r>
+      <w:r>
+        <w:rPr>
+          <w:i/>
+          <w:iCs/>
+        </w:rPr>
+        <w:t>nombre, email, telefono, direccion, cuit</w:t>
+      </w:r>
+      <w:r>
+        <w:t>)</w:t>
+      </w:r>
+      <w:r>
+        <w:t>.</w:t>
       </w:r>
     </w:p>
     <w:p>
@@ -6364,17 +6903,94 @@
         <w:t>orden de compra</w:t>
       </w:r>
       <w:r>
-        <w:t xml:space="preserve"> en base </w:t>
+        <w:rPr>
+          <w:b/>
+          <w:bCs/>
+        </w:rPr>
+        <w:t xml:space="preserve"> </w:t>
+      </w:r>
+      <w:r>
+        <w:t>(</w:t>
       </w:r>
       <w:r>
         <w:rPr>
           <w:i/>
           <w:iCs/>
         </w:rPr>
-        <w:t>a la cotización seleccionada</w:t>
-      </w:r>
-      <w:r>
-        <w:t xml:space="preserve"> y la envía al proveedor. </w:t>
+        <w:t>nroOrden, fecha, condicionDePago)</w:t>
+      </w:r>
+      <w:r>
+        <w:t xml:space="preserve"> en base </w:t>
+      </w:r>
+      <w:r>
+        <w:rPr>
+          <w:i/>
+          <w:iCs/>
+        </w:rPr>
+        <w:t xml:space="preserve">a la </w:t>
+      </w:r>
+      <w:r>
+        <w:rPr>
+          <w:b/>
+          <w:bCs/>
+        </w:rPr>
+        <w:t>cotización</w:t>
+      </w:r>
+      <w:r>
+        <w:rPr>
+          <w:b/>
+          <w:bCs/>
+        </w:rPr>
+        <w:t xml:space="preserve"> </w:t>
+      </w:r>
+      <w:r>
+        <w:t>(</w:t>
+      </w:r>
+      <w:r>
+        <w:rPr>
+          <w:i/>
+          <w:iCs/>
+        </w:rPr>
+        <w:t>fecha, nroCotizacion, ingredientes con cantidad y precios</w:t>
+      </w:r>
+      <w:r>
+        <w:t>)</w:t>
+      </w:r>
+      <w:r>
+        <w:rPr>
+          <w:i/>
+          <w:iCs/>
+        </w:rPr>
+        <w:t xml:space="preserve"> seleccionada</w:t>
+      </w:r>
+      <w:r>
+        <w:t xml:space="preserve"> y la envía al </w:t>
+      </w:r>
+      <w:r>
+        <w:rPr>
+          <w:b/>
+          <w:bCs/>
+        </w:rPr>
+        <w:t>proveedor</w:t>
+      </w:r>
+      <w:r>
+        <w:t xml:space="preserve"> </w:t>
+      </w:r>
+      <w:r>
+        <w:t>(</w:t>
+      </w:r>
+      <w:r>
+        <w:rPr>
+          <w:i/>
+          <w:iCs/>
+        </w:rPr>
+        <w:t>nombre, email, telefono, direccion, cuit</w:t>
+      </w:r>
+      <w:r>
+        <w:t>)</w:t>
+      </w:r>
+      <w:r>
+        <w:t xml:space="preserve">. </w:t>
       </w:r>
     </w:p>
     <w:p>
@@ -6396,6 +7012,23 @@
         <w:t>orden de compra</w:t>
       </w:r>
       <w:r>
+        <w:rPr>
+          <w:b/>
+          <w:bCs/>
+        </w:rPr>
+        <w:t xml:space="preserve"> </w:t>
+      </w:r>
+      <w:r>
+        <w:t>(</w:t>
+      </w:r>
+      <w:r>
+        <w:rPr>
+          <w:i/>
+          <w:iCs/>
+        </w:rPr>
+        <w:t>nroOrden, fecha, condicionDePago)</w:t>
+      </w:r>
+      <w:r>
         <w:t xml:space="preserve"> y emite una factura.</w:t>
       </w:r>
     </w:p>
@@ -6416,6 +7049,23 @@
           <w:bCs/>
         </w:rPr>
         <w:t>orden de compra</w:t>
+      </w:r>
+      <w:r>
+        <w:rPr>
+          <w:b/>
+          <w:bCs/>
+        </w:rPr>
+        <w:t xml:space="preserve"> </w:t>
+      </w:r>
+      <w:r>
+        <w:t>(</w:t>
+      </w:r>
+      <w:r>
+        <w:rPr>
+          <w:i/>
+          <w:iCs/>
+        </w:rPr>
+        <w:t>nroOrden, fecha, condicionDePago)</w:t>
       </w:r>
       <w:r>
         <w:t>. En caso de que haya discrepancias, se informa la no conformidad al proveedor.</w:t>
@@ -6444,27 +7094,53 @@
         <w:t>pago</w:t>
       </w:r>
       <w:r>
-        <w:t xml:space="preserve"> de la </w:t>
+        <w:t xml:space="preserve"> de la</w:t>
+      </w:r>
+      <w:r>
+        <w:t xml:space="preserve"> </w:t>
       </w:r>
       <w:r>
         <w:rPr>
           <w:b/>
           <w:bCs/>
         </w:rPr>
-        <w:t>compra</w:t>
-      </w:r>
-      <w:r>
-        <w:t xml:space="preserve"> (orden)</w:t>
-      </w:r>
-      <w:r>
-        <w:t xml:space="preserve">. Registra dicho pago guardando todos los detalles, como, por ejemplo: </w:t>
+        <w:t>orden de</w:t>
+      </w:r>
+      <w:r>
+        <w:rPr>
+          <w:b/>
+          <w:bCs/>
+        </w:rPr>
+        <w:t xml:space="preserve"> compra</w:t>
+      </w:r>
+      <w:r>
+        <w:t xml:space="preserve"> (</w:t>
       </w:r>
       <w:r>
         <w:rPr>
           <w:i/>
           <w:iCs/>
         </w:rPr>
-        <w:t>los productos, la cantidad, precio, fecha de recepción, fecha de pago.</w:t>
+        <w:t>nroOrden, fecha, condicionDePago</w:t>
+      </w:r>
+      <w:r>
+        <w:t>)</w:t>
+      </w:r>
+      <w:r>
+        <w:t xml:space="preserve">. Registra dicho pago </w:t>
+      </w:r>
+      <w:r>
+        <w:t>(</w:t>
+      </w:r>
+      <w:r>
+        <w:rPr>
+          <w:i/>
+          <w:iCs/>
+        </w:rPr>
+        <w:t>orden, monto, fechaEmision, fechaPago</w:t>
+      </w:r>
+      <w:r>
+        <w:t>).</w:t>
       </w:r>
     </w:p>
     <w:p>
@@ -6479,24 +7155,30 @@
         <w:t xml:space="preserve">El jefe de cocina se encarga de </w:t>
       </w:r>
       <w:r>
+        <w:t xml:space="preserve">actualizar las cantidades de los </w:t>
+      </w:r>
+      <w:r>
+        <w:rPr>
+          <w:b/>
+          <w:bCs/>
+        </w:rPr>
+        <w:t>ingredientes</w:t>
+      </w:r>
+      <w:r>
+        <w:t xml:space="preserve"> (</w:t>
+      </w:r>
+      <w:r>
         <w:rPr>
           <w:i/>
           <w:iCs/>
         </w:rPr>
-        <w:t>actualizar las cantidades de los ingrediente</w:t>
-      </w:r>
-      <w:r>
-        <w:t xml:space="preserve">s recibidos en el </w:t>
-      </w:r>
-      <w:r>
-        <w:rPr>
-          <w:b/>
-          <w:bCs/>
-        </w:rPr>
-        <w:t>inventario</w:t>
-      </w:r>
-      <w:r>
-        <w:t xml:space="preserve"> del sistema.</w:t>
+        <w:t>nombre, cantidad, stockMínimo, stockMáximo, etc.</w:t>
+      </w:r>
+      <w:r>
+        <w:t>)</w:t>
+      </w:r>
+      <w:r>
+        <w:t xml:space="preserve"> recibidos en el sistema.</w:t>
       </w:r>
     </w:p>
     <w:p>
@@ -8154,6 +8836,57 @@
         <w:t>Junto al manual de usuario, se entregará una guia específica para la instalación del sistema con sus configuraciones iniciales por las que puede optar el administrador del sistema. Ademas, poseerá un archivo README que tendrá esta misma informacion de manera concisa junto a links que lo lleve a la ayuda en línea.</w:t>
       </w:r>
     </w:p>
+    <w:p/>
+    <w:p>
+      <w:pPr>
+        <w:pStyle w:val="Heading2"/>
+      </w:pPr>
+      <w:r>
+        <w:t>Pantalla inicial del sistema</w:t>
+      </w:r>
+    </w:p>
+    <w:p>
+      <w:r>
+        <w:rPr>
+          <w:noProof/>
+        </w:rPr>
+        <w:drawing>
+          <wp:inline distT="0" distB="0" distL="0" distR="0" wp14:anchorId="4B53EDE5" wp14:editId="08AA8D60">
+            <wp:extent cx="4929809" cy="3497768"/>
+            <wp:effectExtent l="0" t="0" r="4445" b="7620"/>
+            <wp:docPr id="1196351491" name="Picture 1" descr="A screenshot of a computer&#10;&#10;Description automatically generated"/>
+            <wp:cNvGraphicFramePr>
+              <a:graphicFrameLocks xmlns:a="http://schemas.openxmlformats.org/drawingml/2006/main" noChangeAspect="1"/>
+            </wp:cNvGraphicFramePr>
+            <a:graphic xmlns:a="http://schemas.openxmlformats.org/drawingml/2006/main">
+              <a:graphicData uri="http://schemas.openxmlformats.org/drawingml/2006/picture">
+                <pic:pic xmlns:pic="http://schemas.openxmlformats.org/drawingml/2006/picture">
+                  <pic:nvPicPr>
+                    <pic:cNvPr id="1196351491" name="Picture 1" descr="A screenshot of a computer&#10;&#10;Description automatically generated"/>
+                    <pic:cNvPicPr/>
+                  </pic:nvPicPr>
+                  <pic:blipFill>
+                    <a:blip r:embed="rId9"/>
+                    <a:stretch>
+                      <a:fillRect/>
+                    </a:stretch>
+                  </pic:blipFill>
+                  <pic:spPr>
+                    <a:xfrm>
+                      <a:off x="0" y="0"/>
+                      <a:ext cx="4957586" cy="3517476"/>
+                    </a:xfrm>
+                    <a:prstGeom prst="rect">
+                      <a:avLst/>
+                    </a:prstGeom>
+                  </pic:spPr>
+                </pic:pic>
+              </a:graphicData>
+            </a:graphic>
+          </wp:inline>
+        </w:drawing>
+      </w:r>
+    </w:p>
     <w:p>
       <w:r>
         <w:br w:type="page"/>
@@ -8163,7 +8896,7 @@
       <w:pPr>
         <w:pStyle w:val="Heading1"/>
         <w:sectPr>
-          <w:headerReference w:type="default" r:id="rId9"/>
+          <w:headerReference w:type="default" r:id="rId10"/>
           <w:pgSz w:w="11906" w:h="16838"/>
           <w:pgMar w:top="2268" w:right="1134" w:bottom="851" w:left="1701" w:header="709" w:footer="709" w:gutter="0"/>
           <w:cols w:space="708"/>
@@ -8206,7 +8939,7 @@
           <w:noProof/>
         </w:rPr>
         <w:drawing>
-          <wp:inline distT="0" distB="0" distL="0" distR="0" wp14:anchorId="6D5BACDD" wp14:editId="38711231">
+          <wp:inline distT="0" distB="0" distL="0" distR="0" wp14:anchorId="6D5BACDD" wp14:editId="1525AC2F">
             <wp:extent cx="6514741" cy="4857008"/>
             <wp:effectExtent l="0" t="0" r="635" b="1270"/>
             <wp:docPr id="849484875" name="Picture 1" descr="A diagram of a computer program&#10;&#10;Description automatically generated with medium confidence"/>
@@ -8221,7 +8954,7 @@
                     <pic:cNvPicPr/>
                   </pic:nvPicPr>
                   <pic:blipFill>
-                    <a:blip r:embed="rId10" cstate="print">
+                    <a:blip r:embed="rId11" cstate="print">
                       <a:extLst>
                         <a:ext uri="{28A0092B-C50C-407E-A947-70E740481C1C}">
                           <a14:useLocalDpi xmlns:a14="http://schemas.microsoft.com/office/drawing/2010/main" val="0"/>
@@ -8268,7 +9001,7 @@
           <w:noProof/>
         </w:rPr>
         <w:drawing>
-          <wp:inline distT="0" distB="0" distL="0" distR="0" wp14:anchorId="574FE3E9" wp14:editId="7B9C5B8C">
+          <wp:inline distT="0" distB="0" distL="0" distR="0" wp14:anchorId="574FE3E9" wp14:editId="688A1A73">
             <wp:extent cx="7263993" cy="4630338"/>
             <wp:effectExtent l="0" t="0" r="0" b="0"/>
             <wp:docPr id="597092080" name="Picture 2" descr="A computer screen shot of a computer flowchart&#10;&#10;Description automatically generated"/>
@@ -8283,7 +9016,7 @@
                     <pic:cNvPicPr/>
                   </pic:nvPicPr>
                   <pic:blipFill>
-                    <a:blip r:embed="rId11" cstate="print">
+                    <a:blip r:embed="rId12" cstate="print">
                       <a:extLst>
                         <a:ext uri="{28A0092B-C50C-407E-A947-70E740481C1C}">
                           <a14:useLocalDpi xmlns:a14="http://schemas.microsoft.com/office/drawing/2010/main" val="0"/>
@@ -8330,7 +9063,7 @@
           <w:noProof/>
         </w:rPr>
         <w:drawing>
-          <wp:inline distT="0" distB="0" distL="0" distR="0" wp14:anchorId="47458588" wp14:editId="19C37CED">
+          <wp:inline distT="0" distB="0" distL="0" distR="0" wp14:anchorId="47458588" wp14:editId="27905E9B">
             <wp:extent cx="5786323" cy="4639184"/>
             <wp:effectExtent l="0" t="0" r="5080" b="9525"/>
             <wp:docPr id="1528686912" name="Picture 3" descr="A screenshot of a computer flowchart&#10;&#10;Description automatically generated"/>
@@ -8345,7 +9078,7 @@
                     <pic:cNvPicPr/>
                   </pic:nvPicPr>
                   <pic:blipFill>
-                    <a:blip r:embed="rId12" cstate="print">
+                    <a:blip r:embed="rId13" cstate="print">
                       <a:extLst>
                         <a:ext uri="{28A0092B-C50C-407E-A947-70E740481C1C}">
                           <a14:useLocalDpi xmlns:a14="http://schemas.microsoft.com/office/drawing/2010/main" val="0"/>
@@ -8392,7 +9125,7 @@
           <w:noProof/>
         </w:rPr>
         <w:drawing>
-          <wp:inline distT="0" distB="0" distL="0" distR="0" wp14:anchorId="043334C1" wp14:editId="0150F494">
+          <wp:inline distT="0" distB="0" distL="0" distR="0" wp14:anchorId="043334C1" wp14:editId="1E4DBE75">
             <wp:extent cx="9425653" cy="4645152"/>
             <wp:effectExtent l="0" t="0" r="4445" b="3175"/>
             <wp:docPr id="735690052" name="Picture 4" descr="A diagram of a computer code&#10;&#10;Description automatically generated with medium confidence"/>
@@ -8407,7 +9140,7 @@
                     <pic:cNvPicPr/>
                   </pic:nvPicPr>
                   <pic:blipFill>
-                    <a:blip r:embed="rId13" cstate="print">
+                    <a:blip r:embed="rId14" cstate="print">
                       <a:extLst>
                         <a:ext uri="{28A0092B-C50C-407E-A947-70E740481C1C}">
                           <a14:useLocalDpi xmlns:a14="http://schemas.microsoft.com/office/drawing/2010/main" val="0"/>
@@ -8469,7 +9202,7 @@
                     <pic:cNvPicPr/>
                   </pic:nvPicPr>
                   <pic:blipFill>
-                    <a:blip r:embed="rId14">
+                    <a:blip r:embed="rId15">
                       <a:extLst>
                         <a:ext uri="{28A0092B-C50C-407E-A947-70E740481C1C}">
                           <a14:useLocalDpi xmlns:a14="http://schemas.microsoft.com/office/drawing/2010/main" val="0"/>
@@ -8531,7 +9264,7 @@
                     <pic:cNvPicPr/>
                   </pic:nvPicPr>
                   <pic:blipFill>
-                    <a:blip r:embed="rId15">
+                    <a:blip r:embed="rId16">
                       <a:extLst>
                         <a:ext uri="{28A0092B-C50C-407E-A947-70E740481C1C}">
                           <a14:useLocalDpi xmlns:a14="http://schemas.microsoft.com/office/drawing/2010/main" val="0"/>
@@ -8591,7 +9324,7 @@
           <w:noProof/>
         </w:rPr>
         <w:drawing>
-          <wp:inline distT="0" distB="0" distL="0" distR="0" wp14:anchorId="23B0ADD7" wp14:editId="572A000E">
+          <wp:inline distT="0" distB="0" distL="0" distR="0" wp14:anchorId="23B0ADD7" wp14:editId="68E46D9B">
             <wp:extent cx="6738153" cy="4393870"/>
             <wp:effectExtent l="0" t="0" r="5715" b="6985"/>
             <wp:docPr id="2142359031" name="Picture 2"/>
@@ -8606,7 +9339,7 @@
                     <pic:cNvPicPr/>
                   </pic:nvPicPr>
                   <pic:blipFill>
-                    <a:blip r:embed="rId16" cstate="print">
+                    <a:blip r:embed="rId17" cstate="print">
                       <a:extLst>
                         <a:ext uri="{28A0092B-C50C-407E-A947-70E740481C1C}">
                           <a14:useLocalDpi xmlns:a14="http://schemas.microsoft.com/office/drawing/2010/main" val="0"/>
@@ -8690,7 +9423,7 @@
                     <pic:cNvPicPr/>
                   </pic:nvPicPr>
                   <pic:blipFill>
-                    <a:blip r:embed="rId17">
+                    <a:blip r:embed="rId18">
                       <a:extLst>
                         <a:ext uri="{28A0092B-C50C-407E-A947-70E740481C1C}">
                           <a14:useLocalDpi xmlns:a14="http://schemas.microsoft.com/office/drawing/2010/main" val="0"/>
@@ -8863,7 +9596,7 @@
                     <pic:cNvPicPr/>
                   </pic:nvPicPr>
                   <pic:blipFill>
-                    <a:blip r:embed="rId18">
+                    <a:blip r:embed="rId19">
                       <a:extLst>
                         <a:ext uri="{28A0092B-C50C-407E-A947-70E740481C1C}">
                           <a14:useLocalDpi xmlns:a14="http://schemas.microsoft.com/office/drawing/2010/main" val="0"/>
@@ -8915,10 +9648,10 @@
           <w:noProof/>
         </w:rPr>
         <w:drawing>
-          <wp:inline distT="0" distB="0" distL="0" distR="0" wp14:anchorId="06B2E6A8" wp14:editId="70237D5A">
-            <wp:extent cx="5766092" cy="6270171"/>
-            <wp:effectExtent l="0" t="0" r="6350" b="0"/>
-            <wp:docPr id="1389246913" name="Picture 3" descr="A diagram of a diagram&#10;&#10;Description automatically generated"/>
+          <wp:inline distT="0" distB="0" distL="0" distR="0" wp14:anchorId="3059C7B5" wp14:editId="1F0710C8">
+            <wp:extent cx="5760085" cy="7229475"/>
+            <wp:effectExtent l="0" t="0" r="0" b="9525"/>
+            <wp:docPr id="423083416" name="Picture 1" descr="A diagram of a structure&#10;&#10;Description automatically generated"/>
             <wp:cNvGraphicFramePr>
               <a:graphicFrameLocks xmlns:a="http://schemas.openxmlformats.org/drawingml/2006/main" noChangeAspect="1"/>
             </wp:cNvGraphicFramePr>
@@ -8926,11 +9659,11 @@
               <a:graphicData uri="http://schemas.openxmlformats.org/drawingml/2006/picture">
                 <pic:pic xmlns:pic="http://schemas.openxmlformats.org/drawingml/2006/picture">
                   <pic:nvPicPr>
-                    <pic:cNvPr id="1389246913" name="Picture 3" descr="A diagram of a diagram&#10;&#10;Description automatically generated"/>
+                    <pic:cNvPr id="423083416" name="Picture 1" descr="A diagram of a structure&#10;&#10;Description automatically generated"/>
                     <pic:cNvPicPr/>
                   </pic:nvPicPr>
                   <pic:blipFill>
-                    <a:blip r:embed="rId19">
+                    <a:blip r:embed="rId20">
                       <a:extLst>
                         <a:ext uri="{28A0092B-C50C-407E-A947-70E740481C1C}">
                           <a14:useLocalDpi xmlns:a14="http://schemas.microsoft.com/office/drawing/2010/main" val="0"/>
@@ -8944,7 +9677,7 @@
                   <pic:spPr>
                     <a:xfrm>
                       <a:off x="0" y="0"/>
-                      <a:ext cx="5809261" cy="6317114"/>
+                      <a:ext cx="5760085" cy="7229475"/>
                     </a:xfrm>
                     <a:prstGeom prst="rect">
                       <a:avLst/>
@@ -8975,14 +9708,14 @@
           <w:noProof/>
         </w:rPr>
         <w:drawing>
-          <wp:inline distT="0" distB="0" distL="0" distR="0" wp14:anchorId="2B1E6116" wp14:editId="0672683F">
+          <wp:inline distT="0" distB="0" distL="0" distR="0" wp14:anchorId="2B1E6116" wp14:editId="75D04B76">
             <wp:extent cx="5486400" cy="3200400"/>
             <wp:effectExtent l="0" t="0" r="19050" b="0"/>
             <wp:docPr id="1569725756" name="Diagram 4"/>
             <wp:cNvGraphicFramePr/>
             <a:graphic xmlns:a="http://schemas.openxmlformats.org/drawingml/2006/main">
               <a:graphicData uri="http://schemas.openxmlformats.org/drawingml/2006/diagram">
-                <dgm:relIds xmlns:dgm="http://schemas.openxmlformats.org/drawingml/2006/diagram" xmlns:r="http://schemas.openxmlformats.org/officeDocument/2006/relationships" r:dm="rId20" r:lo="rId21" r:qs="rId22" r:cs="rId23"/>
+                <dgm:relIds xmlns:dgm="http://schemas.openxmlformats.org/drawingml/2006/diagram" xmlns:r="http://schemas.openxmlformats.org/officeDocument/2006/relationships" r:dm="rId21" r:lo="rId22" r:qs="rId23" r:cs="rId24"/>
               </a:graphicData>
             </a:graphic>
           </wp:inline>
@@ -9010,10 +9743,10 @@
           <w:noProof/>
         </w:rPr>
         <w:drawing>
-          <wp:inline distT="0" distB="0" distL="0" distR="0" wp14:anchorId="1C26D826" wp14:editId="7018A89F">
+          <wp:inline distT="0" distB="0" distL="0" distR="0" wp14:anchorId="250D2BEA" wp14:editId="7B02BF95">
             <wp:extent cx="5760085" cy="7141845"/>
             <wp:effectExtent l="0" t="0" r="0" b="1905"/>
-            <wp:docPr id="573662045" name="Picture 4" descr="A diagram of a computer&#10;&#10;Description automatically generated"/>
+            <wp:docPr id="261981253" name="Picture 2" descr="A diagram of a computer&#10;&#10;Description automatically generated"/>
             <wp:cNvGraphicFramePr>
               <a:graphicFrameLocks xmlns:a="http://schemas.openxmlformats.org/drawingml/2006/main" noChangeAspect="1"/>
             </wp:cNvGraphicFramePr>
@@ -9021,11 +9754,11 @@
               <a:graphicData uri="http://schemas.openxmlformats.org/drawingml/2006/picture">
                 <pic:pic xmlns:pic="http://schemas.openxmlformats.org/drawingml/2006/picture">
                   <pic:nvPicPr>
-                    <pic:cNvPr id="573662045" name="Picture 4" descr="A diagram of a computer&#10;&#10;Description automatically generated"/>
+                    <pic:cNvPr id="261981253" name="Picture 2" descr="A diagram of a computer&#10;&#10;Description automatically generated"/>
                     <pic:cNvPicPr/>
                   </pic:nvPicPr>
                   <pic:blipFill>
-                    <a:blip r:embed="rId25">
+                    <a:blip r:embed="rId26">
                       <a:extLst>
                         <a:ext uri="{28A0092B-C50C-407E-A947-70E740481C1C}">
                           <a14:useLocalDpi xmlns:a14="http://schemas.microsoft.com/office/drawing/2010/main" val="0"/>
@@ -9085,7 +9818,7 @@
                     <pic:cNvPicPr/>
                   </pic:nvPicPr>
                   <pic:blipFill>
-                    <a:blip r:embed="rId26">
+                    <a:blip r:embed="rId27">
                       <a:extLst>
                         <a:ext uri="{28A0092B-C50C-407E-A947-70E740481C1C}">
                           <a14:useLocalDpi xmlns:a14="http://schemas.microsoft.com/office/drawing/2010/main" val="0"/>
@@ -9256,7 +9989,7 @@
                     <pic:cNvPicPr/>
                   </pic:nvPicPr>
                   <pic:blipFill>
-                    <a:blip r:embed="rId27">
+                    <a:blip r:embed="rId28">
                       <a:extLst>
                         <a:ext uri="{28A0092B-C50C-407E-A947-70E740481C1C}">
                           <a14:useLocalDpi xmlns:a14="http://schemas.microsoft.com/office/drawing/2010/main" val="0"/>
@@ -9298,10 +10031,10 @@
           <w:noProof/>
         </w:rPr>
         <w:drawing>
-          <wp:inline distT="0" distB="0" distL="0" distR="0" wp14:anchorId="20770496" wp14:editId="5D384ECA">
-            <wp:extent cx="5760085" cy="7655560"/>
+          <wp:inline distT="0" distB="0" distL="0" distR="0" wp14:anchorId="3AFEAB90" wp14:editId="2185F29A">
+            <wp:extent cx="5508660" cy="7827264"/>
             <wp:effectExtent l="0" t="0" r="0" b="2540"/>
-            <wp:docPr id="1028424272" name="Picture 5"/>
+            <wp:docPr id="864281049" name="Picture 3" descr="A diagram of a project&#10;&#10;Description automatically generated"/>
             <wp:cNvGraphicFramePr>
               <a:graphicFrameLocks xmlns:a="http://schemas.openxmlformats.org/drawingml/2006/main" noChangeAspect="1"/>
             </wp:cNvGraphicFramePr>
@@ -9309,11 +10042,11 @@
               <a:graphicData uri="http://schemas.openxmlformats.org/drawingml/2006/picture">
                 <pic:pic xmlns:pic="http://schemas.openxmlformats.org/drawingml/2006/picture">
                   <pic:nvPicPr>
-                    <pic:cNvPr id="1028424272" name="Picture 1028424272"/>
+                    <pic:cNvPr id="864281049" name="Picture 3" descr="A diagram of a project&#10;&#10;Description automatically generated"/>
                     <pic:cNvPicPr/>
                   </pic:nvPicPr>
                   <pic:blipFill>
-                    <a:blip r:embed="rId28">
+                    <a:blip r:embed="rId29">
                       <a:extLst>
                         <a:ext uri="{28A0092B-C50C-407E-A947-70E740481C1C}">
                           <a14:useLocalDpi xmlns:a14="http://schemas.microsoft.com/office/drawing/2010/main" val="0"/>
@@ -9327,7 +10060,7 @@
                   <pic:spPr>
                     <a:xfrm>
                       <a:off x="0" y="0"/>
-                      <a:ext cx="5760085" cy="7655560"/>
+                      <a:ext cx="5526397" cy="7852467"/>
                     </a:xfrm>
                     <a:prstGeom prst="rect">
                       <a:avLst/>
@@ -9355,14 +10088,14 @@
           <w:noProof/>
         </w:rPr>
         <w:drawing>
-          <wp:inline distT="0" distB="0" distL="0" distR="0" wp14:anchorId="547F1B42" wp14:editId="0AFE807A">
+          <wp:inline distT="0" distB="0" distL="0" distR="0" wp14:anchorId="547F1B42" wp14:editId="41CBC2D6">
             <wp:extent cx="5486400" cy="3200400"/>
             <wp:effectExtent l="19050" t="0" r="19050" b="0"/>
             <wp:docPr id="749452422" name="Diagram 4"/>
             <wp:cNvGraphicFramePr/>
             <a:graphic xmlns:a="http://schemas.openxmlformats.org/drawingml/2006/main">
               <a:graphicData uri="http://schemas.openxmlformats.org/drawingml/2006/diagram">
-                <dgm:relIds xmlns:dgm="http://schemas.openxmlformats.org/drawingml/2006/diagram" xmlns:r="http://schemas.openxmlformats.org/officeDocument/2006/relationships" r:dm="rId29" r:lo="rId30" r:qs="rId31" r:cs="rId32"/>
+                <dgm:relIds xmlns:dgm="http://schemas.openxmlformats.org/drawingml/2006/diagram" xmlns:r="http://schemas.openxmlformats.org/officeDocument/2006/relationships" r:dm="rId30" r:lo="rId31" r:qs="rId32" r:cs="rId33"/>
               </a:graphicData>
             </a:graphic>
           </wp:inline>
@@ -9399,7 +10132,7 @@
                     <pic:cNvPicPr/>
                   </pic:nvPicPr>
                   <pic:blipFill>
-                    <a:blip r:embed="rId34">
+                    <a:blip r:embed="rId35">
                       <a:extLst>
                         <a:ext uri="{28A0092B-C50C-407E-A947-70E740481C1C}">
                           <a14:useLocalDpi xmlns:a14="http://schemas.microsoft.com/office/drawing/2010/main" val="0"/>
@@ -9456,7 +10189,7 @@
                     <pic:cNvPicPr/>
                   </pic:nvPicPr>
                   <pic:blipFill>
-                    <a:blip r:embed="rId35">
+                    <a:blip r:embed="rId36">
                       <a:extLst>
                         <a:ext uri="{28A0092B-C50C-407E-A947-70E740481C1C}">
                           <a14:useLocalDpi xmlns:a14="http://schemas.microsoft.com/office/drawing/2010/main" val="0"/>
@@ -9547,7 +10280,7 @@
                     <pic:cNvPicPr/>
                   </pic:nvPicPr>
                   <pic:blipFill>
-                    <a:blip r:embed="rId36">
+                    <a:blip r:embed="rId37">
                       <a:extLst>
                         <a:ext uri="{28A0092B-C50C-407E-A947-70E740481C1C}">
                           <a14:useLocalDpi xmlns:a14="http://schemas.microsoft.com/office/drawing/2010/main" val="0"/>
@@ -9848,7 +10581,7 @@
                     <pic:cNvPicPr/>
                   </pic:nvPicPr>
                   <pic:blipFill>
-                    <a:blip r:embed="rId37">
+                    <a:blip r:embed="rId38">
                       <a:extLst>
                         <a:ext uri="{28A0092B-C50C-407E-A947-70E740481C1C}">
                           <a14:useLocalDpi xmlns:a14="http://schemas.microsoft.com/office/drawing/2010/main" val="0"/>
@@ -10539,7 +11272,7 @@
                     <pic:cNvPicPr/>
                   </pic:nvPicPr>
                   <pic:blipFill>
-                    <a:blip r:embed="rId38">
+                    <a:blip r:embed="rId39">
                       <a:extLst>
                         <a:ext uri="{28A0092B-C50C-407E-A947-70E740481C1C}">
                           <a14:useLocalDpi xmlns:a14="http://schemas.microsoft.com/office/drawing/2010/main" val="0"/>
@@ -10602,7 +11335,7 @@
                     <pic:cNvPicPr/>
                   </pic:nvPicPr>
                   <pic:blipFill>
-                    <a:blip r:embed="rId39">
+                    <a:blip r:embed="rId40">
                       <a:extLst>
                         <a:ext uri="{28A0092B-C50C-407E-A947-70E740481C1C}">
                           <a14:useLocalDpi xmlns:a14="http://schemas.microsoft.com/office/drawing/2010/main" val="0"/>
@@ -10664,7 +11397,7 @@
                     <pic:cNvPicPr/>
                   </pic:nvPicPr>
                   <pic:blipFill>
-                    <a:blip r:embed="rId40">
+                    <a:blip r:embed="rId41">
                       <a:extLst>
                         <a:ext uri="{28A0092B-C50C-407E-A947-70E740481C1C}">
                           <a14:useLocalDpi xmlns:a14="http://schemas.microsoft.com/office/drawing/2010/main" val="0"/>
@@ -10726,7 +11459,7 @@
                     <pic:cNvPicPr/>
                   </pic:nvPicPr>
                   <pic:blipFill>
-                    <a:blip r:embed="rId41"/>
+                    <a:blip r:embed="rId42"/>
                     <a:stretch>
                       <a:fillRect/>
                     </a:stretch>
@@ -11016,7 +11749,7 @@
                     <pic:cNvPicPr/>
                   </pic:nvPicPr>
                   <pic:blipFill>
-                    <a:blip r:embed="rId42">
+                    <a:blip r:embed="rId43">
                       <a:extLst>
                         <a:ext uri="{28A0092B-C50C-407E-A947-70E740481C1C}">
                           <a14:useLocalDpi xmlns:a14="http://schemas.microsoft.com/office/drawing/2010/main" val="0"/>
@@ -11700,7 +12433,7 @@
                     <pic:cNvPicPr/>
                   </pic:nvPicPr>
                   <pic:blipFill>
-                    <a:blip r:embed="rId43">
+                    <a:blip r:embed="rId44">
                       <a:extLst>
                         <a:ext uri="{28A0092B-C50C-407E-A947-70E740481C1C}">
                           <a14:useLocalDpi xmlns:a14="http://schemas.microsoft.com/office/drawing/2010/main" val="0"/>
@@ -11748,7 +12481,7 @@
           <w:noProof/>
         </w:rPr>
         <w:drawing>
-          <wp:inline distT="0" distB="0" distL="0" distR="0" wp14:anchorId="544DD906" wp14:editId="788666FD">
+          <wp:inline distT="0" distB="0" distL="0" distR="0" wp14:anchorId="544DD906" wp14:editId="38D89BF9">
             <wp:extent cx="5760085" cy="7632065"/>
             <wp:effectExtent l="0" t="0" r="0" b="6985"/>
             <wp:docPr id="1693162692" name="Picture 10"/>
@@ -11763,7 +12496,7 @@
                     <pic:cNvPicPr/>
                   </pic:nvPicPr>
                   <pic:blipFill>
-                    <a:blip r:embed="rId44" cstate="print">
+                    <a:blip r:embed="rId45" cstate="print">
                       <a:extLst>
                         <a:ext uri="{28A0092B-C50C-407E-A947-70E740481C1C}">
                           <a14:useLocalDpi xmlns:a14="http://schemas.microsoft.com/office/drawing/2010/main" val="0"/>
@@ -11820,7 +12553,7 @@
                     <pic:cNvPicPr/>
                   </pic:nvPicPr>
                   <pic:blipFill>
-                    <a:blip r:embed="rId45">
+                    <a:blip r:embed="rId46">
                       <a:extLst>
                         <a:ext uri="{28A0092B-C50C-407E-A947-70E740481C1C}">
                           <a14:useLocalDpi xmlns:a14="http://schemas.microsoft.com/office/drawing/2010/main" val="0"/>
@@ -11882,7 +12615,7 @@
                     <pic:cNvPicPr/>
                   </pic:nvPicPr>
                   <pic:blipFill>
-                    <a:blip r:embed="rId46"/>
+                    <a:blip r:embed="rId47"/>
                     <a:stretch>
                       <a:fillRect/>
                     </a:stretch>
@@ -12182,7 +12915,7 @@
                     <pic:cNvPicPr/>
                   </pic:nvPicPr>
                   <pic:blipFill>
-                    <a:blip r:embed="rId47">
+                    <a:blip r:embed="rId48">
                       <a:extLst>
                         <a:ext uri="{28A0092B-C50C-407E-A947-70E740481C1C}">
                           <a14:useLocalDpi xmlns:a14="http://schemas.microsoft.com/office/drawing/2010/main" val="0"/>
@@ -12822,7 +13555,7 @@
                     <pic:cNvPicPr/>
                   </pic:nvPicPr>
                   <pic:blipFill>
-                    <a:blip r:embed="rId48">
+                    <a:blip r:embed="rId49">
                       <a:extLst>
                         <a:ext uri="{28A0092B-C50C-407E-A947-70E740481C1C}">
                           <a14:useLocalDpi xmlns:a14="http://schemas.microsoft.com/office/drawing/2010/main" val="0"/>
@@ -12870,7 +13603,7 @@
           <w:noProof/>
         </w:rPr>
         <w:drawing>
-          <wp:inline distT="0" distB="0" distL="0" distR="0" wp14:anchorId="3DA214C5" wp14:editId="7D852918">
+          <wp:inline distT="0" distB="0" distL="0" distR="0" wp14:anchorId="3DA214C5" wp14:editId="789CF7BA">
             <wp:extent cx="5760085" cy="7345680"/>
             <wp:effectExtent l="0" t="0" r="0" b="7620"/>
             <wp:docPr id="889099138" name="Picture 13" descr="A diagram of a computer program&#10;&#10;Description automatically generated"/>
@@ -12885,7 +13618,7 @@
                     <pic:cNvPicPr/>
                   </pic:nvPicPr>
                   <pic:blipFill>
-                    <a:blip r:embed="rId49" cstate="print">
+                    <a:blip r:embed="rId50" cstate="print">
                       <a:extLst>
                         <a:ext uri="{28A0092B-C50C-407E-A947-70E740481C1C}">
                           <a14:useLocalDpi xmlns:a14="http://schemas.microsoft.com/office/drawing/2010/main" val="0"/>
@@ -12947,7 +13680,7 @@
                     <pic:cNvPicPr/>
                   </pic:nvPicPr>
                   <pic:blipFill>
-                    <a:blip r:embed="rId50">
+                    <a:blip r:embed="rId51">
                       <a:extLst>
                         <a:ext uri="{28A0092B-C50C-407E-A947-70E740481C1C}">
                           <a14:useLocalDpi xmlns:a14="http://schemas.microsoft.com/office/drawing/2010/main" val="0"/>
@@ -13009,7 +13742,7 @@
                     <pic:cNvPicPr/>
                   </pic:nvPicPr>
                   <pic:blipFill>
-                    <a:blip r:embed="rId51"/>
+                    <a:blip r:embed="rId52"/>
                     <a:stretch>
                       <a:fillRect/>
                     </a:stretch>
@@ -13319,7 +14052,7 @@
                     <pic:cNvPicPr/>
                   </pic:nvPicPr>
                   <pic:blipFill>
-                    <a:blip r:embed="rId52">
+                    <a:blip r:embed="rId53">
                       <a:extLst>
                         <a:ext uri="{28A0092B-C50C-407E-A947-70E740481C1C}">
                           <a14:useLocalDpi xmlns:a14="http://schemas.microsoft.com/office/drawing/2010/main" val="0"/>
@@ -13898,7 +14631,7 @@
                     <pic:cNvPicPr/>
                   </pic:nvPicPr>
                   <pic:blipFill>
-                    <a:blip r:embed="rId53">
+                    <a:blip r:embed="rId54">
                       <a:extLst>
                         <a:ext uri="{28A0092B-C50C-407E-A947-70E740481C1C}">
                           <a14:useLocalDpi xmlns:a14="http://schemas.microsoft.com/office/drawing/2010/main" val="0"/>
@@ -13946,7 +14679,7 @@
           <w:noProof/>
         </w:rPr>
         <w:drawing>
-          <wp:inline distT="0" distB="0" distL="0" distR="0" wp14:anchorId="6C5A48D7" wp14:editId="194B6C44">
+          <wp:inline distT="0" distB="0" distL="0" distR="0" wp14:anchorId="6C5A48D7" wp14:editId="4D881510">
             <wp:extent cx="5760085" cy="4942840"/>
             <wp:effectExtent l="0" t="0" r="0" b="0"/>
             <wp:docPr id="65366117" name="Picture 17"/>
@@ -13961,7 +14694,7 @@
                     <pic:cNvPicPr/>
                   </pic:nvPicPr>
                   <pic:blipFill>
-                    <a:blip r:embed="rId54" cstate="print">
+                    <a:blip r:embed="rId55" cstate="print">
                       <a:extLst>
                         <a:ext uri="{28A0092B-C50C-407E-A947-70E740481C1C}">
                           <a14:useLocalDpi xmlns:a14="http://schemas.microsoft.com/office/drawing/2010/main" val="0"/>
@@ -14023,7 +14756,7 @@
                     <pic:cNvPicPr/>
                   </pic:nvPicPr>
                   <pic:blipFill>
-                    <a:blip r:embed="rId55">
+                    <a:blip r:embed="rId56">
                       <a:extLst>
                         <a:ext uri="{28A0092B-C50C-407E-A947-70E740481C1C}">
                           <a14:useLocalDpi xmlns:a14="http://schemas.microsoft.com/office/drawing/2010/main" val="0"/>
@@ -14085,7 +14818,7 @@
                     <pic:cNvPicPr/>
                   </pic:nvPicPr>
                   <pic:blipFill>
-                    <a:blip r:embed="rId56"/>
+                    <a:blip r:embed="rId57"/>
                     <a:stretch>
                       <a:fillRect/>
                     </a:stretch>
@@ -14435,7 +15168,7 @@
                     <pic:cNvPicPr/>
                   </pic:nvPicPr>
                   <pic:blipFill>
-                    <a:blip r:embed="rId57">
+                    <a:blip r:embed="rId58">
                       <a:extLst>
                         <a:ext uri="{28A0092B-C50C-407E-A947-70E740481C1C}">
                           <a14:useLocalDpi xmlns:a14="http://schemas.microsoft.com/office/drawing/2010/main" val="0"/>
@@ -14928,7 +15661,7 @@
                     <pic:cNvPicPr/>
                   </pic:nvPicPr>
                   <pic:blipFill>
-                    <a:blip r:embed="rId58">
+                    <a:blip r:embed="rId59">
                       <a:extLst>
                         <a:ext uri="{28A0092B-C50C-407E-A947-70E740481C1C}">
                           <a14:useLocalDpi xmlns:a14="http://schemas.microsoft.com/office/drawing/2010/main" val="0"/>
@@ -14976,7 +15709,7 @@
           <w:noProof/>
         </w:rPr>
         <w:drawing>
-          <wp:inline distT="0" distB="0" distL="0" distR="0" wp14:anchorId="1C504486" wp14:editId="5C8FF233">
+          <wp:inline distT="0" distB="0" distL="0" distR="0" wp14:anchorId="1C504486" wp14:editId="017A57D4">
             <wp:extent cx="5760085" cy="4582160"/>
             <wp:effectExtent l="0" t="0" r="0" b="8890"/>
             <wp:docPr id="1409099484" name="Picture 21" descr="A diagram of a project&#10;&#10;Description automatically generated"/>
@@ -14991,7 +15724,7 @@
                     <pic:cNvPicPr/>
                   </pic:nvPicPr>
                   <pic:blipFill>
-                    <a:blip r:embed="rId59" cstate="print">
+                    <a:blip r:embed="rId60" cstate="print">
                       <a:extLst>
                         <a:ext uri="{28A0092B-C50C-407E-A947-70E740481C1C}">
                           <a14:useLocalDpi xmlns:a14="http://schemas.microsoft.com/office/drawing/2010/main" val="0"/>
@@ -15053,7 +15786,7 @@
                     <pic:cNvPicPr/>
                   </pic:nvPicPr>
                   <pic:blipFill>
-                    <a:blip r:embed="rId60">
+                    <a:blip r:embed="rId61">
                       <a:extLst>
                         <a:ext uri="{28A0092B-C50C-407E-A947-70E740481C1C}">
                           <a14:useLocalDpi xmlns:a14="http://schemas.microsoft.com/office/drawing/2010/main" val="0"/>
@@ -15115,7 +15848,7 @@
                     <pic:cNvPicPr/>
                   </pic:nvPicPr>
                   <pic:blipFill>
-                    <a:blip r:embed="rId61"/>
+                    <a:blip r:embed="rId62"/>
                     <a:stretch>
                       <a:fillRect/>
                     </a:stretch>
@@ -15433,7 +16166,7 @@
                     <pic:cNvPicPr/>
                   </pic:nvPicPr>
                   <pic:blipFill>
-                    <a:blip r:embed="rId62">
+                    <a:blip r:embed="rId63">
                       <a:extLst>
                         <a:ext uri="{28A0092B-C50C-407E-A947-70E740481C1C}">
                           <a14:useLocalDpi xmlns:a14="http://schemas.microsoft.com/office/drawing/2010/main" val="0"/>
@@ -15919,7 +16652,7 @@
                     <pic:cNvPicPr/>
                   </pic:nvPicPr>
                   <pic:blipFill>
-                    <a:blip r:embed="rId63">
+                    <a:blip r:embed="rId64">
                       <a:extLst>
                         <a:ext uri="{28A0092B-C50C-407E-A947-70E740481C1C}">
                           <a14:useLocalDpi xmlns:a14="http://schemas.microsoft.com/office/drawing/2010/main" val="0"/>
@@ -15982,7 +16715,7 @@
                     <pic:cNvPicPr/>
                   </pic:nvPicPr>
                   <pic:blipFill>
-                    <a:blip r:embed="rId64">
+                    <a:blip r:embed="rId65">
                       <a:extLst>
                         <a:ext uri="{28A0092B-C50C-407E-A947-70E740481C1C}">
                           <a14:useLocalDpi xmlns:a14="http://schemas.microsoft.com/office/drawing/2010/main" val="0"/>
@@ -16044,7 +16777,7 @@
                     <pic:cNvPicPr/>
                   </pic:nvPicPr>
                   <pic:blipFill>
-                    <a:blip r:embed="rId65">
+                    <a:blip r:embed="rId66">
                       <a:extLst>
                         <a:ext uri="{28A0092B-C50C-407E-A947-70E740481C1C}">
                           <a14:useLocalDpi xmlns:a14="http://schemas.microsoft.com/office/drawing/2010/main" val="0"/>
@@ -16106,7 +16839,7 @@
                     <pic:cNvPicPr/>
                   </pic:nvPicPr>
                   <pic:blipFill>
-                    <a:blip r:embed="rId66"/>
+                    <a:blip r:embed="rId67"/>
                     <a:stretch>
                       <a:fillRect/>
                     </a:stretch>
@@ -16427,7 +17160,7 @@
                     <pic:cNvPicPr/>
                   </pic:nvPicPr>
                   <pic:blipFill>
-                    <a:blip r:embed="rId62">
+                    <a:blip r:embed="rId63">
                       <a:extLst>
                         <a:ext uri="{28A0092B-C50C-407E-A947-70E740481C1C}">
                           <a14:useLocalDpi xmlns:a14="http://schemas.microsoft.com/office/drawing/2010/main" val="0"/>
@@ -16909,7 +17642,7 @@
                     <pic:cNvPicPr/>
                   </pic:nvPicPr>
                   <pic:blipFill>
-                    <a:blip r:embed="rId67">
+                    <a:blip r:embed="rId68">
                       <a:extLst>
                         <a:ext uri="{28A0092B-C50C-407E-A947-70E740481C1C}">
                           <a14:useLocalDpi xmlns:a14="http://schemas.microsoft.com/office/drawing/2010/main" val="0"/>
@@ -17293,7 +18026,7 @@
                     <pic:cNvPicPr/>
                   </pic:nvPicPr>
                   <pic:blipFill>
-                    <a:blip r:embed="rId68">
+                    <a:blip r:embed="rId69">
                       <a:extLst>
                         <a:ext uri="{28A0092B-C50C-407E-A947-70E740481C1C}">
                           <a14:useLocalDpi xmlns:a14="http://schemas.microsoft.com/office/drawing/2010/main" val="0"/>
@@ -17347,7 +18080,7 @@
                     <pic:cNvPicPr/>
                   </pic:nvPicPr>
                   <pic:blipFill>
-                    <a:blip r:embed="rId69">
+                    <a:blip r:embed="rId70">
                       <a:extLst>
                         <a:ext uri="{28A0092B-C50C-407E-A947-70E740481C1C}">
                           <a14:useLocalDpi xmlns:a14="http://schemas.microsoft.com/office/drawing/2010/main" val="0"/>
@@ -17404,63 +18137,13 @@
             <wp:cNvGraphicFramePr/>
             <a:graphic xmlns:a="http://schemas.openxmlformats.org/drawingml/2006/main">
               <a:graphicData uri="http://schemas.openxmlformats.org/drawingml/2006/diagram">
-                <dgm:relIds xmlns:dgm="http://schemas.openxmlformats.org/drawingml/2006/diagram" xmlns:r="http://schemas.openxmlformats.org/officeDocument/2006/relationships" r:dm="rId70" r:lo="rId71" r:qs="rId72" r:cs="rId73"/>
+                <dgm:relIds xmlns:dgm="http://schemas.openxmlformats.org/drawingml/2006/diagram" xmlns:r="http://schemas.openxmlformats.org/officeDocument/2006/relationships" r:dm="rId71" r:lo="rId72" r:qs="rId73" r:cs="rId74"/>
               </a:graphicData>
             </a:graphic>
           </wp:inline>
         </w:drawing>
       </w:r>
     </w:p>
-    <w:p>
-      <w:pPr>
-        <w:pStyle w:val="Heading2"/>
-      </w:pPr>
-      <w:r>
-        <w:t>GUI de pantalla inicial</w:t>
-      </w:r>
-    </w:p>
-    <w:p>
-      <w:r>
-        <w:rPr>
-          <w:noProof/>
-        </w:rPr>
-        <w:drawing>
-          <wp:inline distT="0" distB="0" distL="0" distR="0" wp14:anchorId="5A6ED533" wp14:editId="137D6B4C">
-            <wp:extent cx="4929809" cy="3497768"/>
-            <wp:effectExtent l="0" t="0" r="4445" b="7620"/>
-            <wp:docPr id="1196351491" name="Picture 1"/>
-            <wp:cNvGraphicFramePr>
-              <a:graphicFrameLocks xmlns:a="http://schemas.openxmlformats.org/drawingml/2006/main" noChangeAspect="1"/>
-            </wp:cNvGraphicFramePr>
-            <a:graphic xmlns:a="http://schemas.openxmlformats.org/drawingml/2006/main">
-              <a:graphicData uri="http://schemas.openxmlformats.org/drawingml/2006/picture">
-                <pic:pic xmlns:pic="http://schemas.openxmlformats.org/drawingml/2006/picture">
-                  <pic:nvPicPr>
-                    <pic:cNvPr id="1196351491" name=""/>
-                    <pic:cNvPicPr/>
-                  </pic:nvPicPr>
-                  <pic:blipFill>
-                    <a:blip r:embed="rId75"/>
-                    <a:stretch>
-                      <a:fillRect/>
-                    </a:stretch>
-                  </pic:blipFill>
-                  <pic:spPr>
-                    <a:xfrm>
-                      <a:off x="0" y="0"/>
-                      <a:ext cx="4957586" cy="3517476"/>
-                    </a:xfrm>
-                    <a:prstGeom prst="rect">
-                      <a:avLst/>
-                    </a:prstGeom>
-                  </pic:spPr>
-                </pic:pic>
-              </a:graphicData>
-            </a:graphic>
-          </wp:inline>
-        </w:drawing>
-      </w:r>
-    </w:p>
     <w:p/>
     <w:p/>
     <w:p>
@@ -17468,7 +18151,6 @@
         <w:pStyle w:val="Heading2"/>
       </w:pPr>
       <w:r>
-        <w:lastRenderedPageBreak/>
         <w:t>Explorador de soluciones</w:t>
       </w:r>
     </w:p>
@@ -31225,42 +31907,6 @@
         </a:p>
       </dgm:t>
     </dgm:pt>
-    <dgm:pt modelId="{4D5DCE67-7494-41A7-BD0A-0F5B4D23A6D3}">
-      <dgm:prSet phldrT="[Text]"/>
-      <dgm:spPr/>
-      <dgm:t>
-        <a:bodyPr/>
-        <a:lstStyle/>
-        <a:p>
-          <a:r>
-            <a:rPr lang="es-AR"/>
-            <a:t>Comanda de preparación.</a:t>
-          </a:r>
-        </a:p>
-      </dgm:t>
-    </dgm:pt>
-    <dgm:pt modelId="{7E63EA7F-5997-41E4-B06D-9DF4001C37F0}" type="parTrans" cxnId="{0BDF61EE-C0CF-4B82-9A5B-83997E5A21A2}">
-      <dgm:prSet/>
-      <dgm:spPr/>
-      <dgm:t>
-        <a:bodyPr/>
-        <a:lstStyle/>
-        <a:p>
-          <a:endParaRPr lang="es-AR"/>
-        </a:p>
-      </dgm:t>
-    </dgm:pt>
-    <dgm:pt modelId="{E9D16BBB-EA4F-4C6B-ABAC-4EAA09353EE7}" type="sibTrans" cxnId="{0BDF61EE-C0CF-4B82-9A5B-83997E5A21A2}">
-      <dgm:prSet/>
-      <dgm:spPr/>
-      <dgm:t>
-        <a:bodyPr/>
-        <a:lstStyle/>
-        <a:p>
-          <a:endParaRPr lang="es-AR"/>
-        </a:p>
-      </dgm:t>
-    </dgm:pt>
     <dgm:pt modelId="{0F9E393F-8ACC-49C3-A341-17AC6FBB44E6}">
       <dgm:prSet phldrT="[Text]"/>
       <dgm:spPr/>
@@ -31287,42 +31933,6 @@
       </dgm:t>
     </dgm:pt>
     <dgm:pt modelId="{979CCA8C-0F22-4191-8742-8ABF04FCC611}" type="sibTrans" cxnId="{ED9585E7-FA53-4FD1-89C5-C943160B9FFD}">
-      <dgm:prSet/>
-      <dgm:spPr/>
-      <dgm:t>
-        <a:bodyPr/>
-        <a:lstStyle/>
-        <a:p>
-          <a:endParaRPr lang="es-AR"/>
-        </a:p>
-      </dgm:t>
-    </dgm:pt>
-    <dgm:pt modelId="{7FDF615E-DA55-4E25-961B-C1C4AF6AC467}">
-      <dgm:prSet phldrT="[Text]"/>
-      <dgm:spPr/>
-      <dgm:t>
-        <a:bodyPr/>
-        <a:lstStyle/>
-        <a:p>
-          <a:r>
-            <a:rPr lang="es-AR"/>
-            <a:t>Registro del pedido.</a:t>
-          </a:r>
-        </a:p>
-      </dgm:t>
-    </dgm:pt>
-    <dgm:pt modelId="{6D99979D-DA0A-4838-816D-ACB4FDCBDF84}" type="parTrans" cxnId="{1CC3E110-E913-4908-9640-A0EDB67E6913}">
-      <dgm:prSet/>
-      <dgm:spPr/>
-      <dgm:t>
-        <a:bodyPr/>
-        <a:lstStyle/>
-        <a:p>
-          <a:endParaRPr lang="es-AR"/>
-        </a:p>
-      </dgm:t>
-    </dgm:pt>
-    <dgm:pt modelId="{23B86E2C-5F55-4FBA-80C4-B672A83D71BA}" type="sibTrans" cxnId="{1CC3E110-E913-4908-9640-A0EDB67E6913}">
       <dgm:prSet/>
       <dgm:spPr/>
       <dgm:t>
@@ -31395,42 +32005,6 @@
       </dgm:t>
     </dgm:pt>
     <dgm:pt modelId="{D14CE7A0-C00F-42AA-8D7A-4D72BE3D1842}" type="sibTrans" cxnId="{DFB61C57-11EB-47AA-9C0C-AD5C8F17CD24}">
-      <dgm:prSet/>
-      <dgm:spPr/>
-      <dgm:t>
-        <a:bodyPr/>
-        <a:lstStyle/>
-        <a:p>
-          <a:endParaRPr lang="es-AR"/>
-        </a:p>
-      </dgm:t>
-    </dgm:pt>
-    <dgm:pt modelId="{710B67E1-DC89-44C7-872C-20668BD7B3F3}">
-      <dgm:prSet phldrT="[Text]"/>
-      <dgm:spPr/>
-      <dgm:t>
-        <a:bodyPr/>
-        <a:lstStyle/>
-        <a:p>
-          <a:r>
-            <a:rPr lang="es-AR"/>
-            <a:t>Inventario actualizado.</a:t>
-          </a:r>
-        </a:p>
-      </dgm:t>
-    </dgm:pt>
-    <dgm:pt modelId="{60B89317-3E26-4240-B5F2-F4A85702F5A0}" type="parTrans" cxnId="{576033D2-49CB-4FC1-B754-9D33C995BE29}">
-      <dgm:prSet/>
-      <dgm:spPr/>
-      <dgm:t>
-        <a:bodyPr/>
-        <a:lstStyle/>
-        <a:p>
-          <a:endParaRPr lang="es-AR"/>
-        </a:p>
-      </dgm:t>
-    </dgm:pt>
-    <dgm:pt modelId="{440BE08B-9705-4A3B-932D-6E48D9653D09}" type="sibTrans" cxnId="{576033D2-49CB-4FC1-B754-9D33C995BE29}">
       <dgm:prSet/>
       <dgm:spPr/>
       <dgm:t>
@@ -31554,7 +32128,7 @@
       <dgm:spPr/>
     </dgm:pt>
     <dgm:pt modelId="{78FE7A4C-F111-4BA3-BD3B-35D3C1C58CC1}" type="pres">
-      <dgm:prSet presAssocID="{8A49CBFF-2BB0-4578-95BC-FDCAA4C97646}" presName="childNode1" presStyleLbl="bgAcc1" presStyleIdx="2" presStyleCnt="3">
+      <dgm:prSet presAssocID="{8A49CBFF-2BB0-4578-95BC-FDCAA4C97646}" presName="childNode1" presStyleLbl="bgAcc1" presStyleIdx="2" presStyleCnt="3" custLinFactNeighborX="-225" custLinFactNeighborY="272">
         <dgm:presLayoutVars>
           <dgm:bulletEnabled val="1"/>
         </dgm:presLayoutVars>
@@ -31584,33 +32158,29 @@
     </dgm:pt>
   </dgm:ptLst>
   <dgm:cxnLst>
-    <dgm:cxn modelId="{28C4BE04-4DBF-47FC-940A-693FB274AC14}" type="presOf" srcId="{154516DE-780F-48A9-8A63-FC010CDAB4A0}" destId="{F59DBACB-B5FD-41BC-AB73-109738BC6607}" srcOrd="1" destOrd="4" presId="urn:microsoft.com/office/officeart/2005/8/layout/hProcess4"/>
+    <dgm:cxn modelId="{28C4BE04-4DBF-47FC-940A-693FB274AC14}" type="presOf" srcId="{154516DE-780F-48A9-8A63-FC010CDAB4A0}" destId="{F59DBACB-B5FD-41BC-AB73-109738BC6607}" srcOrd="1" destOrd="2" presId="urn:microsoft.com/office/officeart/2005/8/layout/hProcess4"/>
     <dgm:cxn modelId="{78882805-994E-4393-9017-E3A398DFFE58}" type="presOf" srcId="{2672F589-9C9E-407B-A213-EBEEA90CDAC4}" destId="{DA2CE3FD-AE06-46D6-B85B-88609DC1852D}" srcOrd="0" destOrd="8" presId="urn:microsoft.com/office/officeart/2005/8/layout/hProcess4"/>
     <dgm:cxn modelId="{F1FFA605-3219-44C1-B89C-793F86CD1292}" type="presOf" srcId="{3BC75709-78B4-4516-8843-003849C380DB}" destId="{5A9F7060-EF07-4888-85AB-8FE5536EF7B7}" srcOrd="0" destOrd="0" presId="urn:microsoft.com/office/officeart/2005/8/layout/hProcess4"/>
     <dgm:cxn modelId="{A96AC90B-8FAF-4A6B-A783-F86F70FF40CB}" srcId="{30C3CD41-28EE-47E1-8664-A01BCCB1D10E}" destId="{D62111C1-C4FE-4DA0-A17A-108674743181}" srcOrd="2" destOrd="0" parTransId="{C07D77B5-6F76-4103-9139-C17F6C84505C}" sibTransId="{184B69B4-C741-4D32-B992-58E39FA1F89B}"/>
     <dgm:cxn modelId="{EFC1790F-383D-4450-B29B-6E474338ADDF}" type="presOf" srcId="{B6CDA15F-46D1-4D71-9D71-F09942E37D97}" destId="{5FBB42CA-F772-43EA-A809-9C830209F7C3}" srcOrd="0" destOrd="0" presId="urn:microsoft.com/office/officeart/2005/8/layout/hProcess4"/>
     <dgm:cxn modelId="{B489FD0F-7508-4426-8689-0274C016355F}" srcId="{3BC75709-78B4-4516-8843-003849C380DB}" destId="{19E43A0F-D528-4BF7-A5F6-9933535B0F50}" srcOrd="9" destOrd="0" parTransId="{854411B1-8919-4608-B947-2F511EBCE73D}" sibTransId="{373D9F24-B959-49E2-A99D-F5330773177F}"/>
     <dgm:cxn modelId="{F3B03A10-F49D-4E9D-8B08-FF9170646BFA}" type="presOf" srcId="{43043B2B-EF8D-474A-9881-7BCE88760AA6}" destId="{DA2CE3FD-AE06-46D6-B85B-88609DC1852D}" srcOrd="0" destOrd="10" presId="urn:microsoft.com/office/officeart/2005/8/layout/hProcess4"/>
-    <dgm:cxn modelId="{1CC3E110-E913-4908-9640-A0EDB67E6913}" srcId="{8A49CBFF-2BB0-4578-95BC-FDCAA4C97646}" destId="{7FDF615E-DA55-4E25-961B-C1C4AF6AC467}" srcOrd="1" destOrd="0" parTransId="{6D99979D-DA0A-4838-816D-ACB4FDCBDF84}" sibTransId="{23B86E2C-5F55-4FBA-80C4-B672A83D71BA}"/>
     <dgm:cxn modelId="{F7909A12-CF97-4BF9-97E4-D08EB1086C0F}" type="presOf" srcId="{DF49EBD0-74D1-406F-BECB-6914940FD7AB}" destId="{DA2CE3FD-AE06-46D6-B85B-88609DC1852D}" srcOrd="0" destOrd="2" presId="urn:microsoft.com/office/officeart/2005/8/layout/hProcess4"/>
     <dgm:cxn modelId="{3C36C613-3A89-43CE-9431-961F19B0B078}" type="presOf" srcId="{C9BA1FB1-4A94-4E14-A32B-2BFE88752227}" destId="{BD50DE5E-342F-48E3-85F0-A3657E8B3668}" srcOrd="0" destOrd="0" presId="urn:microsoft.com/office/officeart/2005/8/layout/hProcess4"/>
     <dgm:cxn modelId="{25507D18-AD7E-4CBD-A76F-90FEAF494A89}" type="presOf" srcId="{6E3BE9CA-E602-4E7F-99BA-C617E131B00C}" destId="{49A64A28-9B14-4A63-BB26-3A08C33932C1}" srcOrd="0" destOrd="0" presId="urn:microsoft.com/office/officeart/2005/8/layout/hProcess4"/>
     <dgm:cxn modelId="{F853EE19-FBB8-4672-A98E-036D356E338A}" type="presOf" srcId="{0DF3238F-ECCF-4B40-BBE8-9CB0A6DFA6FD}" destId="{DA2CE3FD-AE06-46D6-B85B-88609DC1852D}" srcOrd="0" destOrd="1" presId="urn:microsoft.com/office/officeart/2005/8/layout/hProcess4"/>
-    <dgm:cxn modelId="{879BD823-F8D0-4E79-A8E0-5C0C50A1EE6C}" type="presOf" srcId="{4D5DCE67-7494-41A7-BD0A-0F5B4D23A6D3}" destId="{78FE7A4C-F111-4BA3-BD3B-35D3C1C58CC1}" srcOrd="0" destOrd="3" presId="urn:microsoft.com/office/officeart/2005/8/layout/hProcess4"/>
     <dgm:cxn modelId="{1AB29D2B-4FC9-40D3-9854-AC79B987025C}" type="presOf" srcId="{8020A600-9E6F-405D-878F-CF6977858901}" destId="{DA2CE3FD-AE06-46D6-B85B-88609DC1852D}" srcOrd="0" destOrd="6" presId="urn:microsoft.com/office/officeart/2005/8/layout/hProcess4"/>
-    <dgm:cxn modelId="{FF38892D-34A3-429F-991D-E2A95711578F}" type="presOf" srcId="{154516DE-780F-48A9-8A63-FC010CDAB4A0}" destId="{78FE7A4C-F111-4BA3-BD3B-35D3C1C58CC1}" srcOrd="0" destOrd="4" presId="urn:microsoft.com/office/officeart/2005/8/layout/hProcess4"/>
+    <dgm:cxn modelId="{FF38892D-34A3-429F-991D-E2A95711578F}" type="presOf" srcId="{154516DE-780F-48A9-8A63-FC010CDAB4A0}" destId="{78FE7A4C-F111-4BA3-BD3B-35D3C1C58CC1}" srcOrd="0" destOrd="2" presId="urn:microsoft.com/office/officeart/2005/8/layout/hProcess4"/>
     <dgm:cxn modelId="{01D2A12F-84A8-4DC3-8E51-6198D5E358BF}" type="presOf" srcId="{B1B06D92-52BB-4882-BB25-D45283280873}" destId="{DA2CE3FD-AE06-46D6-B85B-88609DC1852D}" srcOrd="0" destOrd="3" presId="urn:microsoft.com/office/officeart/2005/8/layout/hProcess4"/>
-    <dgm:cxn modelId="{55B1F82F-AD71-4BEF-8FCE-E4D7C8179076}" type="presOf" srcId="{4D5DCE67-7494-41A7-BD0A-0F5B4D23A6D3}" destId="{F59DBACB-B5FD-41BC-AB73-109738BC6607}" srcOrd="1" destOrd="3" presId="urn:microsoft.com/office/officeart/2005/8/layout/hProcess4"/>
     <dgm:cxn modelId="{8D700831-FFF3-40AC-AF3A-5419D51D5E5D}" type="presOf" srcId="{6E15E63F-B80C-4B6E-829A-302FA538D0C2}" destId="{73CC6C42-6D11-48A9-9D59-A297B061CCD5}" srcOrd="1" destOrd="5" presId="urn:microsoft.com/office/officeart/2005/8/layout/hProcess4"/>
     <dgm:cxn modelId="{2B415C33-5114-42FF-8CA2-403104EE5538}" type="presOf" srcId="{19E43A0F-D528-4BF7-A5F6-9933535B0F50}" destId="{DA2CE3FD-AE06-46D6-B85B-88609DC1852D}" srcOrd="0" destOrd="9" presId="urn:microsoft.com/office/officeart/2005/8/layout/hProcess4"/>
     <dgm:cxn modelId="{173C4A36-2532-4DD6-8063-3592FBD43633}" type="presOf" srcId="{30C3CD41-28EE-47E1-8664-A01BCCB1D10E}" destId="{59C11A3F-AECF-44C8-8248-C6B65E7041F0}" srcOrd="0" destOrd="0" presId="urn:microsoft.com/office/officeart/2005/8/layout/hProcess4"/>
-    <dgm:cxn modelId="{9C0EEB3A-6175-4545-8C70-E47F6C23C2AC}" type="presOf" srcId="{08A65827-0741-442C-A3DB-0BAAD60037D5}" destId="{F59DBACB-B5FD-41BC-AB73-109738BC6607}" srcOrd="1" destOrd="2" presId="urn:microsoft.com/office/officeart/2005/8/layout/hProcess4"/>
+    <dgm:cxn modelId="{9C0EEB3A-6175-4545-8C70-E47F6C23C2AC}" type="presOf" srcId="{08A65827-0741-442C-A3DB-0BAAD60037D5}" destId="{F59DBACB-B5FD-41BC-AB73-109738BC6607}" srcOrd="1" destOrd="1" presId="urn:microsoft.com/office/officeart/2005/8/layout/hProcess4"/>
     <dgm:cxn modelId="{EC6BC53D-C054-4468-BAC7-FFC761D58A77}" type="presOf" srcId="{B1B06D92-52BB-4882-BB25-D45283280873}" destId="{73CC6C42-6D11-48A9-9D59-A297B061CCD5}" srcOrd="1" destOrd="3" presId="urn:microsoft.com/office/officeart/2005/8/layout/hProcess4"/>
     <dgm:cxn modelId="{6DA2AA40-E52A-4A06-ADF7-6F1390088E0A}" type="presOf" srcId="{19E43A0F-D528-4BF7-A5F6-9933535B0F50}" destId="{73CC6C42-6D11-48A9-9D59-A297B061CCD5}" srcOrd="1" destOrd="9" presId="urn:microsoft.com/office/officeart/2005/8/layout/hProcess4"/>
     <dgm:cxn modelId="{2FFCF55F-A071-4B11-B0F9-604BD244A7C0}" type="presOf" srcId="{43043B2B-EF8D-474A-9881-7BCE88760AA6}" destId="{73CC6C42-6D11-48A9-9D59-A297B061CCD5}" srcOrd="1" destOrd="10" presId="urn:microsoft.com/office/officeart/2005/8/layout/hProcess4"/>
     <dgm:cxn modelId="{51394F43-2E1E-4E83-8957-381A048B47D0}" srcId="{3BC75709-78B4-4516-8843-003849C380DB}" destId="{0DF3238F-ECCF-4B40-BBE8-9CB0A6DFA6FD}" srcOrd="1" destOrd="0" parTransId="{4B35B5E4-FE1D-47AB-9C3D-F043DD5CCAD3}" sibTransId="{65E462E7-4AAC-4FFF-8C21-9470D3FD5835}"/>
-    <dgm:cxn modelId="{F54DD765-C361-4499-877A-39AE6D57F538}" srcId="{8A49CBFF-2BB0-4578-95BC-FDCAA4C97646}" destId="{154516DE-780F-48A9-8A63-FC010CDAB4A0}" srcOrd="4" destOrd="0" parTransId="{55023E2A-2A8F-4D33-B7C7-410ED2426E41}" sibTransId="{4148DDB3-449C-4162-B10C-84A17E783C7F}"/>
-    <dgm:cxn modelId="{232DAA66-51DD-4151-B855-18DEDEC570EE}" type="presOf" srcId="{710B67E1-DC89-44C7-872C-20668BD7B3F3}" destId="{78FE7A4C-F111-4BA3-BD3B-35D3C1C58CC1}" srcOrd="0" destOrd="5" presId="urn:microsoft.com/office/officeart/2005/8/layout/hProcess4"/>
+    <dgm:cxn modelId="{F54DD765-C361-4499-877A-39AE6D57F538}" srcId="{8A49CBFF-2BB0-4578-95BC-FDCAA4C97646}" destId="{154516DE-780F-48A9-8A63-FC010CDAB4A0}" srcOrd="2" destOrd="0" parTransId="{55023E2A-2A8F-4D33-B7C7-410ED2426E41}" sibTransId="{4148DDB3-449C-4162-B10C-84A17E783C7F}"/>
     <dgm:cxn modelId="{91E6F169-FB4A-4444-AB8C-EA615CC5E37D}" type="presOf" srcId="{C269FAB5-3954-4816-8BA3-330DE5EEBAD2}" destId="{73CC6C42-6D11-48A9-9D59-A297B061CCD5}" srcOrd="1" destOrd="7" presId="urn:microsoft.com/office/officeart/2005/8/layout/hProcess4"/>
     <dgm:cxn modelId="{7034414B-6B1A-4714-99B3-EC75B00AFC3C}" type="presOf" srcId="{2ABF0887-38A1-4302-917D-405CFF135363}" destId="{797AED07-F89A-4DAA-B217-B167BEA8F67F}" srcOrd="0" destOrd="1" presId="urn:microsoft.com/office/officeart/2005/8/layout/hProcess4"/>
     <dgm:cxn modelId="{22DDAA6C-6A6E-455D-BEBD-B2734332428B}" srcId="{3BC75709-78B4-4516-8843-003849C380DB}" destId="{B276C602-DCDE-44E4-B89B-3C727C722887}" srcOrd="0" destOrd="0" parTransId="{1F5F7BC0-5A91-4DC1-B3E6-AE0E92324625}" sibTransId="{B3364357-65BD-4386-852E-7F55B3AD86B2}"/>
@@ -31623,26 +32193,21 @@
     <dgm:cxn modelId="{8DED2D78-6F50-4A58-AB19-2E2AC152CEB0}" type="presOf" srcId="{C269FAB5-3954-4816-8BA3-330DE5EEBAD2}" destId="{DA2CE3FD-AE06-46D6-B85B-88609DC1852D}" srcOrd="0" destOrd="7" presId="urn:microsoft.com/office/officeart/2005/8/layout/hProcess4"/>
     <dgm:cxn modelId="{2377518C-B612-442C-991C-34363971A4FF}" type="presOf" srcId="{8020A600-9E6F-405D-878F-CF6977858901}" destId="{73CC6C42-6D11-48A9-9D59-A297B061CCD5}" srcOrd="1" destOrd="6" presId="urn:microsoft.com/office/officeart/2005/8/layout/hProcess4"/>
     <dgm:cxn modelId="{E6EFF38C-7307-4AC6-A10D-8240753EA151}" srcId="{3BC75709-78B4-4516-8843-003849C380DB}" destId="{C269FAB5-3954-4816-8BA3-330DE5EEBAD2}" srcOrd="7" destOrd="0" parTransId="{DCDB5DF5-C78B-42C4-BC7D-22946A0E781A}" sibTransId="{E3C8B2BA-DF6C-48BB-A52E-C9AE6069BB45}"/>
-    <dgm:cxn modelId="{72D7F18D-2BE5-4975-94D3-F67E3898061B}" type="presOf" srcId="{7FDF615E-DA55-4E25-961B-C1C4AF6AC467}" destId="{F59DBACB-B5FD-41BC-AB73-109738BC6607}" srcOrd="1" destOrd="1" presId="urn:microsoft.com/office/officeart/2005/8/layout/hProcess4"/>
     <dgm:cxn modelId="{D9299F98-6569-466E-8C8E-7AE0B79A432C}" srcId="{3BC75709-78B4-4516-8843-003849C380DB}" destId="{2672F589-9C9E-407B-A213-EBEEA90CDAC4}" srcOrd="8" destOrd="0" parTransId="{943E1ED2-B601-4CB9-BF3A-21FC6212F978}" sibTransId="{AD74CCF5-117F-4795-BF31-661BD297E083}"/>
     <dgm:cxn modelId="{DC9245AC-D558-4C29-B45D-350153EA776E}" type="presOf" srcId="{0DF3238F-ECCF-4B40-BBE8-9CB0A6DFA6FD}" destId="{73CC6C42-6D11-48A9-9D59-A297B061CCD5}" srcOrd="1" destOrd="1" presId="urn:microsoft.com/office/officeart/2005/8/layout/hProcess4"/>
     <dgm:cxn modelId="{210A8EAC-14FD-4C27-9FE4-19E8948899A5}" srcId="{30C3CD41-28EE-47E1-8664-A01BCCB1D10E}" destId="{785A467A-EF2C-41C2-8D56-9774A5F61FE3}" srcOrd="0" destOrd="0" parTransId="{97AB55CE-DE35-4F64-8F6F-CC401A8A8360}" sibTransId="{4B6D1E16-B48E-4272-99BE-91F5089CBF3F}"/>
     <dgm:cxn modelId="{0DA95EAE-ACBB-4844-8A7B-336803145E65}" type="presOf" srcId="{785A467A-EF2C-41C2-8D56-9774A5F61FE3}" destId="{797AED07-F89A-4DAA-B217-B167BEA8F67F}" srcOrd="0" destOrd="0" presId="urn:microsoft.com/office/officeart/2005/8/layout/hProcess4"/>
     <dgm:cxn modelId="{01C74FB1-5A94-4156-8AB7-8A37B9DCCD4A}" srcId="{3BC75709-78B4-4516-8843-003849C380DB}" destId="{6E15E63F-B80C-4B6E-829A-302FA538D0C2}" srcOrd="5" destOrd="0" parTransId="{78D985BC-65B6-4946-9EA8-3EB9646957E5}" sibTransId="{A79E6A75-822D-447C-9E14-7A5138E134DD}"/>
     <dgm:cxn modelId="{A660F3B2-500E-4DE1-BD0C-FB72AF9A43E0}" type="presOf" srcId="{2ABF0887-38A1-4302-917D-405CFF135363}" destId="{AE534A79-281A-4270-9B48-A3ABA837D79D}" srcOrd="1" destOrd="1" presId="urn:microsoft.com/office/officeart/2005/8/layout/hProcess4"/>
-    <dgm:cxn modelId="{A15024BA-4C69-4174-9E21-5DC013A9FE61}" type="presOf" srcId="{7FDF615E-DA55-4E25-961B-C1C4AF6AC467}" destId="{78FE7A4C-F111-4BA3-BD3B-35D3C1C58CC1}" srcOrd="0" destOrd="1" presId="urn:microsoft.com/office/officeart/2005/8/layout/hProcess4"/>
     <dgm:cxn modelId="{4B61E1BA-D448-4398-86F2-C43D9A119F16}" type="presOf" srcId="{6E15E63F-B80C-4B6E-829A-302FA538D0C2}" destId="{DA2CE3FD-AE06-46D6-B85B-88609DC1852D}" srcOrd="0" destOrd="5" presId="urn:microsoft.com/office/officeart/2005/8/layout/hProcess4"/>
     <dgm:cxn modelId="{46B3E3C2-A480-4D02-B954-3A6318B18365}" type="presOf" srcId="{B276C602-DCDE-44E4-B89B-3C727C722887}" destId="{73CC6C42-6D11-48A9-9D59-A297B061CCD5}" srcOrd="1" destOrd="0" presId="urn:microsoft.com/office/officeart/2005/8/layout/hProcess4"/>
     <dgm:cxn modelId="{04F78ECB-8806-435C-B3E4-1574BEA2FFA1}" type="presOf" srcId="{D62111C1-C4FE-4DA0-A17A-108674743181}" destId="{797AED07-F89A-4DAA-B217-B167BEA8F67F}" srcOrd="0" destOrd="2" presId="urn:microsoft.com/office/officeart/2005/8/layout/hProcess4"/>
     <dgm:cxn modelId="{E683E9CF-2D3D-45EB-B5D3-EA4FA578C256}" type="presOf" srcId="{DF49EBD0-74D1-406F-BECB-6914940FD7AB}" destId="{73CC6C42-6D11-48A9-9D59-A297B061CCD5}" srcOrd="1" destOrd="2" presId="urn:microsoft.com/office/officeart/2005/8/layout/hProcess4"/>
     <dgm:cxn modelId="{1F15DBD0-F881-4AE0-9D39-7F38E1BEAE26}" srcId="{30C3CD41-28EE-47E1-8664-A01BCCB1D10E}" destId="{2ABF0887-38A1-4302-917D-405CFF135363}" srcOrd="1" destOrd="0" parTransId="{D9CE0455-F5D1-4441-82DC-9F8A2AD3612B}" sibTransId="{937553F7-E363-4EE3-93AB-8B684B977542}"/>
-    <dgm:cxn modelId="{576033D2-49CB-4FC1-B754-9D33C995BE29}" srcId="{8A49CBFF-2BB0-4578-95BC-FDCAA4C97646}" destId="{710B67E1-DC89-44C7-872C-20668BD7B3F3}" srcOrd="5" destOrd="0" parTransId="{60B89317-3E26-4240-B5F2-F4A85702F5A0}" sibTransId="{440BE08B-9705-4A3B-932D-6E48D9653D09}"/>
-    <dgm:cxn modelId="{144634D2-1FCE-4E75-ACFD-0A70745084CE}" srcId="{8A49CBFF-2BB0-4578-95BC-FDCAA4C97646}" destId="{08A65827-0741-442C-A3DB-0BAAD60037D5}" srcOrd="2" destOrd="0" parTransId="{4DD62435-CA0E-43AE-B361-90CF3CEB0958}" sibTransId="{145C9FE7-2854-469F-B930-BEF3D96C0E6E}"/>
-    <dgm:cxn modelId="{439B8DD9-078A-42D3-B3B7-D98CC06BEE73}" type="presOf" srcId="{710B67E1-DC89-44C7-872C-20668BD7B3F3}" destId="{F59DBACB-B5FD-41BC-AB73-109738BC6607}" srcOrd="1" destOrd="5" presId="urn:microsoft.com/office/officeart/2005/8/layout/hProcess4"/>
+    <dgm:cxn modelId="{144634D2-1FCE-4E75-ACFD-0A70745084CE}" srcId="{8A49CBFF-2BB0-4578-95BC-FDCAA4C97646}" destId="{08A65827-0741-442C-A3DB-0BAAD60037D5}" srcOrd="1" destOrd="0" parTransId="{4DD62435-CA0E-43AE-B361-90CF3CEB0958}" sibTransId="{145C9FE7-2854-469F-B930-BEF3D96C0E6E}"/>
     <dgm:cxn modelId="{84CB62E2-7171-46E0-92C0-A0F3D9F1D0CD}" srcId="{3BC75709-78B4-4516-8843-003849C380DB}" destId="{8020A600-9E6F-405D-878F-CF6977858901}" srcOrd="6" destOrd="0" parTransId="{11BC1DE4-F411-4049-9835-8765A443EE17}" sibTransId="{2DCE0ADB-97C8-4B58-972F-BA8FB9CB995F}"/>
     <dgm:cxn modelId="{1DC363E6-F7A3-4DB1-A50E-67B84EEB4449}" srcId="{3BC75709-78B4-4516-8843-003849C380DB}" destId="{5FEE6C96-DF44-4391-8C23-8F2C1EE1FE02}" srcOrd="4" destOrd="0" parTransId="{1D62CAE4-1456-49AD-A4F8-9886506AA273}" sibTransId="{8CEE73F3-E7C4-4777-8C4B-F32018CA14F0}"/>
     <dgm:cxn modelId="{ED9585E7-FA53-4FD1-89C5-C943160B9FFD}" srcId="{8A49CBFF-2BB0-4578-95BC-FDCAA4C97646}" destId="{0F9E393F-8ACC-49C3-A341-17AC6FBB44E6}" srcOrd="0" destOrd="0" parTransId="{AC4FF898-6310-404B-9A48-4068CAEE8D36}" sibTransId="{979CCA8C-0F22-4191-8742-8ABF04FCC611}"/>
-    <dgm:cxn modelId="{0BDF61EE-C0CF-4B82-9A5B-83997E5A21A2}" srcId="{8A49CBFF-2BB0-4578-95BC-FDCAA4C97646}" destId="{4D5DCE67-7494-41A7-BD0A-0F5B4D23A6D3}" srcOrd="3" destOrd="0" parTransId="{7E63EA7F-5997-41E4-B06D-9DF4001C37F0}" sibTransId="{E9D16BBB-EA4F-4C6B-ABAC-4EAA09353EE7}"/>
     <dgm:cxn modelId="{2D321DF0-84BB-4E49-B4A5-9BBE152E776C}" type="presOf" srcId="{5FEE6C96-DF44-4391-8C23-8F2C1EE1FE02}" destId="{73CC6C42-6D11-48A9-9D59-A297B061CCD5}" srcOrd="1" destOrd="4" presId="urn:microsoft.com/office/officeart/2005/8/layout/hProcess4"/>
     <dgm:cxn modelId="{402846F2-781D-4AAB-B431-292E6695FB4A}" srcId="{3BC75709-78B4-4516-8843-003849C380DB}" destId="{DF49EBD0-74D1-406F-BECB-6914940FD7AB}" srcOrd="2" destOrd="0" parTransId="{04868697-55D8-4DBE-B41B-D229AA30C7D5}" sibTransId="{1B68A17A-4B55-49DE-822C-5B13DF5B6D69}"/>
     <dgm:cxn modelId="{440E33F5-5945-4D6D-8C8C-B1F3469A2237}" srcId="{C9BA1FB1-4A94-4E14-A32B-2BFE88752227}" destId="{3BC75709-78B4-4516-8843-003849C380DB}" srcOrd="1" destOrd="0" parTransId="{DA603530-2293-4EA8-B811-4DAF17D3347C}" sibTransId="{B6CDA15F-46D1-4D71-9D71-F09942E37D97}"/>
@@ -31651,7 +32216,7 @@
     <dgm:cxn modelId="{631B38F9-0292-414B-87D5-CEA3A23C2D56}" type="presOf" srcId="{B276C602-DCDE-44E4-B89B-3C727C722887}" destId="{DA2CE3FD-AE06-46D6-B85B-88609DC1852D}" srcOrd="0" destOrd="0" presId="urn:microsoft.com/office/officeart/2005/8/layout/hProcess4"/>
     <dgm:cxn modelId="{CBF138FA-BA6A-4857-A759-5C31B3122FE6}" type="presOf" srcId="{5FEE6C96-DF44-4391-8C23-8F2C1EE1FE02}" destId="{DA2CE3FD-AE06-46D6-B85B-88609DC1852D}" srcOrd="0" destOrd="4" presId="urn:microsoft.com/office/officeart/2005/8/layout/hProcess4"/>
     <dgm:cxn modelId="{762853FC-ABB8-45D1-9461-18F1453AA6FF}" srcId="{C9BA1FB1-4A94-4E14-A32B-2BFE88752227}" destId="{8A49CBFF-2BB0-4578-95BC-FDCAA4C97646}" srcOrd="2" destOrd="0" parTransId="{CAF09C76-5404-470C-B0A6-91BD3A83C242}" sibTransId="{38BDA634-37D1-431E-B049-F231BD7FD065}"/>
-    <dgm:cxn modelId="{53CEDFFC-5DDA-401C-A7C6-BC703521AFE4}" type="presOf" srcId="{08A65827-0741-442C-A3DB-0BAAD60037D5}" destId="{78FE7A4C-F111-4BA3-BD3B-35D3C1C58CC1}" srcOrd="0" destOrd="2" presId="urn:microsoft.com/office/officeart/2005/8/layout/hProcess4"/>
+    <dgm:cxn modelId="{53CEDFFC-5DDA-401C-A7C6-BC703521AFE4}" type="presOf" srcId="{08A65827-0741-442C-A3DB-0BAAD60037D5}" destId="{78FE7A4C-F111-4BA3-BD3B-35D3C1C58CC1}" srcOrd="0" destOrd="1" presId="urn:microsoft.com/office/officeart/2005/8/layout/hProcess4"/>
     <dgm:cxn modelId="{8E4A6DFF-EA40-4218-8CAF-1631ADE538A9}" type="presOf" srcId="{8A49CBFF-2BB0-4578-95BC-FDCAA4C97646}" destId="{D268A036-72F4-434C-9242-0E828366ACD5}" srcOrd="0" destOrd="0" presId="urn:microsoft.com/office/officeart/2005/8/layout/hProcess4"/>
     <dgm:cxn modelId="{71A753D5-9CA6-46CD-96F1-23403EC588D2}" type="presParOf" srcId="{BD50DE5E-342F-48E3-85F0-A3657E8B3668}" destId="{3DA12AED-64CC-4141-9264-5EF6A4CBBB2C}" srcOrd="0" destOrd="0" presId="urn:microsoft.com/office/officeart/2005/8/layout/hProcess4"/>
     <dgm:cxn modelId="{AF40D94C-148C-402C-B02B-BB99008FF467}" type="presParOf" srcId="{BD50DE5E-342F-48E3-85F0-A3657E8B3668}" destId="{0160551E-C2EA-46CA-95D6-AD2374F944D3}" srcOrd="1" destOrd="0" presId="urn:microsoft.com/office/officeart/2005/8/layout/hProcess4"/>
@@ -31681,7 +32246,7 @@
   <dgm:whole/>
   <dgm:extLst>
     <a:ext uri="http://schemas.microsoft.com/office/drawing/2008/diagram">
-      <dsp:dataModelExt xmlns:dsp="http://schemas.microsoft.com/office/drawing/2008/diagram" relId="rId24" minVer="http://schemas.openxmlformats.org/drawingml/2006/diagram"/>
+      <dsp:dataModelExt xmlns:dsp="http://schemas.microsoft.com/office/drawing/2008/diagram" relId="rId25" minVer="http://schemas.openxmlformats.org/drawingml/2006/diagram"/>
     </a:ext>
   </dgm:extLst>
 </dgm:dataModel>
@@ -31890,7 +32455,7 @@
         <a:p>
           <a:r>
             <a:rPr lang="es-AR"/>
-            <a:t>Solicitud de compra.</a:t>
+            <a:t>Orden de compra.</a:t>
           </a:r>
         </a:p>
       </dgm:t>
@@ -32151,28 +32716,6 @@
       <dgm:prSet/>
       <dgm:spPr/>
     </dgm:pt>
-    <dgm:pt modelId="{1E86BE66-BD9F-460E-B2BB-337A226AC0F7}">
-      <dgm:prSet phldrT="[Text]"/>
-      <dgm:spPr/>
-      <dgm:t>
-        <a:bodyPr/>
-        <a:lstStyle/>
-        <a:p>
-          <a:r>
-            <a:rPr lang="es-AR"/>
-            <a:t>Orden de compra.</a:t>
-          </a:r>
-        </a:p>
-      </dgm:t>
-    </dgm:pt>
-    <dgm:pt modelId="{E5A52BC4-306B-4F5C-820F-D8D06A467433}" type="parTrans" cxnId="{ACF0AD76-3023-43DC-9D88-296C4570842D}">
-      <dgm:prSet/>
-      <dgm:spPr/>
-    </dgm:pt>
-    <dgm:pt modelId="{E63B3BDC-EF15-443A-A576-9F6DA7DBBE2A}" type="sibTrans" cxnId="{ACF0AD76-3023-43DC-9D88-296C4570842D}">
-      <dgm:prSet/>
-      <dgm:spPr/>
-    </dgm:pt>
     <dgm:pt modelId="{36C117E2-6020-4166-9E58-9A51A304265B}">
       <dgm:prSet phldrT="[Text]"/>
       <dgm:spPr/>
@@ -32214,6 +32757,72 @@
       <dgm:spPr/>
     </dgm:pt>
     <dgm:pt modelId="{F2129873-6676-47D8-911B-2A0CCEADABCD}" type="sibTrans" cxnId="{9032F3DF-6A2F-4909-B1E4-0717009EA29C}">
+      <dgm:prSet/>
+      <dgm:spPr/>
+    </dgm:pt>
+    <dgm:pt modelId="{E07D961C-B715-4E2C-B3BB-45CD08F96121}">
+      <dgm:prSet phldrT="[Text]"/>
+      <dgm:spPr/>
+      <dgm:t>
+        <a:bodyPr/>
+        <a:lstStyle/>
+        <a:p>
+          <a:r>
+            <a:rPr lang="es-AR"/>
+            <a:t>Insumos</a:t>
+          </a:r>
+        </a:p>
+      </dgm:t>
+    </dgm:pt>
+    <dgm:pt modelId="{AA1833D1-63D8-4642-B1FE-B35C63F991F5}" type="parTrans" cxnId="{CAA6456D-24A5-41C4-B4D3-8D90547F5CD9}">
+      <dgm:prSet/>
+      <dgm:spPr/>
+    </dgm:pt>
+    <dgm:pt modelId="{205B3A72-9C51-4FA5-AC5C-611D108DA7FF}" type="sibTrans" cxnId="{CAA6456D-24A5-41C4-B4D3-8D90547F5CD9}">
+      <dgm:prSet/>
+      <dgm:spPr/>
+    </dgm:pt>
+    <dgm:pt modelId="{2BC00949-33BA-4884-887A-3090923B20DE}">
+      <dgm:prSet phldrT="[Text]"/>
+      <dgm:spPr/>
+      <dgm:t>
+        <a:bodyPr/>
+        <a:lstStyle/>
+        <a:p>
+          <a:r>
+            <a:rPr lang="es-AR"/>
+            <a:t>Confirmacion de pago</a:t>
+          </a:r>
+        </a:p>
+      </dgm:t>
+    </dgm:pt>
+    <dgm:pt modelId="{2ABF68B3-89B9-4E7D-A944-1BFA7DFFF4D3}" type="parTrans" cxnId="{DC593DA3-90D7-4459-BCDE-4734F1F8532A}">
+      <dgm:prSet/>
+      <dgm:spPr/>
+    </dgm:pt>
+    <dgm:pt modelId="{2501F5AC-7D17-4DB9-9AE1-A4CE72C998D6}" type="sibTrans" cxnId="{DC593DA3-90D7-4459-BCDE-4734F1F8532A}">
+      <dgm:prSet/>
+      <dgm:spPr/>
+    </dgm:pt>
+    <dgm:pt modelId="{A17D87CF-6ED0-46D6-9523-63A7E8E10358}">
+      <dgm:prSet phldrT="[Text]"/>
+      <dgm:spPr/>
+      <dgm:t>
+        <a:bodyPr/>
+        <a:lstStyle/>
+        <a:p>
+          <a:r>
+            <a:rPr lang="es-AR"/>
+            <a:t>Solicitud de cotizacion.</a:t>
+          </a:r>
+        </a:p>
+      </dgm:t>
+    </dgm:pt>
+    <dgm:pt modelId="{543FA601-2556-463C-A624-46AA14DFBF24}" type="parTrans" cxnId="{96F9C2A1-7FA4-458D-8E85-B5D078E1280D}">
+      <dgm:prSet/>
+      <dgm:spPr/>
+    </dgm:pt>
+    <dgm:pt modelId="{1B825A05-5D26-45FA-85E7-0DCAB7464FD0}" type="sibTrans" cxnId="{96F9C2A1-7FA4-458D-8E85-B5D078E1280D}">
       <dgm:prSet/>
       <dgm:spPr/>
     </dgm:pt>
@@ -32367,10 +32976,10 @@
     <dgm:cxn modelId="{C77A9413-A47F-4230-B70E-E8E79765634E}" type="presOf" srcId="{36C117E2-6020-4166-9E58-9A51A304265B}" destId="{78FE7A4C-F111-4BA3-BD3B-35D3C1C58CC1}" srcOrd="0" destOrd="2" presId="urn:microsoft.com/office/officeart/2005/8/layout/hProcess4"/>
     <dgm:cxn modelId="{3C36C613-3A89-43CE-9431-961F19B0B078}" type="presOf" srcId="{C9BA1FB1-4A94-4E14-A32B-2BFE88752227}" destId="{BD50DE5E-342F-48E3-85F0-A3657E8B3668}" srcOrd="0" destOrd="0" presId="urn:microsoft.com/office/officeart/2005/8/layout/hProcess4"/>
     <dgm:cxn modelId="{25507D18-AD7E-4CBD-A76F-90FEAF494A89}" type="presOf" srcId="{6E3BE9CA-E602-4E7F-99BA-C617E131B00C}" destId="{49A64A28-9B14-4A63-BB26-3A08C33932C1}" srcOrd="0" destOrd="0" presId="urn:microsoft.com/office/officeart/2005/8/layout/hProcess4"/>
+    <dgm:cxn modelId="{A7B10619-F024-4D0A-9CA6-B8C2E597C080}" type="presOf" srcId="{A17D87CF-6ED0-46D6-9523-63A7E8E10358}" destId="{F59DBACB-B5FD-41BC-AB73-109738BC6607}" srcOrd="1" destOrd="0" presId="urn:microsoft.com/office/officeart/2005/8/layout/hProcess4"/>
     <dgm:cxn modelId="{DADB5E1B-9D8B-471C-9953-93FAD066C184}" type="presOf" srcId="{45F426A2-92EE-49D1-9915-66C48547E460}" destId="{73CC6C42-6D11-48A9-9D59-A297B061CCD5}" srcOrd="1" destOrd="8" presId="urn:microsoft.com/office/officeart/2005/8/layout/hProcess4"/>
-    <dgm:cxn modelId="{FA87C421-6AFA-4FF8-9C4C-F119349DD8FA}" type="presOf" srcId="{1E86BE66-BD9F-460E-B2BB-337A226AC0F7}" destId="{78FE7A4C-F111-4BA3-BD3B-35D3C1C58CC1}" srcOrd="0" destOrd="1" presId="urn:microsoft.com/office/officeart/2005/8/layout/hProcess4"/>
     <dgm:cxn modelId="{7360FD2F-79BA-4A0A-B1EC-01E62CBA3EA1}" type="presOf" srcId="{E9C76464-94AC-4019-9DA9-02A47A95F5F1}" destId="{73CC6C42-6D11-48A9-9D59-A297B061CCD5}" srcOrd="1" destOrd="5" presId="urn:microsoft.com/office/officeart/2005/8/layout/hProcess4"/>
-    <dgm:cxn modelId="{C06A6A33-F79F-4C96-94CB-1FAE5D26F7ED}" type="presOf" srcId="{1E86BE66-BD9F-460E-B2BB-337A226AC0F7}" destId="{F59DBACB-B5FD-41BC-AB73-109738BC6607}" srcOrd="1" destOrd="1" presId="urn:microsoft.com/office/officeart/2005/8/layout/hProcess4"/>
+    <dgm:cxn modelId="{954F4430-F05F-49B9-87D5-75BED673715E}" type="presOf" srcId="{2BC00949-33BA-4884-887A-3090923B20DE}" destId="{AE534A79-281A-4270-9B48-A3ABA837D79D}" srcOrd="1" destOrd="4" presId="urn:microsoft.com/office/officeart/2005/8/layout/hProcess4"/>
     <dgm:cxn modelId="{173C4A36-2532-4DD6-8063-3592FBD43633}" type="presOf" srcId="{30C3CD41-28EE-47E1-8664-A01BCCB1D10E}" destId="{59C11A3F-AECF-44C8-8248-C6B65E7041F0}" srcOrd="0" destOrd="0" presId="urn:microsoft.com/office/officeart/2005/8/layout/hProcess4"/>
     <dgm:cxn modelId="{17D8133A-41E2-4EED-B6BA-4E9A6D3D5719}" type="presOf" srcId="{79B5110F-3C02-4A26-8E06-9DAF728A8BD6}" destId="{73CC6C42-6D11-48A9-9D59-A297B061CCD5}" srcOrd="1" destOrd="2" presId="urn:microsoft.com/office/officeart/2005/8/layout/hProcess4"/>
     <dgm:cxn modelId="{3F21FD40-4DE2-42FA-BF99-D17BFEAC1A6C}" type="presOf" srcId="{F03BD999-CDEF-42A0-B584-7C567AEB154B}" destId="{73CC6C42-6D11-48A9-9D59-A297B061CCD5}" srcOrd="1" destOrd="6" presId="urn:microsoft.com/office/officeart/2005/8/layout/hProcess4"/>
@@ -32380,20 +32989,24 @@
     <dgm:cxn modelId="{9D31E067-7FC4-4FC5-B3E5-1C163B28D564}" type="presOf" srcId="{48C2DA5C-98BC-4167-90D1-F54AD75F33FE}" destId="{73CC6C42-6D11-48A9-9D59-A297B061CCD5}" srcOrd="1" destOrd="3" presId="urn:microsoft.com/office/officeart/2005/8/layout/hProcess4"/>
     <dgm:cxn modelId="{8DB04469-D495-4944-9298-BE11553E0DA9}" srcId="{3BC75709-78B4-4516-8843-003849C380DB}" destId="{79B5110F-3C02-4A26-8E06-9DAF728A8BD6}" srcOrd="2" destOrd="0" parTransId="{D3C9AB1A-930E-4424-9244-9F5C1E9E441E}" sibTransId="{D032222E-BC42-463C-88EE-572E6EDBDC6C}"/>
     <dgm:cxn modelId="{22DDAA6C-6A6E-455D-BEBD-B2734332428B}" srcId="{3BC75709-78B4-4516-8843-003849C380DB}" destId="{B276C602-DCDE-44E4-B89B-3C727C722887}" srcOrd="0" destOrd="0" parTransId="{1F5F7BC0-5A91-4DC1-B3E6-AE0E92324625}" sibTransId="{B3364357-65BD-4386-852E-7F55B3AD86B2}"/>
-    <dgm:cxn modelId="{A71B5670-ED6C-4D63-8637-B3108BF28259}" type="presOf" srcId="{0F9E393F-8ACC-49C3-A341-17AC6FBB44E6}" destId="{F59DBACB-B5FD-41BC-AB73-109738BC6607}" srcOrd="1" destOrd="0" presId="urn:microsoft.com/office/officeart/2005/8/layout/hProcess4"/>
+    <dgm:cxn modelId="{CAA6456D-24A5-41C4-B4D3-8D90547F5CD9}" srcId="{30C3CD41-28EE-47E1-8664-A01BCCB1D10E}" destId="{E07D961C-B715-4E2C-B3BB-45CD08F96121}" srcOrd="3" destOrd="0" parTransId="{AA1833D1-63D8-4642-B1FE-B35C63F991F5}" sibTransId="{205B3A72-9C51-4FA5-AC5C-611D108DA7FF}"/>
+    <dgm:cxn modelId="{A71B5670-ED6C-4D63-8637-B3108BF28259}" type="presOf" srcId="{0F9E393F-8ACC-49C3-A341-17AC6FBB44E6}" destId="{F59DBACB-B5FD-41BC-AB73-109738BC6607}" srcOrd="1" destOrd="1" presId="urn:microsoft.com/office/officeart/2005/8/layout/hProcess4"/>
     <dgm:cxn modelId="{19157373-781E-44EE-8F50-74392B2F9908}" srcId="{C9BA1FB1-4A94-4E14-A32B-2BFE88752227}" destId="{30C3CD41-28EE-47E1-8664-A01BCCB1D10E}" srcOrd="0" destOrd="0" parTransId="{C99F99E7-586C-4E29-BAE4-7621AFEE6518}" sibTransId="{6E3BE9CA-E602-4E7F-99BA-C617E131B00C}"/>
-    <dgm:cxn modelId="{19917B54-9002-417F-A79D-24AE67E3E507}" type="presOf" srcId="{0F9E393F-8ACC-49C3-A341-17AC6FBB44E6}" destId="{78FE7A4C-F111-4BA3-BD3B-35D3C1C58CC1}" srcOrd="0" destOrd="0" presId="urn:microsoft.com/office/officeart/2005/8/layout/hProcess4"/>
+    <dgm:cxn modelId="{19917B54-9002-417F-A79D-24AE67E3E507}" type="presOf" srcId="{0F9E393F-8ACC-49C3-A341-17AC6FBB44E6}" destId="{78FE7A4C-F111-4BA3-BD3B-35D3C1C58CC1}" srcOrd="0" destOrd="1" presId="urn:microsoft.com/office/officeart/2005/8/layout/hProcess4"/>
     <dgm:cxn modelId="{AC437956-2738-4E4C-9187-12B40C21B4F9}" type="presOf" srcId="{48C2DA5C-98BC-4167-90D1-F54AD75F33FE}" destId="{DA2CE3FD-AE06-46D6-B85B-88609DC1852D}" srcOrd="0" destOrd="3" presId="urn:microsoft.com/office/officeart/2005/8/layout/hProcess4"/>
     <dgm:cxn modelId="{ABB5AB76-7FDE-43AB-8CB1-F9AC91108D5E}" type="presOf" srcId="{1E31BBF9-84D3-4959-8B7D-CD33FD133810}" destId="{DA2CE3FD-AE06-46D6-B85B-88609DC1852D}" srcOrd="0" destOrd="7" presId="urn:microsoft.com/office/officeart/2005/8/layout/hProcess4"/>
-    <dgm:cxn modelId="{ACF0AD76-3023-43DC-9D88-296C4570842D}" srcId="{8A49CBFF-2BB0-4578-95BC-FDCAA4C97646}" destId="{1E86BE66-BD9F-460E-B2BB-337A226AC0F7}" srcOrd="1" destOrd="0" parTransId="{E5A52BC4-306B-4F5C-820F-D8D06A467433}" sibTransId="{E63B3BDC-EF15-443A-A576-9F6DA7DBBE2A}"/>
     <dgm:cxn modelId="{CC5C0F57-BFFF-4EA4-BC76-F6FCAE507587}" type="presOf" srcId="{AF587F8F-75BD-404C-B1EB-A46F60DE31E4}" destId="{DA2CE3FD-AE06-46D6-B85B-88609DC1852D}" srcOrd="0" destOrd="4" presId="urn:microsoft.com/office/officeart/2005/8/layout/hProcess4"/>
     <dgm:cxn modelId="{9C459858-31BE-4FFE-BA72-3A3A2436C709}" type="presOf" srcId="{E9C76464-94AC-4019-9DA9-02A47A95F5F1}" destId="{DA2CE3FD-AE06-46D6-B85B-88609DC1852D}" srcOrd="0" destOrd="5" presId="urn:microsoft.com/office/officeart/2005/8/layout/hProcess4"/>
     <dgm:cxn modelId="{7430D381-9D09-4C0C-8D81-EE2410DC506F}" type="presOf" srcId="{1E31BBF9-84D3-4959-8B7D-CD33FD133810}" destId="{73CC6C42-6D11-48A9-9D59-A297B061CCD5}" srcOrd="1" destOrd="7" presId="urn:microsoft.com/office/officeart/2005/8/layout/hProcess4"/>
+    <dgm:cxn modelId="{08DF5682-1D9C-4861-9193-18A210C85ADC}" type="presOf" srcId="{2BC00949-33BA-4884-887A-3090923B20DE}" destId="{797AED07-F89A-4DAA-B217-B167BEA8F67F}" srcOrd="0" destOrd="4" presId="urn:microsoft.com/office/officeart/2005/8/layout/hProcess4"/>
+    <dgm:cxn modelId="{6A246D8C-FE5B-4571-9827-1E76CC1FAF4C}" type="presOf" srcId="{E07D961C-B715-4E2C-B3BB-45CD08F96121}" destId="{797AED07-F89A-4DAA-B217-B167BEA8F67F}" srcOrd="0" destOrd="3" presId="urn:microsoft.com/office/officeart/2005/8/layout/hProcess4"/>
     <dgm:cxn modelId="{04F59190-7A93-4627-9597-94FF99F7E982}" srcId="{3BC75709-78B4-4516-8843-003849C380DB}" destId="{F03BD999-CDEF-42A0-B584-7C567AEB154B}" srcOrd="6" destOrd="0" parTransId="{F0798E24-DCE1-4381-9D60-B40756999B97}" sibTransId="{BF550629-0E9E-49FD-A1CA-4C563D9EAC03}"/>
     <dgm:cxn modelId="{F76F4591-F1DA-4388-B2AA-67F02646B5EB}" type="presOf" srcId="{58014243-6A91-40F6-B680-7ED8FB81CE29}" destId="{73CC6C42-6D11-48A9-9D59-A297B061CCD5}" srcOrd="1" destOrd="1" presId="urn:microsoft.com/office/officeart/2005/8/layout/hProcess4"/>
     <dgm:cxn modelId="{809A0C9E-4007-4FCF-86D7-4276FD3BE0B1}" srcId="{3BC75709-78B4-4516-8843-003849C380DB}" destId="{1E31BBF9-84D3-4959-8B7D-CD33FD133810}" srcOrd="7" destOrd="0" parTransId="{B5AB546C-93DE-4586-AFED-2BC1A6C95001}" sibTransId="{0A095028-76AF-4B3B-8682-6893ADEBAF14}"/>
     <dgm:cxn modelId="{AB163FA1-C1C4-4DCB-B3B0-B40A79B2CA4E}" type="presOf" srcId="{4F780F73-420B-403A-9E51-359D2FD6869E}" destId="{AE534A79-281A-4270-9B48-A3ABA837D79D}" srcOrd="1" destOrd="0" presId="urn:microsoft.com/office/officeart/2005/8/layout/hProcess4"/>
+    <dgm:cxn modelId="{96F9C2A1-7FA4-458D-8E85-B5D078E1280D}" srcId="{8A49CBFF-2BB0-4578-95BC-FDCAA4C97646}" destId="{A17D87CF-6ED0-46D6-9523-63A7E8E10358}" srcOrd="0" destOrd="0" parTransId="{543FA601-2556-463C-A624-46AA14DFBF24}" sibTransId="{1B825A05-5D26-45FA-85E7-0DCAB7464FD0}"/>
     <dgm:cxn modelId="{796DFDA1-0FE6-42DE-B33B-2F5FC75B4260}" srcId="{8A49CBFF-2BB0-4578-95BC-FDCAA4C97646}" destId="{36C117E2-6020-4166-9E58-9A51A304265B}" srcOrd="2" destOrd="0" parTransId="{89D69C21-DC9E-457B-8271-D47DFCC0540D}" sibTransId="{35C71064-CD8E-4BC5-A12C-47E6D8DF6F59}"/>
+    <dgm:cxn modelId="{DC593DA3-90D7-4459-BCDE-4734F1F8532A}" srcId="{30C3CD41-28EE-47E1-8664-A01BCCB1D10E}" destId="{2BC00949-33BA-4884-887A-3090923B20DE}" srcOrd="4" destOrd="0" parTransId="{2ABF68B3-89B9-4E7D-A944-1BFA7DFFF4D3}" sibTransId="{2501F5AC-7D17-4DB9-9AE1-A4CE72C998D6}"/>
     <dgm:cxn modelId="{BD3291A4-F021-4A43-9CB4-D46AADD717B2}" type="presOf" srcId="{36C117E2-6020-4166-9E58-9A51A304265B}" destId="{F59DBACB-B5FD-41BC-AB73-109738BC6607}" srcOrd="1" destOrd="2" presId="urn:microsoft.com/office/officeart/2005/8/layout/hProcess4"/>
     <dgm:cxn modelId="{EB0A20AA-ADFE-42BF-8745-05F88DD69A37}" type="presOf" srcId="{4F780F73-420B-403A-9E51-359D2FD6869E}" destId="{797AED07-F89A-4DAA-B217-B167BEA8F67F}" srcOrd="0" destOrd="0" presId="urn:microsoft.com/office/officeart/2005/8/layout/hProcess4"/>
     <dgm:cxn modelId="{210A8EAC-14FD-4C27-9FE4-19E8948899A5}" srcId="{30C3CD41-28EE-47E1-8664-A01BCCB1D10E}" destId="{785A467A-EF2C-41C2-8D56-9774A5F61FE3}" srcOrd="2" destOrd="0" parTransId="{97AB55CE-DE35-4F64-8F6F-CC401A8A8360}" sibTransId="{4B6D1E16-B48E-4272-99BE-91F5089CBF3F}"/>
@@ -32405,8 +33018,10 @@
     <dgm:cxn modelId="{B56187D8-5B3B-431C-83D4-1AD2E24DC04A}" type="presOf" srcId="{58014243-6A91-40F6-B680-7ED8FB81CE29}" destId="{DA2CE3FD-AE06-46D6-B85B-88609DC1852D}" srcOrd="0" destOrd="1" presId="urn:microsoft.com/office/officeart/2005/8/layout/hProcess4"/>
     <dgm:cxn modelId="{439B8DD9-078A-42D3-B3B7-D98CC06BEE73}" type="presOf" srcId="{710B67E1-DC89-44C7-872C-20668BD7B3F3}" destId="{F59DBACB-B5FD-41BC-AB73-109738BC6607}" srcOrd="1" destOrd="3" presId="urn:microsoft.com/office/officeart/2005/8/layout/hProcess4"/>
     <dgm:cxn modelId="{AF57E1DB-3EF0-41D5-A17D-A30DE6734985}" srcId="{3BC75709-78B4-4516-8843-003849C380DB}" destId="{E9C76464-94AC-4019-9DA9-02A47A95F5F1}" srcOrd="5" destOrd="0" parTransId="{89FCAF26-F848-4EEB-A6EC-0F2FDA418847}" sibTransId="{7896589B-74FA-4D86-A3DB-FFB90A07F551}"/>
+    <dgm:cxn modelId="{AB1C26DE-4288-4485-9420-24C6D717F5F0}" type="presOf" srcId="{A17D87CF-6ED0-46D6-9523-63A7E8E10358}" destId="{78FE7A4C-F111-4BA3-BD3B-35D3C1C58CC1}" srcOrd="0" destOrd="0" presId="urn:microsoft.com/office/officeart/2005/8/layout/hProcess4"/>
     <dgm:cxn modelId="{9032F3DF-6A2F-4909-B1E4-0717009EA29C}" srcId="{30C3CD41-28EE-47E1-8664-A01BCCB1D10E}" destId="{4994CB1D-3CE4-4A22-A1EE-C2B7B493930A}" srcOrd="1" destOrd="0" parTransId="{C7AA1B96-9B41-4E5D-B464-9027458ECDB7}" sibTransId="{F2129873-6676-47D8-911B-2A0CCEADABCD}"/>
-    <dgm:cxn modelId="{ED9585E7-FA53-4FD1-89C5-C943160B9FFD}" srcId="{8A49CBFF-2BB0-4578-95BC-FDCAA4C97646}" destId="{0F9E393F-8ACC-49C3-A341-17AC6FBB44E6}" srcOrd="0" destOrd="0" parTransId="{AC4FF898-6310-404B-9A48-4068CAEE8D36}" sibTransId="{979CCA8C-0F22-4191-8742-8ABF04FCC611}"/>
+    <dgm:cxn modelId="{AB2ACCE0-F9F5-405C-95EE-F1F83E0C1D01}" type="presOf" srcId="{E07D961C-B715-4E2C-B3BB-45CD08F96121}" destId="{AE534A79-281A-4270-9B48-A3ABA837D79D}" srcOrd="1" destOrd="3" presId="urn:microsoft.com/office/officeart/2005/8/layout/hProcess4"/>
+    <dgm:cxn modelId="{ED9585E7-FA53-4FD1-89C5-C943160B9FFD}" srcId="{8A49CBFF-2BB0-4578-95BC-FDCAA4C97646}" destId="{0F9E393F-8ACC-49C3-A341-17AC6FBB44E6}" srcOrd="1" destOrd="0" parTransId="{AC4FF898-6310-404B-9A48-4068CAEE8D36}" sibTransId="{979CCA8C-0F22-4191-8742-8ABF04FCC611}"/>
     <dgm:cxn modelId="{D2C5E5E7-D088-4B14-8608-095ACCDD2F59}" type="presOf" srcId="{F03BD999-CDEF-42A0-B584-7C567AEB154B}" destId="{DA2CE3FD-AE06-46D6-B85B-88609DC1852D}" srcOrd="0" destOrd="6" presId="urn:microsoft.com/office/officeart/2005/8/layout/hProcess4"/>
     <dgm:cxn modelId="{283460EF-298F-46DA-9CD9-202838BA4AEB}" srcId="{30C3CD41-28EE-47E1-8664-A01BCCB1D10E}" destId="{4F780F73-420B-403A-9E51-359D2FD6869E}" srcOrd="0" destOrd="0" parTransId="{0F914C3A-1ADA-4C94-96BE-BED62898ECEA}" sibTransId="{61151E0A-2504-4869-BC19-7A80019AE8CD}"/>
     <dgm:cxn modelId="{65CC99F4-708F-4F98-A847-D3CCA5C606FB}" srcId="{3BC75709-78B4-4516-8843-003849C380DB}" destId="{58014243-6A91-40F6-B680-7ED8FB81CE29}" srcOrd="1" destOrd="0" parTransId="{0231AD05-DC54-4E38-805F-54B0F9948B75}" sibTransId="{E0C60CB2-4F3A-4C3E-9DD6-DE14093EF0CE}"/>
@@ -32445,7 +33060,7 @@
   <dgm:whole/>
   <dgm:extLst>
     <a:ext uri="http://schemas.microsoft.com/office/drawing/2008/diagram">
-      <dsp:dataModelExt xmlns:dsp="http://schemas.microsoft.com/office/drawing/2008/diagram" relId="rId33" minVer="http://schemas.openxmlformats.org/drawingml/2006/diagram"/>
+      <dsp:dataModelExt xmlns:dsp="http://schemas.microsoft.com/office/drawing/2008/diagram" relId="rId34" minVer="http://schemas.openxmlformats.org/drawingml/2006/diagram"/>
     </a:ext>
   </dgm:extLst>
 </dgm:dataModel>
@@ -34475,7 +35090,7 @@
   <dgm:whole/>
   <dgm:extLst>
     <a:ext uri="http://schemas.microsoft.com/office/drawing/2008/diagram">
-      <dsp:dataModelExt xmlns:dsp="http://schemas.microsoft.com/office/drawing/2008/diagram" relId="rId74" minVer="http://schemas.openxmlformats.org/drawingml/2006/diagram"/>
+      <dsp:dataModelExt xmlns:dsp="http://schemas.microsoft.com/office/drawing/2008/diagram" relId="rId75" minVer="http://schemas.openxmlformats.org/drawingml/2006/diagram"/>
     </a:ext>
   </dgm:extLst>
 </dgm:dataModel>
@@ -34998,16 +35613,16 @@
       </dsp:nvSpPr>
       <dsp:spPr>
         <a:xfrm>
-          <a:off x="2750085" y="225984"/>
-          <a:ext cx="1810298" cy="1810298"/>
+          <a:off x="2749374" y="228670"/>
+          <a:ext cx="1806387" cy="1806387"/>
         </a:xfrm>
         <a:prstGeom prst="circularArrow">
           <a:avLst>
-            <a:gd name="adj1" fmla="val 2533"/>
-            <a:gd name="adj2" fmla="val 307179"/>
-            <a:gd name="adj3" fmla="val 19517310"/>
-            <a:gd name="adj4" fmla="val 12575511"/>
-            <a:gd name="adj5" fmla="val 2955"/>
+            <a:gd name="adj1" fmla="val 2538"/>
+            <a:gd name="adj2" fmla="val 307884"/>
+            <a:gd name="adj3" fmla="val 19524468"/>
+            <a:gd name="adj4" fmla="val 12583373"/>
+            <a:gd name="adj5" fmla="val 2961"/>
           </a:avLst>
         </a:prstGeom>
         <a:solidFill>
@@ -35126,7 +35741,7 @@
       </dsp:nvSpPr>
       <dsp:spPr>
         <a:xfrm>
-          <a:off x="3802232" y="976137"/>
+          <a:off x="3798827" y="979532"/>
           <a:ext cx="1513262" cy="1248124"/>
         </a:xfrm>
         <a:prstGeom prst="roundRect">
@@ -35207,43 +35822,7 @@
           </a:pPr>
           <a:r>
             <a:rPr lang="es-AR" sz="500" kern="1200"/>
-            <a:t>Registro del pedido.</a:t>
-          </a:r>
-        </a:p>
-        <a:p>
-          <a:pPr marL="57150" lvl="1" indent="-57150" algn="l" defTabSz="222250">
-            <a:lnSpc>
-              <a:spcPct val="90000"/>
-            </a:lnSpc>
-            <a:spcBef>
-              <a:spcPct val="0"/>
-            </a:spcBef>
-            <a:spcAft>
-              <a:spcPct val="15000"/>
-            </a:spcAft>
-            <a:buChar char="•"/>
-          </a:pPr>
-          <a:r>
-            <a:rPr lang="es-AR" sz="500" kern="1200"/>
             <a:t>Recibo de pago.</a:t>
-          </a:r>
-        </a:p>
-        <a:p>
-          <a:pPr marL="57150" lvl="1" indent="-57150" algn="l" defTabSz="222250">
-            <a:lnSpc>
-              <a:spcPct val="90000"/>
-            </a:lnSpc>
-            <a:spcBef>
-              <a:spcPct val="0"/>
-            </a:spcBef>
-            <a:spcAft>
-              <a:spcPct val="15000"/>
-            </a:spcAft>
-            <a:buChar char="•"/>
-          </a:pPr>
-          <a:r>
-            <a:rPr lang="es-AR" sz="500" kern="1200"/>
-            <a:t>Comanda de preparación.</a:t>
           </a:r>
         </a:p>
         <a:p>
@@ -35264,27 +35843,9 @@
             <a:t>Pedido elaborado.</a:t>
           </a:r>
         </a:p>
-        <a:p>
-          <a:pPr marL="57150" lvl="1" indent="-57150" algn="l" defTabSz="222250">
-            <a:lnSpc>
-              <a:spcPct val="90000"/>
-            </a:lnSpc>
-            <a:spcBef>
-              <a:spcPct val="0"/>
-            </a:spcBef>
-            <a:spcAft>
-              <a:spcPct val="15000"/>
-            </a:spcAft>
-            <a:buChar char="•"/>
-          </a:pPr>
-          <a:r>
-            <a:rPr lang="es-AR" sz="500" kern="1200"/>
-            <a:t>Inventario actualizado.</a:t>
-          </a:r>
-        </a:p>
       </dsp:txBody>
       <dsp:txXfrm>
-        <a:off x="3830955" y="1004860"/>
+        <a:off x="3827550" y="1008255"/>
         <a:ext cx="1455816" cy="923223"/>
       </dsp:txXfrm>
     </dsp:sp>
@@ -35487,6 +36048,42 @@
           <a:r>
             <a:rPr lang="es-AR" sz="600" kern="1200"/>
             <a:t>Cotización.</a:t>
+          </a:r>
+        </a:p>
+        <a:p>
+          <a:pPr marL="57150" lvl="1" indent="-57150" algn="l" defTabSz="266700">
+            <a:lnSpc>
+              <a:spcPct val="90000"/>
+            </a:lnSpc>
+            <a:spcBef>
+              <a:spcPct val="0"/>
+            </a:spcBef>
+            <a:spcAft>
+              <a:spcPct val="15000"/>
+            </a:spcAft>
+            <a:buChar char="•"/>
+          </a:pPr>
+          <a:r>
+            <a:rPr lang="es-AR" sz="600" kern="1200"/>
+            <a:t>Insumos</a:t>
+          </a:r>
+        </a:p>
+        <a:p>
+          <a:pPr marL="57150" lvl="1" indent="-57150" algn="l" defTabSz="266700">
+            <a:lnSpc>
+              <a:spcPct val="90000"/>
+            </a:lnSpc>
+            <a:spcBef>
+              <a:spcPct val="0"/>
+            </a:spcBef>
+            <a:spcAft>
+              <a:spcPct val="15000"/>
+            </a:spcAft>
+            <a:buChar char="•"/>
+          </a:pPr>
+          <a:r>
+            <a:rPr lang="es-AR" sz="600" kern="1200"/>
+            <a:t>Confirmacion de pago</a:t>
           </a:r>
         </a:p>
       </dsp:txBody>
@@ -36044,7 +36641,7 @@
           </a:pPr>
           <a:r>
             <a:rPr lang="es-AR" sz="600" kern="1200"/>
-            <a:t>Solicitud de compra.</a:t>
+            <a:t>Solicitud de cotizacion.</a:t>
           </a:r>
         </a:p>
         <a:p>

</xml_diff>

<commit_message>
Termine el diseño de la bitacora
</commit_message>
<xml_diff>
--- a/Version diploma/TP final.docx
+++ b/Version diploma/TP final.docx
@@ -6362,21 +6362,7 @@
                 <w:rStyle w:val="Hyperlink"/>
                 <w:noProof/>
               </w:rPr>
-              <w:t>T06. Gestión de Bit</w:t>
-            </w:r>
-            <w:r>
-              <w:rPr>
-                <w:rStyle w:val="Hyperlink"/>
-                <w:noProof/>
-              </w:rPr>
-              <w:t>á</w:t>
-            </w:r>
-            <w:r>
-              <w:rPr>
-                <w:rStyle w:val="Hyperlink"/>
-                <w:noProof/>
-              </w:rPr>
-              <w:t>cora y Control de cambios</w:t>
+              <w:t>T06. Gestión de Bitácora y Control de cambios</w:t>
             </w:r>
             <w:r>
               <w:rPr>
@@ -8193,39 +8179,7 @@
           <w:i/>
           <w:iCs/>
         </w:rPr>
-        <w:t xml:space="preserve">nombre, cantidad, </w:t>
-      </w:r>
-      <w:proofErr w:type="spellStart"/>
-      <w:r>
-        <w:rPr>
-          <w:i/>
-          <w:iCs/>
-        </w:rPr>
-        <w:t>stockMínimo</w:t>
-      </w:r>
-      <w:proofErr w:type="spellEnd"/>
-      <w:r>
-        <w:rPr>
-          <w:i/>
-          <w:iCs/>
-        </w:rPr>
-        <w:t xml:space="preserve">, </w:t>
-      </w:r>
-      <w:proofErr w:type="spellStart"/>
-      <w:r>
-        <w:rPr>
-          <w:i/>
-          <w:iCs/>
-        </w:rPr>
-        <w:t>stockMáximo</w:t>
-      </w:r>
-      <w:proofErr w:type="spellEnd"/>
-      <w:r>
-        <w:rPr>
-          <w:i/>
-          <w:iCs/>
-        </w:rPr>
-        <w:t>, etc.)</w:t>
+        <w:t>nombre, cantidad, stockMínimo, stockMáximo, etc.)</w:t>
       </w:r>
       <w:r>
         <w:t xml:space="preserve"> registrados en sistema.</w:t>
@@ -8258,21 +8212,12 @@
       <w:r>
         <w:t>(</w:t>
       </w:r>
-      <w:proofErr w:type="spellStart"/>
       <w:r>
         <w:rPr>
           <w:i/>
           <w:iCs/>
         </w:rPr>
-        <w:t>nroSolicitud</w:t>
-      </w:r>
-      <w:proofErr w:type="spellEnd"/>
-      <w:r>
-        <w:rPr>
-          <w:i/>
-          <w:iCs/>
-        </w:rPr>
-        <w:t>, fecha</w:t>
+        <w:t>nroSolicitud, fecha</w:t>
       </w:r>
       <w:r>
         <w:rPr>
@@ -8316,21 +8261,12 @@
       <w:r>
         <w:t>(</w:t>
       </w:r>
-      <w:proofErr w:type="spellStart"/>
       <w:r>
         <w:rPr>
           <w:i/>
           <w:iCs/>
         </w:rPr>
-        <w:t>nroSolicitud</w:t>
-      </w:r>
-      <w:proofErr w:type="spellEnd"/>
-      <w:r>
-        <w:rPr>
-          <w:i/>
-          <w:iCs/>
-        </w:rPr>
-        <w:t>, fecha</w:t>
+        <w:t>nroSolicitud, fecha</w:t>
       </w:r>
       <w:r>
         <w:rPr>
@@ -8392,23 +8328,7 @@
           <w:i/>
           <w:iCs/>
         </w:rPr>
-        <w:t xml:space="preserve">fecha, </w:t>
-      </w:r>
-      <w:proofErr w:type="spellStart"/>
-      <w:r>
-        <w:rPr>
-          <w:i/>
-          <w:iCs/>
-        </w:rPr>
-        <w:t>nroCotizacion</w:t>
-      </w:r>
-      <w:proofErr w:type="spellEnd"/>
-      <w:r>
-        <w:rPr>
-          <w:i/>
-          <w:iCs/>
-        </w:rPr>
-        <w:t>, ingredientes con cantidad y precios</w:t>
+        <w:t>fecha, nroCotizacion, ingredientes con cantidad y precios</w:t>
       </w:r>
       <w:r>
         <w:t>)</w:t>
@@ -8431,17 +8351,8 @@
           <w:i/>
           <w:iCs/>
         </w:rPr>
-        <w:t xml:space="preserve">nombre, email, telefono, direccion, </w:t>
-      </w:r>
-      <w:proofErr w:type="spellStart"/>
-      <w:r>
-        <w:rPr>
-          <w:i/>
-          <w:iCs/>
-        </w:rPr>
-        <w:t>cuit</w:t>
-      </w:r>
-      <w:proofErr w:type="spellEnd"/>
+        <w:t>nombre, email, telefono, direccion, cuit</w:t>
+      </w:r>
       <w:r>
         <w:t>)</w:t>
       </w:r>
@@ -8465,21 +8376,12 @@
       <w:r>
         <w:t>(</w:t>
       </w:r>
-      <w:proofErr w:type="spellStart"/>
       <w:r>
         <w:rPr>
           <w:i/>
           <w:iCs/>
         </w:rPr>
-        <w:t>nroSolicitud</w:t>
-      </w:r>
-      <w:proofErr w:type="spellEnd"/>
-      <w:r>
-        <w:rPr>
-          <w:i/>
-          <w:iCs/>
-        </w:rPr>
-        <w:t>, fecha</w:t>
+        <w:t>nroSolicitud, fecha</w:t>
       </w:r>
       <w:r>
         <w:rPr>
@@ -8547,23 +8449,7 @@
           <w:i/>
           <w:iCs/>
         </w:rPr>
-        <w:t xml:space="preserve">fecha, </w:t>
-      </w:r>
-      <w:proofErr w:type="spellStart"/>
-      <w:r>
-        <w:rPr>
-          <w:i/>
-          <w:iCs/>
-        </w:rPr>
-        <w:t>nroCotizacion</w:t>
-      </w:r>
-      <w:proofErr w:type="spellEnd"/>
-      <w:r>
-        <w:rPr>
-          <w:i/>
-          <w:iCs/>
-        </w:rPr>
-        <w:t>, ingredientes con cantidad y precios</w:t>
+        <w:t>fecha, nroCotizacion, ingredientes con cantidad y precios</w:t>
       </w:r>
       <w:r>
         <w:t>)</w:t>
@@ -8618,17 +8504,8 @@
           <w:i/>
           <w:iCs/>
         </w:rPr>
-        <w:t xml:space="preserve">nombre, email, telefono, direccion, </w:t>
-      </w:r>
-      <w:proofErr w:type="spellStart"/>
-      <w:r>
-        <w:rPr>
-          <w:i/>
-          <w:iCs/>
-        </w:rPr>
-        <w:t>cuit</w:t>
-      </w:r>
-      <w:proofErr w:type="spellEnd"/>
+        <w:t>nombre, email, telefono, direccion, cuit</w:t>
+      </w:r>
       <w:r>
         <w:t>)</w:t>
       </w:r>
@@ -8664,37 +8541,12 @@
       <w:r>
         <w:t>(</w:t>
       </w:r>
-      <w:proofErr w:type="spellStart"/>
       <w:r>
         <w:rPr>
           <w:i/>
           <w:iCs/>
         </w:rPr>
-        <w:t>nroOrden</w:t>
-      </w:r>
-      <w:proofErr w:type="spellEnd"/>
-      <w:r>
-        <w:rPr>
-          <w:i/>
-          <w:iCs/>
-        </w:rPr>
-        <w:t xml:space="preserve">, fecha, </w:t>
-      </w:r>
-      <w:proofErr w:type="spellStart"/>
-      <w:r>
-        <w:rPr>
-          <w:i/>
-          <w:iCs/>
-        </w:rPr>
-        <w:t>condicionDePago</w:t>
-      </w:r>
-      <w:proofErr w:type="spellEnd"/>
-      <w:r>
-        <w:rPr>
-          <w:i/>
-          <w:iCs/>
-        </w:rPr>
-        <w:t>)</w:t>
+        <w:t>nroOrden, fecha, condicionDePago)</w:t>
       </w:r>
       <w:r>
         <w:t xml:space="preserve"> en base </w:t>
@@ -8728,23 +8580,7 @@
           <w:i/>
           <w:iCs/>
         </w:rPr>
-        <w:t xml:space="preserve">fecha, </w:t>
-      </w:r>
-      <w:proofErr w:type="spellStart"/>
-      <w:r>
-        <w:rPr>
-          <w:i/>
-          <w:iCs/>
-        </w:rPr>
-        <w:t>nroCotizacion</w:t>
-      </w:r>
-      <w:proofErr w:type="spellEnd"/>
-      <w:r>
-        <w:rPr>
-          <w:i/>
-          <w:iCs/>
-        </w:rPr>
-        <w:t>, ingredientes con cantidad y precios</w:t>
+        <w:t>fecha, nroCotizacion, ingredientes con cantidad y precios</w:t>
       </w:r>
       <w:r>
         <w:t>)</w:t>
@@ -8774,17 +8610,8 @@
           <w:i/>
           <w:iCs/>
         </w:rPr>
-        <w:t xml:space="preserve">nombre, email, telefono, direccion, </w:t>
-      </w:r>
-      <w:proofErr w:type="spellStart"/>
-      <w:r>
-        <w:rPr>
-          <w:i/>
-          <w:iCs/>
-        </w:rPr>
-        <w:t>cuit</w:t>
-      </w:r>
-      <w:proofErr w:type="spellEnd"/>
+        <w:t>nombre, email, telefono, direccion, cuit</w:t>
+      </w:r>
       <w:r>
         <w:t>)</w:t>
       </w:r>
@@ -8820,37 +8647,12 @@
       <w:r>
         <w:t>(</w:t>
       </w:r>
-      <w:proofErr w:type="spellStart"/>
       <w:r>
         <w:rPr>
           <w:i/>
           <w:iCs/>
         </w:rPr>
-        <w:t>nroOrden</w:t>
-      </w:r>
-      <w:proofErr w:type="spellEnd"/>
-      <w:r>
-        <w:rPr>
-          <w:i/>
-          <w:iCs/>
-        </w:rPr>
-        <w:t xml:space="preserve">, fecha, </w:t>
-      </w:r>
-      <w:proofErr w:type="spellStart"/>
-      <w:r>
-        <w:rPr>
-          <w:i/>
-          <w:iCs/>
-        </w:rPr>
-        <w:t>condicionDePago</w:t>
-      </w:r>
-      <w:proofErr w:type="spellEnd"/>
-      <w:r>
-        <w:rPr>
-          <w:i/>
-          <w:iCs/>
-        </w:rPr>
-        <w:t>)</w:t>
+        <w:t>nroOrden, fecha, condicionDePago)</w:t>
       </w:r>
       <w:r>
         <w:t xml:space="preserve"> y emite una factura.</w:t>
@@ -8884,37 +8686,12 @@
       <w:r>
         <w:t>(</w:t>
       </w:r>
-      <w:proofErr w:type="spellStart"/>
       <w:r>
         <w:rPr>
           <w:i/>
           <w:iCs/>
         </w:rPr>
-        <w:t>nroOrden</w:t>
-      </w:r>
-      <w:proofErr w:type="spellEnd"/>
-      <w:r>
-        <w:rPr>
-          <w:i/>
-          <w:iCs/>
-        </w:rPr>
-        <w:t xml:space="preserve">, fecha, </w:t>
-      </w:r>
-      <w:proofErr w:type="spellStart"/>
-      <w:r>
-        <w:rPr>
-          <w:i/>
-          <w:iCs/>
-        </w:rPr>
-        <w:t>condicionDePago</w:t>
-      </w:r>
-      <w:proofErr w:type="spellEnd"/>
-      <w:r>
-        <w:rPr>
-          <w:i/>
-          <w:iCs/>
-        </w:rPr>
-        <w:t>)</w:t>
+        <w:t>nroOrden, fecha, condicionDePago)</w:t>
       </w:r>
       <w:r>
         <w:t>. En caso de que haya discrepancias, se informa la no conformidad al proveedor.</w:t>
@@ -8965,72 +8742,29 @@
       <w:r>
         <w:t xml:space="preserve"> (</w:t>
       </w:r>
-      <w:proofErr w:type="spellStart"/>
       <w:r>
         <w:rPr>
           <w:i/>
           <w:iCs/>
         </w:rPr>
-        <w:t>nroOrden</w:t>
-      </w:r>
-      <w:proofErr w:type="spellEnd"/>
+        <w:t>nroOrden, fecha, condicionDePago</w:t>
+      </w:r>
+      <w:r>
+        <w:t>)</w:t>
+      </w:r>
+      <w:r>
+        <w:t xml:space="preserve">. Registra dicho pago </w:t>
+      </w:r>
+      <w:r>
+        <w:t>(</w:t>
+      </w:r>
       <w:r>
         <w:rPr>
           <w:i/>
           <w:iCs/>
         </w:rPr>
-        <w:t xml:space="preserve">, fecha, </w:t>
-      </w:r>
-      <w:proofErr w:type="spellStart"/>
-      <w:r>
-        <w:rPr>
-          <w:i/>
-          <w:iCs/>
-        </w:rPr>
-        <w:t>condicionDePago</w:t>
-      </w:r>
-      <w:proofErr w:type="spellEnd"/>
-      <w:r>
-        <w:t>)</w:t>
-      </w:r>
-      <w:r>
-        <w:t xml:space="preserve">. Registra dicho pago </w:t>
-      </w:r>
-      <w:r>
-        <w:t>(</w:t>
-      </w:r>
-      <w:r>
-        <w:rPr>
-          <w:i/>
-          <w:iCs/>
-        </w:rPr>
-        <w:t xml:space="preserve">orden, monto, </w:t>
-      </w:r>
-      <w:proofErr w:type="spellStart"/>
-      <w:r>
-        <w:rPr>
-          <w:i/>
-          <w:iCs/>
-        </w:rPr>
-        <w:t>fechaEmision</w:t>
-      </w:r>
-      <w:proofErr w:type="spellEnd"/>
-      <w:r>
-        <w:rPr>
-          <w:i/>
-          <w:iCs/>
-        </w:rPr>
-        <w:t xml:space="preserve">, </w:t>
-      </w:r>
-      <w:proofErr w:type="spellStart"/>
-      <w:r>
-        <w:rPr>
-          <w:i/>
-          <w:iCs/>
-        </w:rPr>
-        <w:t>fechaPago</w:t>
-      </w:r>
-      <w:proofErr w:type="spellEnd"/>
+        <w:t>orden, monto, fechaEmision, fechaPago</w:t>
+      </w:r>
       <w:r>
         <w:t>).</w:t>
       </w:r>
@@ -9064,39 +8798,7 @@
           <w:i/>
           <w:iCs/>
         </w:rPr>
-        <w:t xml:space="preserve">nombre, cantidad, </w:t>
-      </w:r>
-      <w:proofErr w:type="spellStart"/>
-      <w:r>
-        <w:rPr>
-          <w:i/>
-          <w:iCs/>
-        </w:rPr>
-        <w:t>stockMínimo</w:t>
-      </w:r>
-      <w:proofErr w:type="spellEnd"/>
-      <w:r>
-        <w:rPr>
-          <w:i/>
-          <w:iCs/>
-        </w:rPr>
-        <w:t xml:space="preserve">, </w:t>
-      </w:r>
-      <w:proofErr w:type="spellStart"/>
-      <w:r>
-        <w:rPr>
-          <w:i/>
-          <w:iCs/>
-        </w:rPr>
-        <w:t>stockMáximo</w:t>
-      </w:r>
-      <w:proofErr w:type="spellEnd"/>
-      <w:r>
-        <w:rPr>
-          <w:i/>
-          <w:iCs/>
-        </w:rPr>
-        <w:t>, etc.</w:t>
+        <w:t>nombre, cantidad, stockMínimo, stockMáximo, etc.</w:t>
       </w:r>
       <w:r>
         <w:t>)</w:t>
@@ -9394,15 +9096,7 @@
         <w:t>POS</w:t>
       </w:r>
       <w:r>
-        <w:t xml:space="preserve">: Point </w:t>
-      </w:r>
-      <w:proofErr w:type="spellStart"/>
-      <w:r>
-        <w:t>of</w:t>
-      </w:r>
-      <w:proofErr w:type="spellEnd"/>
-      <w:r>
-        <w:t xml:space="preserve"> sale. Se refiere al Sistema de transacciones de ventas utilizados para procesar los pagos con tarjetas.</w:t>
+        <w:t>: Point of sale. Se refiere al Sistema de transacciones de ventas utilizados para procesar los pagos con tarjetas.</w:t>
       </w:r>
     </w:p>
     <w:p>
@@ -9488,7 +9182,6 @@
           <w:numId w:val="35"/>
         </w:numPr>
       </w:pPr>
-      <w:proofErr w:type="spellStart"/>
       <w:r>
         <w:rPr>
           <w:b/>
@@ -9496,7 +9189,6 @@
         </w:rPr>
         <w:t>Ing</w:t>
       </w:r>
-      <w:proofErr w:type="spellEnd"/>
       <w:r>
         <w:t>: Ingrediente.</w:t>
       </w:r>
@@ -9509,7 +9201,6 @@
           <w:numId w:val="35"/>
         </w:numPr>
       </w:pPr>
-      <w:proofErr w:type="spellStart"/>
       <w:r>
         <w:rPr>
           <w:b/>
@@ -9517,7 +9208,6 @@
         </w:rPr>
         <w:t>Prod</w:t>
       </w:r>
-      <w:proofErr w:type="spellEnd"/>
       <w:r>
         <w:t>: Producto.</w:t>
       </w:r>
@@ -9726,13 +9416,8 @@
               <w:jc w:val="center"/>
             </w:pPr>
             <w:r>
-              <w:t xml:space="preserve">Salas, </w:t>
-            </w:r>
-            <w:proofErr w:type="spellStart"/>
-            <w:r>
-              <w:t>Mariajose</w:t>
-            </w:r>
-            <w:proofErr w:type="spellEnd"/>
+              <w:t>Salas, Mariajose</w:t>
+            </w:r>
           </w:p>
         </w:tc>
         <w:tc>
@@ -9745,13 +9430,8 @@
               <w:jc w:val="center"/>
             </w:pPr>
             <w:r>
-              <w:t xml:space="preserve">QA </w:t>
-            </w:r>
-            <w:proofErr w:type="spellStart"/>
-            <w:r>
-              <w:t>analyst</w:t>
-            </w:r>
-            <w:proofErr w:type="spellEnd"/>
+              <w:t>QA analyst</w:t>
+            </w:r>
           </w:p>
         </w:tc>
         <w:tc>
@@ -9775,19 +9455,9 @@
             <w:pPr>
               <w:jc w:val="center"/>
             </w:pPr>
-            <w:proofErr w:type="spellStart"/>
-            <w:r>
-              <w:t>Kass</w:t>
-            </w:r>
-            <w:proofErr w:type="spellEnd"/>
-            <w:r>
-              <w:t xml:space="preserve"> Hanna, </w:t>
-            </w:r>
-            <w:proofErr w:type="spellStart"/>
-            <w:r>
-              <w:t>Maria</w:t>
-            </w:r>
-            <w:proofErr w:type="spellEnd"/>
+            <w:r>
+              <w:t>Kass Hanna, Maria</w:t>
+            </w:r>
           </w:p>
         </w:tc>
         <w:tc>
@@ -9800,13 +9470,8 @@
               <w:jc w:val="center"/>
             </w:pPr>
             <w:r>
-              <w:t xml:space="preserve">Lead </w:t>
-            </w:r>
-            <w:proofErr w:type="spellStart"/>
-            <w:r>
-              <w:t>Developer</w:t>
-            </w:r>
-            <w:proofErr w:type="spellEnd"/>
+              <w:t>Lead Developer</w:t>
+            </w:r>
           </w:p>
         </w:tc>
         <w:tc>
@@ -9815,23 +9480,7 @@
           </w:tcPr>
           <w:p>
             <w:r>
-              <w:t xml:space="preserve">Desarrollador </w:t>
-            </w:r>
-            <w:proofErr w:type="spellStart"/>
-            <w:r>
-              <w:t>lider</w:t>
-            </w:r>
-            <w:proofErr w:type="spellEnd"/>
-            <w:r>
-              <w:t xml:space="preserve"> del Proyecto. Supervisa y dirige las etapas </w:t>
-            </w:r>
-            <w:proofErr w:type="spellStart"/>
-            <w:r>
-              <w:t>mas</w:t>
-            </w:r>
-            <w:proofErr w:type="spellEnd"/>
-            <w:r>
-              <w:t xml:space="preserve"> importantes del desarrollo del sistema</w:t>
+              <w:t>Desarrollador lider del Proyecto. Supervisa y dirige las etapas mas importantes del desarrollo del sistema</w:t>
             </w:r>
           </w:p>
         </w:tc>
@@ -9860,19 +9509,9 @@
             <w:pPr>
               <w:jc w:val="center"/>
             </w:pPr>
-            <w:proofErr w:type="spellStart"/>
-            <w:r>
-              <w:t>Frontend</w:t>
-            </w:r>
-            <w:proofErr w:type="spellEnd"/>
-            <w:r>
-              <w:t xml:space="preserve"> </w:t>
-            </w:r>
-            <w:proofErr w:type="spellStart"/>
-            <w:r>
-              <w:t>developer</w:t>
-            </w:r>
-            <w:proofErr w:type="spellEnd"/>
+            <w:r>
+              <w:t>Frontend developer</w:t>
+            </w:r>
           </w:p>
         </w:tc>
         <w:tc>
@@ -10682,23 +10321,7 @@
         <w:ind w:firstLine="709"/>
       </w:pPr>
       <w:r>
-        <w:t xml:space="preserve">El sistema será compatible con el sistema operativo Windows 10 en adelante al ser desarrollado sobre .NET </w:t>
-      </w:r>
-      <w:proofErr w:type="spellStart"/>
-      <w:r>
-        <w:t>framework</w:t>
-      </w:r>
-      <w:proofErr w:type="spellEnd"/>
-      <w:r>
-        <w:t xml:space="preserve"> 4.8 usando </w:t>
-      </w:r>
-      <w:proofErr w:type="spellStart"/>
-      <w:r>
-        <w:t>Winforms</w:t>
-      </w:r>
-      <w:proofErr w:type="spellEnd"/>
-      <w:r>
-        <w:t>. Este funcionará con SQL server 16.01115.1. No se garantiza compatibilidad con versiones futuras de dichos entornos de desarrollo, pero se podrán hacer modificaciones para soportar estas.</w:t>
+        <w:t>El sistema será compatible con el sistema operativo Windows 10 en adelante al ser desarrollado sobre .NET framework 4.8 usando Winforms. Este funcionará con SQL server 16.01115.1. No se garantiza compatibilidad con versiones futuras de dichos entornos de desarrollo, pero se podrán hacer modificaciones para soportar estas.</w:t>
       </w:r>
     </w:p>
     <w:p>
@@ -10758,23 +10381,7 @@
         <w:ind w:firstLine="709"/>
       </w:pPr>
       <w:r>
-        <w:t xml:space="preserve">Se deberá contar con Windows 10 de 32 o 64 bits para las </w:t>
-      </w:r>
-      <w:proofErr w:type="spellStart"/>
-      <w:r>
-        <w:t>PCs</w:t>
-      </w:r>
-      <w:proofErr w:type="spellEnd"/>
-      <w:r>
-        <w:t xml:space="preserve">, Microsoft SQL server 2022 Standard </w:t>
-      </w:r>
-      <w:proofErr w:type="spellStart"/>
-      <w:r>
-        <w:t>Edition</w:t>
-      </w:r>
-      <w:proofErr w:type="spellEnd"/>
-      <w:r>
-        <w:t xml:space="preserve"> y conexión LAN. Se deberá contar con al menos 8GB de </w:t>
+        <w:t xml:space="preserve">Se deberá contar con Windows 10 de 32 o 64 bits para las PCs, Microsoft SQL server 2022 Standard Edition y conexión LAN. Se deberá contar con al menos 8GB de </w:t>
       </w:r>
       <w:r>
         <w:t>RAM para el correcto desempeño del sistema y contar con 1GB de almacenamiento. Deberá tener acceso a internet para el procesamiento de los pagos y las consultas a realizar con los proveedores.</w:t>
@@ -10964,7 +10571,7 @@
           <w:noProof/>
         </w:rPr>
         <w:drawing>
-          <wp:inline distT="0" distB="0" distL="0" distR="0" wp14:anchorId="6D5BACDD" wp14:editId="651562DF">
+          <wp:inline distT="0" distB="0" distL="0" distR="0" wp14:anchorId="6D5BACDD" wp14:editId="612C4B80">
             <wp:extent cx="6514741" cy="4857008"/>
             <wp:effectExtent l="0" t="0" r="635" b="1270"/>
             <wp:docPr id="849484875" name="Picture 1" descr="A diagram of a computer program&#10;&#10;Description automatically generated with medium confidence"/>
@@ -11026,7 +10633,7 @@
           <w:noProof/>
         </w:rPr>
         <w:drawing>
-          <wp:inline distT="0" distB="0" distL="0" distR="0" wp14:anchorId="574FE3E9" wp14:editId="5D8226BF">
+          <wp:inline distT="0" distB="0" distL="0" distR="0" wp14:anchorId="574FE3E9" wp14:editId="4C973DD7">
             <wp:extent cx="7263993" cy="4630338"/>
             <wp:effectExtent l="0" t="0" r="0" b="0"/>
             <wp:docPr id="597092080" name="Picture 2" descr="A computer screen shot of a computer flowchart&#10;&#10;Description automatically generated"/>
@@ -11088,7 +10695,7 @@
           <w:noProof/>
         </w:rPr>
         <w:drawing>
-          <wp:inline distT="0" distB="0" distL="0" distR="0" wp14:anchorId="47458588" wp14:editId="55DEC03F">
+          <wp:inline distT="0" distB="0" distL="0" distR="0" wp14:anchorId="47458588" wp14:editId="19D64810">
             <wp:extent cx="5786323" cy="4639184"/>
             <wp:effectExtent l="0" t="0" r="5080" b="9525"/>
             <wp:docPr id="1528686912" name="Picture 3" descr="A screenshot of a computer flowchart&#10;&#10;Description automatically generated"/>
@@ -11150,7 +10757,7 @@
           <w:noProof/>
         </w:rPr>
         <w:drawing>
-          <wp:inline distT="0" distB="0" distL="0" distR="0" wp14:anchorId="043334C1" wp14:editId="1052DC6B">
+          <wp:inline distT="0" distB="0" distL="0" distR="0" wp14:anchorId="043334C1" wp14:editId="69771E67">
             <wp:extent cx="9425653" cy="4645152"/>
             <wp:effectExtent l="0" t="0" r="4445" b="3175"/>
             <wp:docPr id="735690052" name="Picture 4" descr="A diagram of a computer code&#10;&#10;Description automatically generated with medium confidence"/>
@@ -11349,7 +10956,7 @@
           <w:noProof/>
         </w:rPr>
         <w:drawing>
-          <wp:inline distT="0" distB="0" distL="0" distR="0" wp14:anchorId="23B0ADD7" wp14:editId="628B2D39">
+          <wp:inline distT="0" distB="0" distL="0" distR="0" wp14:anchorId="23B0ADD7" wp14:editId="2B8A088F">
             <wp:extent cx="6738153" cy="4393870"/>
             <wp:effectExtent l="0" t="0" r="5715" b="6985"/>
             <wp:docPr id="2142359031" name="Picture 2"/>
@@ -12152,10 +11759,10 @@
           <w:noProof/>
         </w:rPr>
         <w:drawing>
-          <wp:inline distT="0" distB="0" distL="0" distR="0" wp14:anchorId="57FDD96C" wp14:editId="65952F84">
+          <wp:inline distT="0" distB="0" distL="0" distR="0" wp14:anchorId="024FC40C" wp14:editId="456B5E74">
             <wp:extent cx="5760085" cy="6694170"/>
             <wp:effectExtent l="0" t="0" r="0" b="0"/>
-            <wp:docPr id="1623451715" name="Picture 7" descr="A diagram of a computer&#10;&#10;Description automatically generated"/>
+            <wp:docPr id="1414061232" name="Picture 1" descr="A diagram of a flowchart&#10;&#10;Description automatically generated"/>
             <wp:cNvGraphicFramePr>
               <a:graphicFrameLocks xmlns:a="http://schemas.openxmlformats.org/drawingml/2006/main" noChangeAspect="1"/>
             </wp:cNvGraphicFramePr>
@@ -12163,7 +11770,7 @@
               <a:graphicData uri="http://schemas.openxmlformats.org/drawingml/2006/picture">
                 <pic:pic xmlns:pic="http://schemas.openxmlformats.org/drawingml/2006/picture">
                   <pic:nvPicPr>
-                    <pic:cNvPr id="1623451715" name="Picture 7" descr="A diagram of a computer&#10;&#10;Description automatically generated"/>
+                    <pic:cNvPr id="1414061232" name="Picture 1" descr="A diagram of a flowchart&#10;&#10;Description automatically generated"/>
                     <pic:cNvPicPr/>
                   </pic:nvPicPr>
                   <pic:blipFill>
@@ -14518,7 +14125,7 @@
           <w:noProof/>
         </w:rPr>
         <w:drawing>
-          <wp:inline distT="0" distB="0" distL="0" distR="0" wp14:anchorId="544DD906" wp14:editId="7634CC36">
+          <wp:inline distT="0" distB="0" distL="0" distR="0" wp14:anchorId="544DD906" wp14:editId="2BB3CB46">
             <wp:extent cx="5760085" cy="7632065"/>
             <wp:effectExtent l="0" t="0" r="0" b="6985"/>
             <wp:docPr id="1693162692" name="Picture 10"/>
@@ -14895,7 +14502,13 @@
     <w:p/>
     <w:p>
       <w:r>
-        <w:t>Se registro el pago del pedido en el sistema.</w:t>
+        <w:t>Se registr</w:t>
+      </w:r>
+      <w:r>
+        <w:t>ó</w:t>
+      </w:r>
+      <w:r>
+        <w:t xml:space="preserve"> el pago del pedido en el sistema.</w:t>
       </w:r>
     </w:p>
     <w:p/>
@@ -15640,7 +15253,7 @@
           <w:noProof/>
         </w:rPr>
         <w:drawing>
-          <wp:inline distT="0" distB="0" distL="0" distR="0" wp14:anchorId="3DA214C5" wp14:editId="7BF4B79C">
+          <wp:inline distT="0" distB="0" distL="0" distR="0" wp14:anchorId="3DA214C5" wp14:editId="13A13D27">
             <wp:extent cx="5760085" cy="7345680"/>
             <wp:effectExtent l="0" t="0" r="0" b="7620"/>
             <wp:docPr id="889099138" name="Picture 13" descr="A diagram of a computer program&#10;&#10;Description automatically generated"/>
@@ -16716,7 +16329,7 @@
           <w:noProof/>
         </w:rPr>
         <w:drawing>
-          <wp:inline distT="0" distB="0" distL="0" distR="0" wp14:anchorId="6C5A48D7" wp14:editId="48FF0F24">
+          <wp:inline distT="0" distB="0" distL="0" distR="0" wp14:anchorId="6C5A48D7" wp14:editId="59830D47">
             <wp:extent cx="5760085" cy="4942840"/>
             <wp:effectExtent l="0" t="0" r="0" b="0"/>
             <wp:docPr id="65366117" name="Picture 17"/>
@@ -17746,7 +17359,7 @@
           <w:noProof/>
         </w:rPr>
         <w:drawing>
-          <wp:inline distT="0" distB="0" distL="0" distR="0" wp14:anchorId="1C504486" wp14:editId="49CC9864">
+          <wp:inline distT="0" distB="0" distL="0" distR="0" wp14:anchorId="1C504486" wp14:editId="43136128">
             <wp:extent cx="5760085" cy="4582160"/>
             <wp:effectExtent l="0" t="0" r="0" b="8890"/>
             <wp:docPr id="1409099484" name="Picture 21" descr="A diagram of a project&#10;&#10;Description automatically generated"/>
@@ -18357,21 +17970,7 @@
               <w:rPr>
                 <w:rFonts w:cs="Arial"/>
               </w:rPr>
-              <w:t xml:space="preserve">por </w:t>
-            </w:r>
-            <w:proofErr w:type="spellStart"/>
-            <w:r>
-              <w:rPr>
-                <w:rFonts w:cs="Arial"/>
-              </w:rPr>
-              <w:t>ultima</w:t>
-            </w:r>
-            <w:proofErr w:type="spellEnd"/>
-            <w:r>
-              <w:rPr>
-                <w:rFonts w:cs="Arial"/>
-              </w:rPr>
-              <w:t xml:space="preserve"> vez y lo da por terminado.</w:t>
+              <w:t>por ultima vez y lo da por terminado.</w:t>
             </w:r>
           </w:p>
         </w:tc>
@@ -19344,21 +18943,7 @@
               <w:rPr>
                 <w:rFonts w:cs="Arial"/>
               </w:rPr>
-              <w:t xml:space="preserve">: EL usuario verifica el pedido por </w:t>
-            </w:r>
-            <w:proofErr w:type="spellStart"/>
-            <w:r>
-              <w:rPr>
-                <w:rFonts w:cs="Arial"/>
-              </w:rPr>
-              <w:t>ultima</w:t>
-            </w:r>
-            <w:proofErr w:type="spellEnd"/>
-            <w:r>
-              <w:rPr>
-                <w:rFonts w:cs="Arial"/>
-              </w:rPr>
-              <w:t xml:space="preserve"> vez y lo da por terminado.</w:t>
+              <w:t>: EL usuario verifica el pedido por ultima vez y lo da por terminado.</w:t>
             </w:r>
           </w:p>
         </w:tc>
@@ -20044,31 +19629,7 @@
         <w:ind w:firstLine="709"/>
       </w:pPr>
       <w:r>
-        <w:t xml:space="preserve">Al ser ADO desconectado, implica que los datos son leídos de la base de datos, se almacenan en un objeto </w:t>
-      </w:r>
-      <w:proofErr w:type="spellStart"/>
-      <w:r>
-        <w:t>DataTable</w:t>
-      </w:r>
-      <w:proofErr w:type="spellEnd"/>
-      <w:r>
-        <w:t xml:space="preserve"> a través del método </w:t>
-      </w:r>
-      <w:proofErr w:type="spellStart"/>
-      <w:r>
-        <w:t>Fill</w:t>
-      </w:r>
-      <w:proofErr w:type="spellEnd"/>
-      <w:r>
-        <w:t xml:space="preserve"> de la clase </w:t>
-      </w:r>
-      <w:proofErr w:type="spellStart"/>
-      <w:r>
-        <w:t>SQLDataAdapter</w:t>
-      </w:r>
-      <w:proofErr w:type="spellEnd"/>
-      <w:r>
-        <w:t xml:space="preserve"> y son manipulados luego de forma offline. Por lo que el tiempo que estamos ocupando la base de datos es muy bajo, logrando un mayor rendimiento al evitar una conexión activa con dicha base. </w:t>
+        <w:t xml:space="preserve">Al ser ADO desconectado, implica que los datos son leídos de la base de datos, se almacenan en un objeto DataTable a través del método Fill de la clase SQLDataAdapter y son manipulados luego de forma offline. Por lo que el tiempo que estamos ocupando la base de datos es muy bajo, logrando un mayor rendimiento al evitar una conexión activa con dicha base. </w:t>
       </w:r>
     </w:p>
     <w:p>
@@ -20309,15 +19870,7 @@
       </w:pPr>
       <w:bookmarkStart w:id="62" w:name="_Toc176820739"/>
       <w:r>
-        <w:t xml:space="preserve">T02. Gestión de Log In / Log </w:t>
-      </w:r>
-      <w:proofErr w:type="spellStart"/>
-      <w:r>
-        <w:t>Out</w:t>
-      </w:r>
-      <w:proofErr w:type="spellEnd"/>
-      <w:r>
-        <w:t xml:space="preserve"> del Sistema</w:t>
+        <w:t>T02. Gestión de Log In / Log Out del Sistema</w:t>
       </w:r>
       <w:bookmarkEnd w:id="62"/>
     </w:p>
@@ -20484,14 +20037,9 @@
         <w:t>Diagrama de secuencia</w:t>
       </w:r>
       <w:r>
-        <w:t xml:space="preserve"> </w:t>
-      </w:r>
-      <w:proofErr w:type="spellStart"/>
-      <w:r>
-        <w:t>Login</w:t>
+        <w:t xml:space="preserve"> Login</w:t>
       </w:r>
       <w:bookmarkEnd w:id="66"/>
-      <w:proofErr w:type="spellEnd"/>
     </w:p>
     <w:p>
       <w:pPr>
@@ -20551,14 +20099,9 @@
       <w:bookmarkStart w:id="67" w:name="_Toc176820744"/>
       <w:r>
         <w:lastRenderedPageBreak/>
-        <w:t xml:space="preserve">Diagrama de secuencia </w:t>
-      </w:r>
-      <w:proofErr w:type="spellStart"/>
-      <w:r>
-        <w:t>Logout</w:t>
+        <w:t>Diagrama de secuencia Logout</w:t>
       </w:r>
       <w:bookmarkEnd w:id="67"/>
-      <w:proofErr w:type="spellEnd"/>
     </w:p>
     <w:p>
       <w:pPr>
@@ -20696,19 +20239,9 @@
       <w:r>
         <w:t>(</w:t>
       </w:r>
-      <w:proofErr w:type="spellStart"/>
-      <w:r>
-        <w:t>Secure</w:t>
-      </w:r>
-      <w:proofErr w:type="spellEnd"/>
-      <w:r>
-        <w:t xml:space="preserve"> Hash </w:t>
-      </w:r>
-      <w:proofErr w:type="spellStart"/>
-      <w:r>
-        <w:t>Algorithm</w:t>
-      </w:r>
-      <w:proofErr w:type="spellEnd"/>
+      <w:r>
+        <w:t>Secure Hash Algorithm</w:t>
+      </w:r>
       <w:r>
         <w:t xml:space="preserve"> </w:t>
       </w:r>
@@ -20745,23 +20278,7 @@
         <w:t xml:space="preserve"> mediante una llave única privada para la encriptación la cual será almacenada de forma segura en el equipo principal del restaurante.</w:t>
       </w:r>
       <w:r>
-        <w:t xml:space="preserve"> El modo de cifrado será el CBC (del inglés </w:t>
-      </w:r>
-      <w:proofErr w:type="spellStart"/>
-      <w:r>
-        <w:t>Cipher</w:t>
-      </w:r>
-      <w:proofErr w:type="spellEnd"/>
-      <w:r>
-        <w:t xml:space="preserve"> Block </w:t>
-      </w:r>
-      <w:proofErr w:type="spellStart"/>
-      <w:r>
-        <w:t>Chainning</w:t>
-      </w:r>
-      <w:proofErr w:type="spellEnd"/>
-      <w:r>
-        <w:t>). Este funciona de la siguiente manera:</w:t>
+        <w:t xml:space="preserve"> El modo de cifrado será el CBC (del inglés Cipher Block Chainning). Este funciona de la siguiente manera:</w:t>
       </w:r>
     </w:p>
     <w:p>
@@ -20934,17 +20451,8 @@
         <w:ind w:firstLine="709"/>
       </w:pPr>
       <w:r>
-        <w:t xml:space="preserve">El rol </w:t>
-      </w:r>
-      <w:proofErr w:type="spellStart"/>
-      <w:r>
-        <w:t>mas</w:t>
-      </w:r>
-      <w:proofErr w:type="spellEnd"/>
-      <w:r>
-        <w:t xml:space="preserve"> importante es el </w:t>
-      </w:r>
-      <w:proofErr w:type="spellStart"/>
+        <w:t xml:space="preserve">El rol mas importante es el </w:t>
+      </w:r>
       <w:r>
         <w:rPr>
           <w:b/>
@@ -20952,7 +20460,6 @@
         </w:rPr>
         <w:t>admin</w:t>
       </w:r>
-      <w:proofErr w:type="spellEnd"/>
       <w:r>
         <w:t>, siendo este quien posee acceso total a las funcionalidades del sistema y quien se encarga inicialmente de asignarle los permisos a los demás usuarios. Si bien los permisos atómicos, digase los permisos que habilitan individualmente una sección del software, son fijos</w:t>
       </w:r>
@@ -21213,7 +20720,6 @@
                 <w14:ligatures w14:val="none"/>
               </w:rPr>
             </w:pPr>
-            <w:proofErr w:type="spellStart"/>
             <w:r>
               <w:rPr>
                 <w:rFonts w:ascii="Aptos Narrow" w:eastAsia="Times New Roman" w:hAnsi="Aptos Narrow" w:cs="Times New Roman"/>
@@ -21224,7 +20730,6 @@
               </w:rPr>
               <w:t>CrearPedido</w:t>
             </w:r>
-            <w:proofErr w:type="spellEnd"/>
           </w:p>
         </w:tc>
         <w:tc>
@@ -21334,7 +20839,6 @@
                 <w14:ligatures w14:val="none"/>
               </w:rPr>
             </w:pPr>
-            <w:proofErr w:type="spellStart"/>
             <w:r>
               <w:rPr>
                 <w:rFonts w:ascii="Aptos Narrow" w:eastAsia="Times New Roman" w:hAnsi="Aptos Narrow" w:cs="Times New Roman"/>
@@ -21345,7 +20849,6 @@
               </w:rPr>
               <w:t>VerPedidos</w:t>
             </w:r>
-            <w:proofErr w:type="spellEnd"/>
           </w:p>
         </w:tc>
         <w:tc>
@@ -21455,7 +20958,6 @@
                 <w14:ligatures w14:val="none"/>
               </w:rPr>
             </w:pPr>
-            <w:proofErr w:type="spellStart"/>
             <w:r>
               <w:rPr>
                 <w:rFonts w:ascii="Aptos Narrow" w:eastAsia="Times New Roman" w:hAnsi="Aptos Narrow" w:cs="Times New Roman"/>
@@ -21466,7 +20968,6 @@
               </w:rPr>
               <w:t>CobrarPedido</w:t>
             </w:r>
-            <w:proofErr w:type="spellEnd"/>
           </w:p>
         </w:tc>
         <w:tc>
@@ -21695,7 +21196,6 @@
                 <w14:ligatures w14:val="none"/>
               </w:rPr>
             </w:pPr>
-            <w:proofErr w:type="spellStart"/>
             <w:r>
               <w:rPr>
                 <w:rFonts w:ascii="Aptos Narrow" w:eastAsia="Times New Roman" w:hAnsi="Aptos Narrow" w:cs="Times New Roman"/>
@@ -21706,7 +21206,6 @@
               </w:rPr>
               <w:t>JefeDeCocina</w:t>
             </w:r>
-            <w:proofErr w:type="spellEnd"/>
           </w:p>
         </w:tc>
         <w:tc>
@@ -21816,7 +21315,6 @@
                 <w14:ligatures w14:val="none"/>
               </w:rPr>
             </w:pPr>
-            <w:proofErr w:type="spellStart"/>
             <w:r>
               <w:rPr>
                 <w:rFonts w:ascii="Aptos Narrow" w:eastAsia="Times New Roman" w:hAnsi="Aptos Narrow" w:cs="Times New Roman"/>
@@ -21827,7 +21325,6 @@
               </w:rPr>
               <w:t>Admin</w:t>
             </w:r>
-            <w:proofErr w:type="spellEnd"/>
           </w:p>
         </w:tc>
         <w:tc>
@@ -21937,7 +21434,6 @@
                 <w14:ligatures w14:val="none"/>
               </w:rPr>
             </w:pPr>
-            <w:proofErr w:type="spellStart"/>
             <w:r>
               <w:rPr>
                 <w:rFonts w:ascii="Aptos Narrow" w:eastAsia="Times New Roman" w:hAnsi="Aptos Narrow" w:cs="Times New Roman"/>
@@ -21948,7 +21444,6 @@
               </w:rPr>
               <w:t>VerProductos</w:t>
             </w:r>
-            <w:proofErr w:type="spellEnd"/>
           </w:p>
         </w:tc>
         <w:tc>
@@ -22058,7 +21553,6 @@
                 <w14:ligatures w14:val="none"/>
               </w:rPr>
             </w:pPr>
-            <w:proofErr w:type="spellStart"/>
             <w:r>
               <w:rPr>
                 <w:rFonts w:ascii="Aptos Narrow" w:eastAsia="Times New Roman" w:hAnsi="Aptos Narrow" w:cs="Times New Roman"/>
@@ -22069,7 +21563,6 @@
               </w:rPr>
               <w:t>VerIngredientes</w:t>
             </w:r>
-            <w:proofErr w:type="spellEnd"/>
           </w:p>
         </w:tc>
         <w:tc>
@@ -22179,7 +21672,6 @@
                 <w14:ligatures w14:val="none"/>
               </w:rPr>
             </w:pPr>
-            <w:proofErr w:type="spellStart"/>
             <w:r>
               <w:rPr>
                 <w:rFonts w:ascii="Aptos Narrow" w:eastAsia="Times New Roman" w:hAnsi="Aptos Narrow" w:cs="Times New Roman"/>
@@ -22190,7 +21682,6 @@
               </w:rPr>
               <w:t>NotificarPedidoListo</w:t>
             </w:r>
-            <w:proofErr w:type="spellEnd"/>
           </w:p>
         </w:tc>
         <w:tc>
@@ -22300,7 +21791,6 @@
                 <w14:ligatures w14:val="none"/>
               </w:rPr>
             </w:pPr>
-            <w:proofErr w:type="spellStart"/>
             <w:r>
               <w:rPr>
                 <w:rFonts w:ascii="Aptos Narrow" w:eastAsia="Times New Roman" w:hAnsi="Aptos Narrow" w:cs="Times New Roman"/>
@@ -22311,7 +21801,6 @@
               </w:rPr>
               <w:t>VerificarPedido</w:t>
             </w:r>
-            <w:proofErr w:type="spellEnd"/>
           </w:p>
         </w:tc>
         <w:tc>
@@ -22421,7 +21910,6 @@
                 <w14:ligatures w14:val="none"/>
               </w:rPr>
             </w:pPr>
-            <w:proofErr w:type="spellStart"/>
             <w:r>
               <w:rPr>
                 <w:rFonts w:ascii="Aptos Narrow" w:eastAsia="Times New Roman" w:hAnsi="Aptos Narrow" w:cs="Times New Roman"/>
@@ -22432,7 +21920,6 @@
               </w:rPr>
               <w:t>GenerarComanda</w:t>
             </w:r>
-            <w:proofErr w:type="spellEnd"/>
           </w:p>
         </w:tc>
         <w:tc>
@@ -22542,7 +22029,6 @@
                 <w14:ligatures w14:val="none"/>
               </w:rPr>
             </w:pPr>
-            <w:proofErr w:type="spellStart"/>
             <w:r>
               <w:rPr>
                 <w:rFonts w:ascii="Aptos Narrow" w:eastAsia="Times New Roman" w:hAnsi="Aptos Narrow" w:cs="Times New Roman"/>
@@ -22553,7 +22039,6 @@
               </w:rPr>
               <w:t>VerComanda</w:t>
             </w:r>
-            <w:proofErr w:type="spellEnd"/>
           </w:p>
         </w:tc>
         <w:tc>
@@ -22663,7 +22148,6 @@
                 <w14:ligatures w14:val="none"/>
               </w:rPr>
             </w:pPr>
-            <w:proofErr w:type="spellStart"/>
             <w:r>
               <w:rPr>
                 <w:rFonts w:ascii="Aptos Narrow" w:eastAsia="Times New Roman" w:hAnsi="Aptos Narrow" w:cs="Times New Roman"/>
@@ -22674,7 +22158,6 @@
               </w:rPr>
               <w:t>GestorUsuario</w:t>
             </w:r>
-            <w:proofErr w:type="spellEnd"/>
           </w:p>
         </w:tc>
         <w:tc>
@@ -22784,7 +22267,6 @@
                 <w14:ligatures w14:val="none"/>
               </w:rPr>
             </w:pPr>
-            <w:proofErr w:type="spellStart"/>
             <w:r>
               <w:rPr>
                 <w:rFonts w:ascii="Aptos Narrow" w:eastAsia="Times New Roman" w:hAnsi="Aptos Narrow" w:cs="Times New Roman"/>
@@ -22795,7 +22277,6 @@
               </w:rPr>
               <w:t>GestorPerfil</w:t>
             </w:r>
-            <w:proofErr w:type="spellEnd"/>
           </w:p>
         </w:tc>
         <w:tc>
@@ -22905,7 +22386,6 @@
                 <w14:ligatures w14:val="none"/>
               </w:rPr>
             </w:pPr>
-            <w:proofErr w:type="spellStart"/>
             <w:r>
               <w:rPr>
                 <w:rFonts w:ascii="Aptos Narrow" w:eastAsia="Times New Roman" w:hAnsi="Aptos Narrow" w:cs="Times New Roman"/>
@@ -22916,7 +22396,6 @@
               </w:rPr>
               <w:t>GestorIdioma</w:t>
             </w:r>
-            <w:proofErr w:type="spellEnd"/>
           </w:p>
         </w:tc>
         <w:tc>
@@ -23026,7 +22505,6 @@
                 <w14:ligatures w14:val="none"/>
               </w:rPr>
             </w:pPr>
-            <w:proofErr w:type="spellStart"/>
             <w:r>
               <w:rPr>
                 <w:rFonts w:ascii="Aptos Narrow" w:eastAsia="Times New Roman" w:hAnsi="Aptos Narrow" w:cs="Times New Roman"/>
@@ -23037,7 +22515,6 @@
               </w:rPr>
               <w:t>GestionarAdmin</w:t>
             </w:r>
-            <w:proofErr w:type="spellEnd"/>
           </w:p>
         </w:tc>
         <w:tc>
@@ -23147,7 +22624,6 @@
                 <w14:ligatures w14:val="none"/>
               </w:rPr>
             </w:pPr>
-            <w:proofErr w:type="spellStart"/>
             <w:r>
               <w:rPr>
                 <w:rFonts w:ascii="Aptos Narrow" w:eastAsia="Times New Roman" w:hAnsi="Aptos Narrow" w:cs="Times New Roman"/>
@@ -23158,7 +22634,6 @@
               </w:rPr>
               <w:t>GestionarCatalogos</w:t>
             </w:r>
-            <w:proofErr w:type="spellEnd"/>
           </w:p>
         </w:tc>
         <w:tc>
@@ -23268,7 +22743,6 @@
                 <w14:ligatures w14:val="none"/>
               </w:rPr>
             </w:pPr>
-            <w:proofErr w:type="spellStart"/>
             <w:r>
               <w:rPr>
                 <w:rFonts w:ascii="Aptos Narrow" w:eastAsia="Times New Roman" w:hAnsi="Aptos Narrow" w:cs="Times New Roman"/>
@@ -23279,7 +22753,6 @@
               </w:rPr>
               <w:t>GestionarPedido</w:t>
             </w:r>
-            <w:proofErr w:type="spellEnd"/>
           </w:p>
         </w:tc>
         <w:tc>
@@ -23627,7 +23100,6 @@
                 <w14:ligatures w14:val="none"/>
               </w:rPr>
             </w:pPr>
-            <w:proofErr w:type="spellStart"/>
             <w:r>
               <w:rPr>
                 <w:rFonts w:ascii="Aptos Narrow" w:eastAsia="Times New Roman" w:hAnsi="Aptos Narrow" w:cs="Times New Roman"/>
@@ -23638,7 +23110,6 @@
               </w:rPr>
               <w:t>GestionarComanda</w:t>
             </w:r>
-            <w:proofErr w:type="spellEnd"/>
           </w:p>
         </w:tc>
         <w:tc>
@@ -23748,7 +23219,6 @@
                 <w14:ligatures w14:val="none"/>
               </w:rPr>
             </w:pPr>
-            <w:proofErr w:type="spellStart"/>
             <w:r>
               <w:rPr>
                 <w:rFonts w:ascii="Aptos Narrow" w:eastAsia="Times New Roman" w:hAnsi="Aptos Narrow" w:cs="Times New Roman"/>
@@ -23759,7 +23229,6 @@
               </w:rPr>
               <w:t>VerPedidosRegistrados</w:t>
             </w:r>
-            <w:proofErr w:type="spellEnd"/>
           </w:p>
         </w:tc>
         <w:tc>
@@ -23869,7 +23338,6 @@
                 <w14:ligatures w14:val="none"/>
               </w:rPr>
             </w:pPr>
-            <w:proofErr w:type="spellStart"/>
             <w:r>
               <w:rPr>
                 <w:rFonts w:ascii="Aptos Narrow" w:eastAsia="Times New Roman" w:hAnsi="Aptos Narrow" w:cs="Times New Roman"/>
@@ -23880,7 +23348,6 @@
               </w:rPr>
               <w:t>VerPedidosEnCurso</w:t>
             </w:r>
-            <w:proofErr w:type="spellEnd"/>
           </w:p>
         </w:tc>
         <w:tc>
@@ -23990,7 +23457,6 @@
                 <w14:ligatures w14:val="none"/>
               </w:rPr>
             </w:pPr>
-            <w:proofErr w:type="spellStart"/>
             <w:r>
               <w:rPr>
                 <w:rFonts w:ascii="Aptos Narrow" w:eastAsia="Times New Roman" w:hAnsi="Aptos Narrow" w:cs="Times New Roman"/>
@@ -24001,7 +23467,6 @@
               </w:rPr>
               <w:t>VerPedidosCerrados</w:t>
             </w:r>
-            <w:proofErr w:type="spellEnd"/>
           </w:p>
         </w:tc>
         <w:tc>
@@ -24111,7 +23576,6 @@
                 <w14:ligatures w14:val="none"/>
               </w:rPr>
             </w:pPr>
-            <w:proofErr w:type="spellStart"/>
             <w:r>
               <w:rPr>
                 <w:rFonts w:ascii="Aptos Narrow" w:eastAsia="Times New Roman" w:hAnsi="Aptos Narrow" w:cs="Times New Roman"/>
@@ -24122,7 +23586,6 @@
               </w:rPr>
               <w:t>VerPedidosVerificados</w:t>
             </w:r>
-            <w:proofErr w:type="spellEnd"/>
           </w:p>
         </w:tc>
         <w:tc>
@@ -24232,7 +23695,6 @@
                 <w14:ligatures w14:val="none"/>
               </w:rPr>
             </w:pPr>
-            <w:proofErr w:type="spellStart"/>
             <w:r>
               <w:rPr>
                 <w:rFonts w:ascii="Aptos Narrow" w:eastAsia="Times New Roman" w:hAnsi="Aptos Narrow" w:cs="Times New Roman"/>
@@ -24243,7 +23705,6 @@
               </w:rPr>
               <w:t>VerPedidosListos</w:t>
             </w:r>
-            <w:proofErr w:type="spellEnd"/>
           </w:p>
         </w:tc>
         <w:tc>
@@ -24320,11 +23781,9 @@
           <w:numId w:val="27"/>
         </w:numPr>
       </w:pPr>
-      <w:proofErr w:type="spellStart"/>
       <w:r>
         <w:t>CrearPedido</w:t>
       </w:r>
-      <w:proofErr w:type="spellEnd"/>
     </w:p>
     <w:p>
       <w:pPr>
@@ -24334,11 +23793,9 @@
           <w:numId w:val="27"/>
         </w:numPr>
       </w:pPr>
-      <w:proofErr w:type="spellStart"/>
       <w:r>
         <w:t>VerPedidos</w:t>
       </w:r>
-      <w:proofErr w:type="spellEnd"/>
     </w:p>
     <w:p>
       <w:pPr>
@@ -24348,11 +23805,9 @@
           <w:numId w:val="27"/>
         </w:numPr>
       </w:pPr>
-      <w:proofErr w:type="spellStart"/>
       <w:r>
         <w:t>CobrarPedido</w:t>
       </w:r>
-      <w:proofErr w:type="spellEnd"/>
     </w:p>
     <w:p>
       <w:pPr>
@@ -24362,11 +23817,9 @@
           <w:numId w:val="27"/>
         </w:numPr>
       </w:pPr>
-      <w:proofErr w:type="spellStart"/>
       <w:r>
         <w:t>VerProductos</w:t>
       </w:r>
-      <w:proofErr w:type="spellEnd"/>
     </w:p>
     <w:p>
       <w:pPr>
@@ -24376,11 +23829,9 @@
           <w:numId w:val="27"/>
         </w:numPr>
       </w:pPr>
-      <w:proofErr w:type="spellStart"/>
       <w:r>
         <w:t>GestionarCatalogos</w:t>
       </w:r>
-      <w:proofErr w:type="spellEnd"/>
     </w:p>
     <w:p>
       <w:pPr>
@@ -24390,11 +23841,9 @@
           <w:numId w:val="27"/>
         </w:numPr>
       </w:pPr>
-      <w:proofErr w:type="spellStart"/>
       <w:r>
         <w:t>GestionarPedido</w:t>
       </w:r>
-      <w:proofErr w:type="spellEnd"/>
     </w:p>
     <w:p>
       <w:pPr>
@@ -24404,11 +23853,9 @@
           <w:numId w:val="27"/>
         </w:numPr>
       </w:pPr>
-      <w:proofErr w:type="spellStart"/>
       <w:r>
         <w:t>VerPedidosRegistrados</w:t>
       </w:r>
-      <w:proofErr w:type="spellEnd"/>
     </w:p>
     <w:p>
       <w:pPr>
@@ -24418,11 +23865,9 @@
           <w:numId w:val="27"/>
         </w:numPr>
       </w:pPr>
-      <w:proofErr w:type="spellStart"/>
       <w:r>
         <w:t>VerPedidosEnCurso</w:t>
       </w:r>
-      <w:proofErr w:type="spellEnd"/>
     </w:p>
     <w:p>
       <w:pPr>
@@ -24432,11 +23877,9 @@
           <w:numId w:val="27"/>
         </w:numPr>
       </w:pPr>
-      <w:proofErr w:type="spellStart"/>
       <w:r>
         <w:t>VerPedidosCerrados</w:t>
       </w:r>
-      <w:proofErr w:type="spellEnd"/>
     </w:p>
     <w:p>
       <w:pPr>
@@ -24446,11 +23889,9 @@
           <w:numId w:val="27"/>
         </w:numPr>
       </w:pPr>
-      <w:proofErr w:type="spellStart"/>
       <w:r>
         <w:t>VerPedidosVerificados</w:t>
       </w:r>
-      <w:proofErr w:type="spellEnd"/>
     </w:p>
     <w:p>
       <w:pPr>
@@ -24460,11 +23901,9 @@
           <w:numId w:val="27"/>
         </w:numPr>
       </w:pPr>
-      <w:proofErr w:type="spellStart"/>
       <w:r>
         <w:t>VerPedidosListos</w:t>
       </w:r>
-      <w:proofErr w:type="spellEnd"/>
     </w:p>
     <w:p>
       <w:pPr>
@@ -24483,22 +23922,13 @@
           <w:bCs/>
         </w:rPr>
       </w:pPr>
-      <w:proofErr w:type="spellStart"/>
       <w:r>
         <w:rPr>
           <w:b/>
           <w:bCs/>
         </w:rPr>
         <w:lastRenderedPageBreak/>
-        <w:t>JefeDeCocina</w:t>
-      </w:r>
-      <w:proofErr w:type="spellEnd"/>
-      <w:r>
-        <w:rPr>
-          <w:b/>
-          <w:bCs/>
-        </w:rPr>
-        <w:t>:</w:t>
+        <w:t>JefeDeCocina:</w:t>
       </w:r>
     </w:p>
     <w:p>
@@ -24509,11 +23939,9 @@
           <w:numId w:val="27"/>
         </w:numPr>
       </w:pPr>
-      <w:proofErr w:type="spellStart"/>
       <w:r>
         <w:t>VerPedidos</w:t>
       </w:r>
-      <w:proofErr w:type="spellEnd"/>
     </w:p>
     <w:p>
       <w:pPr>
@@ -24523,11 +23951,9 @@
           <w:numId w:val="27"/>
         </w:numPr>
       </w:pPr>
-      <w:proofErr w:type="spellStart"/>
       <w:r>
         <w:t>VerProductos</w:t>
       </w:r>
-      <w:proofErr w:type="spellEnd"/>
     </w:p>
     <w:p>
       <w:pPr>
@@ -24537,11 +23963,9 @@
           <w:numId w:val="27"/>
         </w:numPr>
       </w:pPr>
-      <w:proofErr w:type="spellStart"/>
       <w:r>
         <w:t>VerIngredientes</w:t>
       </w:r>
-      <w:proofErr w:type="spellEnd"/>
     </w:p>
     <w:p>
       <w:pPr>
@@ -24551,11 +23975,9 @@
           <w:numId w:val="27"/>
         </w:numPr>
       </w:pPr>
-      <w:proofErr w:type="spellStart"/>
       <w:r>
         <w:t>NotificarPedidoListo</w:t>
       </w:r>
-      <w:proofErr w:type="spellEnd"/>
     </w:p>
     <w:p>
       <w:pPr>
@@ -24565,11 +23987,9 @@
           <w:numId w:val="27"/>
         </w:numPr>
       </w:pPr>
-      <w:proofErr w:type="spellStart"/>
       <w:r>
         <w:t>VerificarPedido</w:t>
       </w:r>
-      <w:proofErr w:type="spellEnd"/>
     </w:p>
     <w:p>
       <w:pPr>
@@ -24579,11 +23999,9 @@
           <w:numId w:val="27"/>
         </w:numPr>
       </w:pPr>
-      <w:proofErr w:type="spellStart"/>
       <w:r>
         <w:t>GenerarComanda</w:t>
       </w:r>
-      <w:proofErr w:type="spellEnd"/>
     </w:p>
     <w:p>
       <w:pPr>
@@ -24593,11 +24011,9 @@
           <w:numId w:val="27"/>
         </w:numPr>
       </w:pPr>
-      <w:proofErr w:type="spellStart"/>
       <w:r>
         <w:t>VerComanda</w:t>
       </w:r>
-      <w:proofErr w:type="spellEnd"/>
     </w:p>
     <w:p>
       <w:pPr>
@@ -24607,11 +24023,9 @@
           <w:numId w:val="27"/>
         </w:numPr>
       </w:pPr>
-      <w:proofErr w:type="spellStart"/>
       <w:r>
         <w:t>GestionarCatalogos</w:t>
       </w:r>
-      <w:proofErr w:type="spellEnd"/>
     </w:p>
     <w:p>
       <w:pPr>
@@ -24621,11 +24035,9 @@
           <w:numId w:val="27"/>
         </w:numPr>
       </w:pPr>
-      <w:proofErr w:type="spellStart"/>
       <w:r>
         <w:t>GestionarPedido</w:t>
       </w:r>
-      <w:proofErr w:type="spellEnd"/>
     </w:p>
     <w:p>
       <w:pPr>
@@ -24635,11 +24047,9 @@
           <w:numId w:val="27"/>
         </w:numPr>
       </w:pPr>
-      <w:proofErr w:type="spellStart"/>
       <w:r>
         <w:t>GestionarComanda</w:t>
       </w:r>
-      <w:proofErr w:type="spellEnd"/>
     </w:p>
     <w:p>
       <w:pPr>
@@ -24649,11 +24059,9 @@
           <w:numId w:val="27"/>
         </w:numPr>
       </w:pPr>
-      <w:proofErr w:type="spellStart"/>
       <w:r>
         <w:t>VerPedidosRegistrados</w:t>
       </w:r>
-      <w:proofErr w:type="spellEnd"/>
     </w:p>
     <w:p>
       <w:pPr>
@@ -24663,11 +24071,9 @@
           <w:numId w:val="27"/>
         </w:numPr>
       </w:pPr>
-      <w:proofErr w:type="spellStart"/>
       <w:r>
         <w:t>VerPedidosEnCurso</w:t>
       </w:r>
-      <w:proofErr w:type="spellEnd"/>
     </w:p>
     <w:p>
       <w:pPr>
@@ -24677,11 +24083,9 @@
           <w:numId w:val="27"/>
         </w:numPr>
       </w:pPr>
-      <w:proofErr w:type="spellStart"/>
       <w:r>
         <w:t>VerPedidosCerrados</w:t>
       </w:r>
-      <w:proofErr w:type="spellEnd"/>
     </w:p>
     <w:p>
       <w:pPr>
@@ -24691,11 +24095,9 @@
           <w:numId w:val="27"/>
         </w:numPr>
       </w:pPr>
-      <w:proofErr w:type="spellStart"/>
       <w:r>
         <w:t>VerPedidosVerificados</w:t>
       </w:r>
-      <w:proofErr w:type="spellEnd"/>
     </w:p>
     <w:p>
       <w:pPr>
@@ -24705,11 +24107,9 @@
           <w:numId w:val="27"/>
         </w:numPr>
       </w:pPr>
-      <w:proofErr w:type="spellStart"/>
       <w:r>
         <w:t>VerPedidosListos</w:t>
       </w:r>
-      <w:proofErr w:type="spellEnd"/>
     </w:p>
     <w:p/>
     <w:p>
@@ -24724,21 +24124,12 @@
           <w:bCs/>
         </w:rPr>
       </w:pPr>
-      <w:proofErr w:type="spellStart"/>
       <w:r>
         <w:rPr>
           <w:b/>
           <w:bCs/>
         </w:rPr>
-        <w:t>Admin</w:t>
-      </w:r>
-      <w:proofErr w:type="spellEnd"/>
-      <w:r>
-        <w:rPr>
-          <w:b/>
-          <w:bCs/>
-        </w:rPr>
-        <w:t>:</w:t>
+        <w:t>Admin:</w:t>
       </w:r>
     </w:p>
     <w:p>
@@ -24773,7 +24164,6 @@
           <w:bCs/>
         </w:rPr>
       </w:pPr>
-      <w:proofErr w:type="spellStart"/>
       <w:r>
         <w:rPr>
           <w:b/>
@@ -24781,7 +24171,6 @@
         </w:rPr>
         <w:t>JefeDeCocina</w:t>
       </w:r>
-      <w:proofErr w:type="spellEnd"/>
     </w:p>
     <w:p>
       <w:pPr>
@@ -24791,11 +24180,9 @@
           <w:numId w:val="27"/>
         </w:numPr>
       </w:pPr>
-      <w:proofErr w:type="spellStart"/>
       <w:r>
         <w:t>GestorUsuario</w:t>
       </w:r>
-      <w:proofErr w:type="spellEnd"/>
     </w:p>
     <w:p>
       <w:pPr>
@@ -24805,11 +24192,9 @@
           <w:numId w:val="27"/>
         </w:numPr>
       </w:pPr>
-      <w:proofErr w:type="spellStart"/>
       <w:r>
         <w:t>GestorPerfil</w:t>
       </w:r>
-      <w:proofErr w:type="spellEnd"/>
     </w:p>
     <w:p>
       <w:pPr>
@@ -24819,11 +24204,9 @@
           <w:numId w:val="27"/>
         </w:numPr>
       </w:pPr>
-      <w:proofErr w:type="spellStart"/>
       <w:r>
         <w:t>GestorIdioma</w:t>
       </w:r>
-      <w:proofErr w:type="spellEnd"/>
     </w:p>
     <w:p>
       <w:pPr>
@@ -24833,11 +24216,9 @@
           <w:numId w:val="27"/>
         </w:numPr>
       </w:pPr>
-      <w:proofErr w:type="spellStart"/>
       <w:r>
         <w:t>GestionarAdmin</w:t>
       </w:r>
-      <w:proofErr w:type="spellEnd"/>
     </w:p>
     <w:p/>
     <w:p>
@@ -24868,11 +24249,9 @@
           <w:numId w:val="31"/>
         </w:numPr>
       </w:pPr>
-      <w:proofErr w:type="spellStart"/>
       <w:r>
         <w:t>VerPedidos</w:t>
       </w:r>
-      <w:proofErr w:type="spellEnd"/>
     </w:p>
     <w:p>
       <w:pPr>
@@ -24882,11 +24261,9 @@
           <w:numId w:val="31"/>
         </w:numPr>
       </w:pPr>
-      <w:proofErr w:type="spellStart"/>
       <w:r>
         <w:t>NotificarPedidoListo</w:t>
       </w:r>
-      <w:proofErr w:type="spellEnd"/>
     </w:p>
     <w:p>
       <w:pPr>
@@ -24896,11 +24273,9 @@
           <w:numId w:val="31"/>
         </w:numPr>
       </w:pPr>
-      <w:proofErr w:type="spellStart"/>
       <w:r>
         <w:t>VerComanda</w:t>
       </w:r>
-      <w:proofErr w:type="spellEnd"/>
     </w:p>
     <w:p>
       <w:pPr>
@@ -24910,11 +24285,9 @@
           <w:numId w:val="31"/>
         </w:numPr>
       </w:pPr>
-      <w:proofErr w:type="spellStart"/>
       <w:r>
         <w:t>GestionarPedido</w:t>
       </w:r>
-      <w:proofErr w:type="spellEnd"/>
     </w:p>
     <w:p>
       <w:pPr>
@@ -24924,11 +24297,9 @@
           <w:numId w:val="31"/>
         </w:numPr>
       </w:pPr>
-      <w:proofErr w:type="spellStart"/>
       <w:r>
         <w:t>GestionarComanda</w:t>
       </w:r>
-      <w:proofErr w:type="spellEnd"/>
     </w:p>
     <w:p>
       <w:pPr>
@@ -24938,11 +24309,9 @@
           <w:numId w:val="31"/>
         </w:numPr>
       </w:pPr>
-      <w:proofErr w:type="spellStart"/>
       <w:r>
         <w:t>VerPedidosEnCurso</w:t>
       </w:r>
-      <w:proofErr w:type="spellEnd"/>
     </w:p>
     <w:p/>
     <w:p>
@@ -25142,15 +24511,7 @@
     <w:p/>
     <w:p>
       <w:r>
-        <w:t xml:space="preserve">El sistema le asigna por default a cada un usuario un idioma a través del cual interactuara con la interfaz </w:t>
-      </w:r>
-      <w:proofErr w:type="spellStart"/>
-      <w:r>
-        <w:t>grafica</w:t>
-      </w:r>
-      <w:proofErr w:type="spellEnd"/>
-      <w:r>
-        <w:t xml:space="preserve"> del software. </w:t>
+        <w:t xml:space="preserve">El sistema le asigna por default a cada un usuario un idioma a través del cual interactuara con la interfaz grafica del software. </w:t>
       </w:r>
     </w:p>
     <w:p>
@@ -25161,17 +24522,8 @@
         <w:t>patrón</w:t>
       </w:r>
       <w:r>
-        <w:t xml:space="preserve"> </w:t>
-      </w:r>
-      <w:proofErr w:type="spellStart"/>
-      <w:r>
-        <w:t>observer</w:t>
-      </w:r>
-      <w:proofErr w:type="spellEnd"/>
-      <w:r>
-        <w:t xml:space="preserve"> por medio de la interfaz </w:t>
-      </w:r>
-      <w:proofErr w:type="spellStart"/>
+        <w:t xml:space="preserve"> observer por medio de la interfaz </w:t>
+      </w:r>
       <w:r>
         <w:rPr>
           <w:b/>
@@ -25179,11 +24531,9 @@
         </w:rPr>
         <w:t>IIdiomaObserver</w:t>
       </w:r>
-      <w:proofErr w:type="spellEnd"/>
       <w:r>
         <w:t xml:space="preserve">, la cual es implementada por cada formulario del sistema. En este caso, el papel del observado lo maneja el </w:t>
       </w:r>
-      <w:proofErr w:type="spellStart"/>
       <w:r>
         <w:rPr>
           <w:b/>
@@ -25191,7 +24541,6 @@
         </w:rPr>
         <w:t>SessionManager</w:t>
       </w:r>
-      <w:proofErr w:type="spellEnd"/>
       <w:r>
         <w:t xml:space="preserve"> implementando los métodos:</w:t>
       </w:r>
@@ -25204,38 +24553,16 @@
           <w:numId w:val="31"/>
         </w:numPr>
       </w:pPr>
-      <w:proofErr w:type="spellStart"/>
       <w:r>
         <w:rPr>
           <w:b/>
           <w:bCs/>
         </w:rPr>
-        <w:t>SuscribirObservador</w:t>
-      </w:r>
-      <w:proofErr w:type="spellEnd"/>
-      <w:r>
-        <w:rPr>
-          <w:b/>
-          <w:bCs/>
-        </w:rPr>
-        <w:t xml:space="preserve"> </w:t>
-      </w:r>
-      <w:r>
-        <w:t>(</w:t>
-      </w:r>
-      <w:proofErr w:type="spellStart"/>
-      <w:r>
-        <w:t>IIdiomaObserver</w:t>
-      </w:r>
-      <w:proofErr w:type="spellEnd"/>
-      <w:r>
-        <w:t xml:space="preserve">): </w:t>
-      </w:r>
-      <w:proofErr w:type="spellStart"/>
-      <w:r>
-        <w:t>void</w:t>
-      </w:r>
-      <w:proofErr w:type="spellEnd"/>
+        <w:t xml:space="preserve">SuscribirObservador </w:t>
+      </w:r>
+      <w:r>
+        <w:t>(IIdiomaObserver): void</w:t>
+      </w:r>
     </w:p>
     <w:p>
       <w:pPr>
@@ -25245,38 +24572,16 @@
           <w:numId w:val="31"/>
         </w:numPr>
       </w:pPr>
-      <w:proofErr w:type="spellStart"/>
       <w:r>
         <w:rPr>
           <w:b/>
           <w:bCs/>
         </w:rPr>
-        <w:t>DesuscribirObservador</w:t>
-      </w:r>
-      <w:proofErr w:type="spellEnd"/>
-      <w:r>
-        <w:rPr>
-          <w:b/>
-          <w:bCs/>
-        </w:rPr>
-        <w:t xml:space="preserve"> </w:t>
-      </w:r>
-      <w:r>
-        <w:t>(</w:t>
-      </w:r>
-      <w:proofErr w:type="spellStart"/>
-      <w:r>
-        <w:t>IIdiomaObserver</w:t>
-      </w:r>
-      <w:proofErr w:type="spellEnd"/>
-      <w:r>
-        <w:t xml:space="preserve">): </w:t>
-      </w:r>
-      <w:proofErr w:type="spellStart"/>
-      <w:r>
-        <w:t>void</w:t>
-      </w:r>
-      <w:proofErr w:type="spellEnd"/>
+        <w:t xml:space="preserve">DesuscribirObservador </w:t>
+      </w:r>
+      <w:r>
+        <w:t>(IIdiomaObserver): void</w:t>
+      </w:r>
     </w:p>
     <w:p>
       <w:pPr>
@@ -25294,21 +24599,8 @@
         <w:t xml:space="preserve">Notificar </w:t>
       </w:r>
       <w:r>
-        <w:t>(</w:t>
-      </w:r>
-      <w:proofErr w:type="spellStart"/>
-      <w:r>
-        <w:t>IIdioma</w:t>
-      </w:r>
-      <w:proofErr w:type="spellEnd"/>
-      <w:r>
-        <w:t xml:space="preserve">): </w:t>
-      </w:r>
-      <w:proofErr w:type="spellStart"/>
-      <w:r>
-        <w:t>void</w:t>
-      </w:r>
-      <w:proofErr w:type="spellEnd"/>
+        <w:t>(IIdioma): void</w:t>
+      </w:r>
     </w:p>
     <w:p>
       <w:pPr>
@@ -25318,61 +24610,23 @@
           <w:numId w:val="31"/>
         </w:numPr>
       </w:pPr>
-      <w:proofErr w:type="spellStart"/>
       <w:r>
         <w:rPr>
           <w:b/>
           <w:bCs/>
         </w:rPr>
-        <w:t>CambiarIdioma</w:t>
-      </w:r>
-      <w:proofErr w:type="spellEnd"/>
-      <w:r>
-        <w:rPr>
-          <w:b/>
-          <w:bCs/>
-        </w:rPr>
-        <w:t xml:space="preserve"> </w:t>
-      </w:r>
-      <w:r>
-        <w:t>(</w:t>
-      </w:r>
-      <w:proofErr w:type="spellStart"/>
-      <w:r>
-        <w:t>IIdioma</w:t>
-      </w:r>
-      <w:proofErr w:type="spellEnd"/>
-      <w:r>
-        <w:t xml:space="preserve">): </w:t>
-      </w:r>
-      <w:proofErr w:type="spellStart"/>
-      <w:r>
-        <w:t>void</w:t>
-      </w:r>
-      <w:proofErr w:type="spellEnd"/>
+        <w:t xml:space="preserve">CambiarIdioma </w:t>
+      </w:r>
+      <w:r>
+        <w:t>(IIdioma): void</w:t>
+      </w:r>
     </w:p>
     <w:p>
       <w:pPr>
         <w:ind w:firstLine="360"/>
       </w:pPr>
       <w:r>
-        <w:t xml:space="preserve">Al cargar el </w:t>
-      </w:r>
-      <w:proofErr w:type="spellStart"/>
-      <w:r>
-        <w:t>form</w:t>
-      </w:r>
-      <w:proofErr w:type="spellEnd"/>
-      <w:r>
-        <w:t xml:space="preserve"> principal, este verifica si el usuario está </w:t>
-      </w:r>
-      <w:proofErr w:type="spellStart"/>
-      <w:r>
-        <w:t>loggeado</w:t>
-      </w:r>
-      <w:proofErr w:type="spellEnd"/>
-      <w:r>
-        <w:t xml:space="preserve"> o no, con el fin de cargar el idioma por default del sistema o, en caso de que haya iniciado sesión, se carga el idioma de preferencia del usuario. </w:t>
+        <w:t xml:space="preserve">Al cargar el form principal, este verifica si el usuario está loggeado o no, con el fin de cargar el idioma por default del sistema o, en caso de que haya iniciado sesión, se carga el idioma de preferencia del usuario. </w:t>
       </w:r>
     </w:p>
     <w:p>
@@ -25380,15 +24634,7 @@
         <w:ind w:firstLine="709"/>
       </w:pPr>
       <w:r>
-        <w:t xml:space="preserve">El cambio de idioma se maneja de forma dinámica por medio del menú del </w:t>
-      </w:r>
-      <w:proofErr w:type="spellStart"/>
-      <w:r>
-        <w:t>form</w:t>
-      </w:r>
-      <w:proofErr w:type="spellEnd"/>
-      <w:r>
-        <w:t xml:space="preserve"> principal. A la opcion “</w:t>
+        <w:t>El cambio de idioma se maneja de forma dinámica por medio del menú del form principal. A la opcion “</w:t>
       </w:r>
       <w:r>
         <w:rPr>
@@ -25400,7 +24646,6 @@
       <w:r>
         <w:t xml:space="preserve">” se le agrega en tiempo de ejecución la lista de idiomas guardados en base de datos, y al seleccionar alguno, el </w:t>
       </w:r>
-      <w:proofErr w:type="spellStart"/>
       <w:r>
         <w:rPr>
           <w:b/>
@@ -25408,17 +24653,8 @@
         </w:rPr>
         <w:t>SessionManager</w:t>
       </w:r>
-      <w:proofErr w:type="spellEnd"/>
-      <w:r>
-        <w:t xml:space="preserve"> notifica a cada </w:t>
-      </w:r>
-      <w:proofErr w:type="spellStart"/>
-      <w:r>
-        <w:t>form</w:t>
-      </w:r>
-      <w:proofErr w:type="spellEnd"/>
-      <w:r>
-        <w:t xml:space="preserve"> suscrito.</w:t>
+      <w:r>
+        <w:t xml:space="preserve"> notifica a cada form suscrito.</w:t>
       </w:r>
     </w:p>
     <w:p>
@@ -25593,15 +24829,7 @@
         <w:t>Registro de eventos</w:t>
       </w:r>
       <w:r>
-        <w:t xml:space="preserve"> (</w:t>
-      </w:r>
-      <w:proofErr w:type="spellStart"/>
-      <w:r>
-        <w:t>Backend</w:t>
-      </w:r>
-      <w:proofErr w:type="spellEnd"/>
-      <w:r>
-        <w:t>)</w:t>
+        <w:t xml:space="preserve"> (Backend)</w:t>
       </w:r>
     </w:p>
     <w:p>
@@ -25650,49 +24878,13 @@
         </w:numPr>
       </w:pPr>
       <w:r>
-        <w:t xml:space="preserve">El sistema genera un registro particular para dicha acción, donde recopila los siguientes datos: Fecha, Hora, Usuario, </w:t>
-      </w:r>
-      <w:r>
-        <w:t>Operación</w:t>
-      </w:r>
-      <w:r>
-        <w:t>, M</w:t>
+        <w:t>El sistema genera un registro particular para dicha acción, donde recopila los siguientes datos: Fecha, Hora, Usuario, Operación, M</w:t>
       </w:r>
       <w:r>
         <w:t>ó</w:t>
       </w:r>
       <w:r>
-        <w:t xml:space="preserve">dulo donde se realizó la </w:t>
-      </w:r>
-      <w:r>
-        <w:t>operación</w:t>
-      </w:r>
-      <w:r>
-        <w:t xml:space="preserve">, y Criticidad de la </w:t>
-      </w:r>
-      <w:r>
-        <w:t>operación</w:t>
-      </w:r>
-      <w:r>
-        <w:t xml:space="preserve"> (</w:t>
-      </w:r>
-      <w:r>
-        <w:t>dicha</w:t>
-      </w:r>
-      <w:r>
-        <w:t xml:space="preserve"> criticidad podrá tomar valores entre 1 y </w:t>
-      </w:r>
-      <w:r>
-        <w:t>5</w:t>
-      </w:r>
-      <w:r>
-        <w:t xml:space="preserve">, donde 1 es la mayor y </w:t>
-      </w:r>
-      <w:r>
-        <w:t>5</w:t>
-      </w:r>
-      <w:r>
-        <w:t xml:space="preserve"> la menor).</w:t>
+        <w:t>dulo donde se realizó la operación, y Criticidad de la operación (dicha criticidad podrá tomar valores entre 1 y 5, donde 1 es la mayor y 5 la menor).</w:t>
       </w:r>
     </w:p>
     <w:p>
@@ -25781,15 +24973,7 @@
       </w:pPr>
       <w:r>
         <w:lastRenderedPageBreak/>
-        <w:t>Auditoria de eventos (</w:t>
-      </w:r>
-      <w:proofErr w:type="spellStart"/>
-      <w:r>
-        <w:t>Frontend</w:t>
-      </w:r>
-      <w:proofErr w:type="spellEnd"/>
-      <w:r>
-        <w:t>)</w:t>
+        <w:t>Auditoria de eventos (Frontend)</w:t>
       </w:r>
     </w:p>
     <w:p>
@@ -31081,6 +30265,7 @@
   <w:style w:type="character" w:default="1" w:styleId="DefaultParagraphFont">
     <w:name w:val="Default Paragraph Font"/>
     <w:uiPriority w:val="1"/>
+    <w:semiHidden/>
     <w:unhideWhenUsed/>
   </w:style>
   <w:style w:type="table" w:default="1" w:styleId="TableNormal">

</xml_diff>